<commit_message>
Added basic overview of WSDL.
</commit_message>
<xml_diff>
--- a/Internet Technologies Project/WSDL Project/WSDL.docx
+++ b/Internet Technologies Project/WSDL Project/WSDL.docx
@@ -9,6 +9,7 @@
           <w:ilvl w:val="0"/>
           <w:numId w:val="1"/>
         </w:numPr>
+        <w:jc w:val="both"/>
         <w:rPr>
           <w:rFonts w:ascii="Times New Roman" w:hAnsi="Times New Roman" w:cs="Times New Roman"/>
           <w:sz w:val="24"/>
@@ -32,6 +33,7 @@
           <w:ilvl w:val="1"/>
           <w:numId w:val="1"/>
         </w:numPr>
+        <w:jc w:val="both"/>
         <w:rPr>
           <w:rFonts w:ascii="Times New Roman" w:hAnsi="Times New Roman" w:cs="Times New Roman"/>
           <w:sz w:val="24"/>
@@ -72,6 +74,2520 @@
           <w:ilvl w:val="0"/>
           <w:numId w:val="1"/>
         </w:numPr>
+        <w:jc w:val="both"/>
+        <w:rPr>
+          <w:rFonts w:ascii="Times New Roman" w:hAnsi="Times New Roman" w:cs="Times New Roman"/>
+          <w:sz w:val="24"/>
+          <w:szCs w:val="24"/>
+        </w:rPr>
+      </w:pPr>
+      <w:r>
+        <w:rPr>
+          <w:rFonts w:ascii="Times New Roman" w:hAnsi="Times New Roman" w:cs="Times New Roman"/>
+          <w:sz w:val="24"/>
+          <w:szCs w:val="24"/>
+          <w:lang w:val="bg-BG"/>
+        </w:rPr>
+        <w:t>Бръз преглед на концепцията за уеб услуги</w:t>
+      </w:r>
+      <w:r>
+        <w:rPr>
+          <w:rFonts w:ascii="Times New Roman" w:hAnsi="Times New Roman" w:cs="Times New Roman"/>
+          <w:sz w:val="24"/>
+          <w:szCs w:val="24"/>
+          <w:lang w:val="bg-BG"/>
+        </w:rPr>
+        <w:t xml:space="preserve"> - </w:t>
+      </w:r>
+      <w:r>
+        <w:rPr>
+          <w:rFonts w:ascii="Times New Roman" w:hAnsi="Times New Roman" w:cs="Times New Roman"/>
+          <w:sz w:val="24"/>
+          <w:szCs w:val="24"/>
+          <w:lang w:val="bg-BG"/>
+        </w:rPr>
+        <w:t xml:space="preserve">XML </w:t>
+      </w:r>
+      <w:proofErr w:type="spellStart"/>
+      <w:r>
+        <w:rPr>
+          <w:rFonts w:ascii="Times New Roman" w:hAnsi="Times New Roman" w:cs="Times New Roman"/>
+          <w:sz w:val="24"/>
+          <w:szCs w:val="24"/>
+          <w:lang w:val="bg-BG"/>
+        </w:rPr>
+        <w:t>Web</w:t>
+      </w:r>
+      <w:proofErr w:type="spellEnd"/>
+      <w:r>
+        <w:rPr>
+          <w:rFonts w:ascii="Times New Roman" w:hAnsi="Times New Roman" w:cs="Times New Roman"/>
+          <w:sz w:val="24"/>
+          <w:szCs w:val="24"/>
+          <w:lang w:val="bg-BG"/>
+        </w:rPr>
+        <w:t xml:space="preserve"> архитектура</w:t>
+      </w:r>
+      <w:r>
+        <w:rPr>
+          <w:rFonts w:ascii="Times New Roman" w:hAnsi="Times New Roman" w:cs="Times New Roman"/>
+          <w:sz w:val="24"/>
+          <w:szCs w:val="24"/>
+          <w:lang w:val="bg-BG"/>
+        </w:rPr>
+        <w:t xml:space="preserve"> за услуги</w:t>
+      </w:r>
+      <w:r>
+        <w:rPr>
+          <w:rFonts w:ascii="Times New Roman" w:hAnsi="Times New Roman" w:cs="Times New Roman"/>
+          <w:sz w:val="24"/>
+          <w:szCs w:val="24"/>
+          <w:lang w:val="bg-BG"/>
+        </w:rPr>
+        <w:t xml:space="preserve"> определя стандартен механизъм за предоставяне на ресурси чрез XML съобщения. </w:t>
+      </w:r>
+      <w:r>
+        <w:rPr>
+          <w:rFonts w:ascii="Times New Roman" w:hAnsi="Times New Roman" w:cs="Times New Roman"/>
+          <w:sz w:val="24"/>
+          <w:szCs w:val="24"/>
+          <w:lang w:val="bg-BG"/>
+        </w:rPr>
+        <w:t>Възможността</w:t>
+      </w:r>
+      <w:r>
+        <w:rPr>
+          <w:rFonts w:ascii="Times New Roman" w:hAnsi="Times New Roman" w:cs="Times New Roman"/>
+          <w:sz w:val="24"/>
+          <w:szCs w:val="24"/>
+          <w:lang w:val="bg-BG"/>
+        </w:rPr>
+        <w:t xml:space="preserve"> да имат достъп до ресурсите чрез просто предаване на XML съобщения чрез стандартни протоколи като TCP, HTTP, SMTP значително </w:t>
+      </w:r>
+      <w:r>
+        <w:rPr>
+          <w:rFonts w:ascii="Times New Roman" w:hAnsi="Times New Roman" w:cs="Times New Roman"/>
+          <w:sz w:val="24"/>
+          <w:szCs w:val="24"/>
+          <w:lang w:val="bg-BG"/>
+        </w:rPr>
+        <w:t>улеснява</w:t>
+      </w:r>
+      <w:r>
+        <w:rPr>
+          <w:rFonts w:ascii="Times New Roman" w:hAnsi="Times New Roman" w:cs="Times New Roman"/>
+          <w:sz w:val="24"/>
+          <w:szCs w:val="24"/>
+          <w:lang w:val="bg-BG"/>
+        </w:rPr>
+        <w:t xml:space="preserve"> летвата за потенциалните потребители. Терминът "</w:t>
+      </w:r>
+      <w:proofErr w:type="spellStart"/>
+      <w:r>
+        <w:rPr>
+          <w:rFonts w:ascii="Times New Roman" w:hAnsi="Times New Roman" w:cs="Times New Roman"/>
+          <w:sz w:val="24"/>
+          <w:szCs w:val="24"/>
+          <w:lang w:val="bg-BG"/>
+        </w:rPr>
+        <w:t>Web</w:t>
+      </w:r>
+      <w:proofErr w:type="spellEnd"/>
+      <w:r>
+        <w:rPr>
+          <w:rFonts w:ascii="Times New Roman" w:hAnsi="Times New Roman" w:cs="Times New Roman"/>
+          <w:sz w:val="24"/>
+          <w:szCs w:val="24"/>
+          <w:lang w:val="bg-BG"/>
+        </w:rPr>
+        <w:t xml:space="preserve"> услуга" (или просто "услуга") обикновено се отнася до част от кода</w:t>
+      </w:r>
+      <w:r>
+        <w:rPr>
+          <w:rFonts w:ascii="Times New Roman" w:hAnsi="Times New Roman" w:cs="Times New Roman"/>
+          <w:sz w:val="24"/>
+          <w:szCs w:val="24"/>
+          <w:lang w:val="bg-BG"/>
+        </w:rPr>
+        <w:t>, която</w:t>
+      </w:r>
+      <w:r>
+        <w:rPr>
+          <w:rFonts w:ascii="Times New Roman" w:hAnsi="Times New Roman" w:cs="Times New Roman"/>
+          <w:sz w:val="24"/>
+          <w:szCs w:val="24"/>
+          <w:lang w:val="bg-BG"/>
+        </w:rPr>
+        <w:t xml:space="preserve"> прилага XML интерфейс към ресурсите, които в противен случай </w:t>
+      </w:r>
+      <w:r>
+        <w:rPr>
+          <w:rFonts w:ascii="Times New Roman" w:hAnsi="Times New Roman" w:cs="Times New Roman"/>
+          <w:sz w:val="24"/>
+          <w:szCs w:val="24"/>
+          <w:lang w:val="bg-BG"/>
+        </w:rPr>
+        <w:t>биха били трудно достъпни</w:t>
+      </w:r>
+      <w:r>
+        <w:rPr>
+          <w:rFonts w:ascii="Times New Roman" w:hAnsi="Times New Roman" w:cs="Times New Roman"/>
+          <w:sz w:val="24"/>
+          <w:szCs w:val="24"/>
+          <w:lang w:val="bg-BG"/>
+        </w:rPr>
+        <w:t xml:space="preserve"> (вж. Фигура 1).</w:t>
+      </w:r>
+    </w:p>
+    <w:p>
+      <w:pPr>
+        <w:pStyle w:val="ListParagraph"/>
+        <w:jc w:val="center"/>
+        <w:rPr>
+          <w:rFonts w:ascii="Times New Roman" w:hAnsi="Times New Roman" w:cs="Times New Roman"/>
+          <w:sz w:val="24"/>
+          <w:szCs w:val="24"/>
+          <w:lang w:val="bg-BG"/>
+        </w:rPr>
+      </w:pPr>
+      <w:r>
+        <w:rPr>
+          <w:rFonts w:ascii="Times New Roman" w:hAnsi="Times New Roman" w:cs="Times New Roman"/>
+          <w:sz w:val="24"/>
+          <w:szCs w:val="24"/>
+          <w:lang w:val="bg-BG"/>
+        </w:rPr>
+        <w:pict>
+          <v:shapetype id="_x0000_t75" coordsize="21600,21600" o:spt="75" o:preferrelative="t" path="m@4@5l@4@11@9@11@9@5xe" filled="f" stroked="f">
+            <v:stroke joinstyle="miter"/>
+            <v:formulas>
+              <v:f eqn="if lineDrawn pixelLineWidth 0"/>
+              <v:f eqn="sum @0 1 0"/>
+              <v:f eqn="sum 0 0 @1"/>
+              <v:f eqn="prod @2 1 2"/>
+              <v:f eqn="prod @3 21600 pixelWidth"/>
+              <v:f eqn="prod @3 21600 pixelHeight"/>
+              <v:f eqn="sum @0 0 1"/>
+              <v:f eqn="prod @6 1 2"/>
+              <v:f eqn="prod @7 21600 pixelWidth"/>
+              <v:f eqn="sum @8 21600 0"/>
+              <v:f eqn="prod @7 21600 pixelHeight"/>
+              <v:f eqn="sum @10 21600 0"/>
+            </v:formulas>
+            <v:path o:extrusionok="f" gradientshapeok="t" o:connecttype="rect"/>
+            <o:lock v:ext="edit" aspectratio="t"/>
+          </v:shapetype>
+          <v:shape id="_x0000_i1025" type="#_x0000_t75" style="width:181.5pt;height:210.75pt">
+            <v:imagedata r:id="rId5" o:title="IC13456"/>
+          </v:shape>
+        </w:pict>
+      </w:r>
+    </w:p>
+    <w:p>
+      <w:pPr>
+        <w:pStyle w:val="ListParagraph"/>
+        <w:jc w:val="both"/>
+        <w:rPr>
+          <w:rFonts w:ascii="Times New Roman" w:hAnsi="Times New Roman" w:cs="Times New Roman"/>
+          <w:sz w:val="24"/>
+          <w:szCs w:val="24"/>
+          <w:lang w:val="bg-BG"/>
+        </w:rPr>
+      </w:pPr>
+    </w:p>
+    <w:p>
+      <w:pPr>
+        <w:pStyle w:val="ListParagraph"/>
+        <w:jc w:val="both"/>
+        <w:rPr>
+          <w:rFonts w:ascii="Times New Roman" w:hAnsi="Times New Roman" w:cs="Times New Roman"/>
+          <w:sz w:val="24"/>
+          <w:szCs w:val="24"/>
+          <w:lang w:val="bg-BG"/>
+        </w:rPr>
+      </w:pPr>
+      <w:r>
+        <w:rPr>
+          <w:rFonts w:ascii="Times New Roman" w:hAnsi="Times New Roman" w:cs="Times New Roman"/>
+          <w:sz w:val="24"/>
+          <w:szCs w:val="24"/>
+          <w:lang w:val="bg-BG"/>
+        </w:rPr>
+        <w:t>Тази архитектура позволява на всеки потребител с</w:t>
+      </w:r>
+      <w:r>
+        <w:rPr>
+          <w:rFonts w:ascii="Times New Roman" w:hAnsi="Times New Roman" w:cs="Times New Roman"/>
+          <w:sz w:val="24"/>
+          <w:szCs w:val="24"/>
+        </w:rPr>
+        <w:t xml:space="preserve"> </w:t>
+      </w:r>
+      <w:r>
+        <w:rPr>
+          <w:rFonts w:ascii="Times New Roman" w:hAnsi="Times New Roman" w:cs="Times New Roman"/>
+          <w:sz w:val="24"/>
+          <w:szCs w:val="24"/>
+          <w:lang w:val="bg-BG"/>
+        </w:rPr>
+        <w:t>помощта на</w:t>
+      </w:r>
+      <w:r>
+        <w:rPr>
+          <w:rFonts w:ascii="Times New Roman" w:hAnsi="Times New Roman" w:cs="Times New Roman"/>
+          <w:sz w:val="24"/>
+          <w:szCs w:val="24"/>
+          <w:lang w:val="bg-BG"/>
+        </w:rPr>
+        <w:t xml:space="preserve"> XML</w:t>
+      </w:r>
+      <w:r>
+        <w:rPr>
+          <w:rFonts w:ascii="Times New Roman" w:hAnsi="Times New Roman" w:cs="Times New Roman"/>
+          <w:sz w:val="24"/>
+          <w:szCs w:val="24"/>
+          <w:lang w:val="bg-BG"/>
+        </w:rPr>
+        <w:t xml:space="preserve"> да</w:t>
+      </w:r>
+      <w:r>
+        <w:rPr>
+          <w:rFonts w:ascii="Times New Roman" w:hAnsi="Times New Roman" w:cs="Times New Roman"/>
+          <w:sz w:val="24"/>
+          <w:szCs w:val="24"/>
+          <w:lang w:val="bg-BG"/>
+        </w:rPr>
+        <w:t xml:space="preserve"> </w:t>
+      </w:r>
+      <w:r>
+        <w:rPr>
+          <w:rFonts w:ascii="Times New Roman" w:hAnsi="Times New Roman" w:cs="Times New Roman"/>
+          <w:sz w:val="24"/>
+          <w:szCs w:val="24"/>
+          <w:lang w:val="bg-BG"/>
+        </w:rPr>
+        <w:t>се възползва от съответните</w:t>
+      </w:r>
+      <w:r>
+        <w:rPr>
+          <w:rFonts w:ascii="Times New Roman" w:hAnsi="Times New Roman" w:cs="Times New Roman"/>
+          <w:sz w:val="24"/>
+          <w:szCs w:val="24"/>
+          <w:lang w:val="bg-BG"/>
+        </w:rPr>
+        <w:t xml:space="preserve"> </w:t>
+      </w:r>
+      <w:proofErr w:type="spellStart"/>
+      <w:r>
+        <w:rPr>
+          <w:rFonts w:ascii="Times New Roman" w:hAnsi="Times New Roman" w:cs="Times New Roman"/>
+          <w:sz w:val="24"/>
+          <w:szCs w:val="24"/>
+          <w:lang w:val="bg-BG"/>
+        </w:rPr>
+        <w:t>Web</w:t>
+      </w:r>
+      <w:proofErr w:type="spellEnd"/>
+      <w:r>
+        <w:rPr>
+          <w:rFonts w:ascii="Times New Roman" w:hAnsi="Times New Roman" w:cs="Times New Roman"/>
+          <w:sz w:val="24"/>
+          <w:szCs w:val="24"/>
+          <w:lang w:val="bg-BG"/>
+        </w:rPr>
+        <w:t xml:space="preserve"> услуги. Все пак, за да се постигне това , потребителите трябва да определят точ</w:t>
+      </w:r>
+      <w:r>
+        <w:rPr>
+          <w:rFonts w:ascii="Times New Roman" w:hAnsi="Times New Roman" w:cs="Times New Roman"/>
+          <w:sz w:val="24"/>
+          <w:szCs w:val="24"/>
+          <w:lang w:val="bg-BG"/>
+        </w:rPr>
+        <w:t>ния</w:t>
+      </w:r>
+      <w:r>
+        <w:rPr>
+          <w:rFonts w:ascii="Times New Roman" w:hAnsi="Times New Roman" w:cs="Times New Roman"/>
+          <w:sz w:val="24"/>
+          <w:szCs w:val="24"/>
+          <w:lang w:val="bg-BG"/>
+        </w:rPr>
+        <w:t xml:space="preserve"> XML интерфейс , заедно с различни други детайли съобщение априори . XML </w:t>
+      </w:r>
+      <w:r>
+        <w:rPr>
+          <w:rFonts w:ascii="Times New Roman" w:hAnsi="Times New Roman" w:cs="Times New Roman"/>
+          <w:sz w:val="24"/>
+          <w:szCs w:val="24"/>
+          <w:lang w:val="bg-BG"/>
+        </w:rPr>
+        <w:t>схемата може</w:t>
+      </w:r>
+      <w:r>
+        <w:rPr>
+          <w:rFonts w:ascii="Times New Roman" w:hAnsi="Times New Roman" w:cs="Times New Roman"/>
+          <w:sz w:val="24"/>
+          <w:szCs w:val="24"/>
+          <w:lang w:val="bg-BG"/>
+        </w:rPr>
+        <w:t xml:space="preserve"> ча</w:t>
+      </w:r>
+      <w:r>
+        <w:rPr>
+          <w:rFonts w:ascii="Times New Roman" w:hAnsi="Times New Roman" w:cs="Times New Roman"/>
+          <w:sz w:val="24"/>
+          <w:szCs w:val="24"/>
+          <w:lang w:val="bg-BG"/>
+        </w:rPr>
+        <w:t>стично да се запълни тази нужда</w:t>
+      </w:r>
+      <w:r>
+        <w:rPr>
+          <w:rFonts w:ascii="Times New Roman" w:hAnsi="Times New Roman" w:cs="Times New Roman"/>
+          <w:sz w:val="24"/>
+          <w:szCs w:val="24"/>
+          <w:lang w:val="bg-BG"/>
+        </w:rPr>
+        <w:t xml:space="preserve">, защото тя позволява на разработчиците да се </w:t>
+      </w:r>
+      <w:r>
+        <w:rPr>
+          <w:rFonts w:ascii="Times New Roman" w:hAnsi="Times New Roman" w:cs="Times New Roman"/>
+          <w:sz w:val="24"/>
+          <w:szCs w:val="24"/>
+          <w:lang w:val="bg-BG"/>
+        </w:rPr>
+        <w:t>описват</w:t>
+      </w:r>
+      <w:r>
+        <w:rPr>
+          <w:rFonts w:ascii="Times New Roman" w:hAnsi="Times New Roman" w:cs="Times New Roman"/>
+          <w:sz w:val="24"/>
+          <w:szCs w:val="24"/>
+          <w:lang w:val="bg-BG"/>
+        </w:rPr>
+        <w:t xml:space="preserve"> структурата на XML съобщения</w:t>
+      </w:r>
+      <w:r>
+        <w:rPr>
+          <w:rFonts w:ascii="Times New Roman" w:hAnsi="Times New Roman" w:cs="Times New Roman"/>
+          <w:sz w:val="24"/>
+          <w:szCs w:val="24"/>
+          <w:lang w:val="bg-BG"/>
+        </w:rPr>
+        <w:t>та</w:t>
+      </w:r>
+      <w:r>
+        <w:rPr>
+          <w:rFonts w:ascii="Times New Roman" w:hAnsi="Times New Roman" w:cs="Times New Roman"/>
+          <w:sz w:val="24"/>
+          <w:szCs w:val="24"/>
+          <w:lang w:val="bg-BG"/>
+        </w:rPr>
+        <w:t xml:space="preserve">. XML </w:t>
+      </w:r>
+      <w:r>
+        <w:rPr>
+          <w:rFonts w:ascii="Times New Roman" w:hAnsi="Times New Roman" w:cs="Times New Roman"/>
+          <w:sz w:val="24"/>
+          <w:szCs w:val="24"/>
+          <w:lang w:val="bg-BG"/>
+        </w:rPr>
+        <w:t>схемата сама по себе си обаче</w:t>
+      </w:r>
+      <w:r>
+        <w:rPr>
+          <w:rFonts w:ascii="Times New Roman" w:hAnsi="Times New Roman" w:cs="Times New Roman"/>
+          <w:sz w:val="24"/>
+          <w:szCs w:val="24"/>
+          <w:lang w:val="bg-BG"/>
+        </w:rPr>
+        <w:t xml:space="preserve">, не </w:t>
+      </w:r>
+      <w:r>
+        <w:rPr>
+          <w:rFonts w:ascii="Times New Roman" w:hAnsi="Times New Roman" w:cs="Times New Roman"/>
+          <w:sz w:val="24"/>
+          <w:szCs w:val="24"/>
+          <w:lang w:val="bg-BG"/>
+        </w:rPr>
+        <w:t>може</w:t>
+      </w:r>
+      <w:r>
+        <w:rPr>
+          <w:rFonts w:ascii="Times New Roman" w:hAnsi="Times New Roman" w:cs="Times New Roman"/>
+          <w:sz w:val="24"/>
+          <w:szCs w:val="24"/>
+          <w:lang w:val="bg-BG"/>
+        </w:rPr>
+        <w:t xml:space="preserve"> да се </w:t>
+      </w:r>
+      <w:r>
+        <w:rPr>
+          <w:rFonts w:ascii="Times New Roman" w:hAnsi="Times New Roman" w:cs="Times New Roman"/>
+          <w:sz w:val="24"/>
+          <w:szCs w:val="24"/>
+          <w:lang w:val="bg-BG"/>
+        </w:rPr>
+        <w:t>опише допълнителните подробности</w:t>
+      </w:r>
+      <w:r>
+        <w:rPr>
+          <w:rFonts w:ascii="Times New Roman" w:hAnsi="Times New Roman" w:cs="Times New Roman"/>
+          <w:sz w:val="24"/>
+          <w:szCs w:val="24"/>
+          <w:lang w:val="bg-BG"/>
+        </w:rPr>
+        <w:t>, участващи в общуването с уеб услуга.</w:t>
+      </w:r>
+    </w:p>
+    <w:p>
+      <w:pPr>
+        <w:pStyle w:val="ListParagraph"/>
+        <w:jc w:val="both"/>
+        <w:rPr>
+          <w:rFonts w:ascii="Times New Roman" w:hAnsi="Times New Roman" w:cs="Times New Roman"/>
+          <w:sz w:val="24"/>
+          <w:szCs w:val="24"/>
+          <w:lang w:val="bg-BG"/>
+        </w:rPr>
+      </w:pPr>
+    </w:p>
+    <w:p>
+      <w:pPr>
+        <w:pStyle w:val="ListParagraph"/>
+        <w:jc w:val="both"/>
+        <w:rPr>
+          <w:rFonts w:ascii="Times New Roman" w:hAnsi="Times New Roman" w:cs="Times New Roman"/>
+          <w:sz w:val="24"/>
+          <w:szCs w:val="24"/>
+          <w:lang w:val="bg-BG"/>
+        </w:rPr>
+      </w:pPr>
+      <w:r>
+        <w:rPr>
+          <w:rFonts w:ascii="Times New Roman" w:hAnsi="Times New Roman" w:cs="Times New Roman"/>
+          <w:sz w:val="24"/>
+          <w:szCs w:val="24"/>
+          <w:lang w:val="bg-BG"/>
+        </w:rPr>
+        <w:lastRenderedPageBreak/>
+        <w:t xml:space="preserve">Схемата </w:t>
+      </w:r>
+      <w:r>
+        <w:rPr>
+          <w:rFonts w:ascii="Times New Roman" w:hAnsi="Times New Roman" w:cs="Times New Roman"/>
+          <w:sz w:val="24"/>
+          <w:szCs w:val="24"/>
+          <w:lang w:val="bg-BG"/>
+        </w:rPr>
+        <w:t xml:space="preserve">просто казва </w:t>
+      </w:r>
+      <w:r>
+        <w:rPr>
+          <w:rFonts w:ascii="Times New Roman" w:hAnsi="Times New Roman" w:cs="Times New Roman"/>
+          <w:sz w:val="24"/>
+          <w:szCs w:val="24"/>
+          <w:lang w:val="bg-BG"/>
+        </w:rPr>
+        <w:t>как</w:t>
+      </w:r>
+      <w:r>
+        <w:rPr>
+          <w:rFonts w:ascii="Times New Roman" w:hAnsi="Times New Roman" w:cs="Times New Roman"/>
+          <w:sz w:val="24"/>
+          <w:szCs w:val="24"/>
+          <w:lang w:val="bg-BG"/>
+        </w:rPr>
+        <w:t xml:space="preserve"> могат да се използват XML съобщения</w:t>
+      </w:r>
+      <w:r>
+        <w:rPr>
+          <w:rFonts w:ascii="Times New Roman" w:hAnsi="Times New Roman" w:cs="Times New Roman"/>
+          <w:sz w:val="24"/>
+          <w:szCs w:val="24"/>
+          <w:lang w:val="bg-BG"/>
+        </w:rPr>
+        <w:t>та</w:t>
+      </w:r>
+      <w:r>
+        <w:rPr>
+          <w:rFonts w:ascii="Times New Roman" w:hAnsi="Times New Roman" w:cs="Times New Roman"/>
+          <w:sz w:val="24"/>
+          <w:szCs w:val="24"/>
+          <w:lang w:val="bg-BG"/>
+        </w:rPr>
+        <w:t xml:space="preserve">, но не и как те </w:t>
+      </w:r>
+      <w:r>
+        <w:rPr>
+          <w:rFonts w:ascii="Times New Roman" w:hAnsi="Times New Roman" w:cs="Times New Roman"/>
+          <w:sz w:val="24"/>
+          <w:szCs w:val="24"/>
+          <w:lang w:val="bg-BG"/>
+        </w:rPr>
+        <w:t>си взаимодействат. Например</w:t>
+      </w:r>
+      <w:r>
+        <w:rPr>
+          <w:rFonts w:ascii="Times New Roman" w:hAnsi="Times New Roman" w:cs="Times New Roman"/>
+          <w:sz w:val="24"/>
+          <w:szCs w:val="24"/>
+          <w:lang w:val="bg-BG"/>
+        </w:rPr>
+        <w:t xml:space="preserve">, ако има един XML елемент с име </w:t>
+      </w:r>
+      <w:proofErr w:type="spellStart"/>
+      <w:r>
+        <w:rPr>
+          <w:rFonts w:ascii="Times New Roman" w:hAnsi="Times New Roman" w:cs="Times New Roman"/>
+          <w:sz w:val="24"/>
+          <w:szCs w:val="24"/>
+          <w:lang w:val="bg-BG"/>
+        </w:rPr>
+        <w:t>Add</w:t>
+      </w:r>
+      <w:proofErr w:type="spellEnd"/>
+      <w:r>
+        <w:rPr>
+          <w:rFonts w:ascii="Times New Roman" w:hAnsi="Times New Roman" w:cs="Times New Roman"/>
+          <w:sz w:val="24"/>
+          <w:szCs w:val="24"/>
+          <w:lang w:val="bg-BG"/>
+        </w:rPr>
+        <w:t xml:space="preserve"> и друг</w:t>
+      </w:r>
+      <w:r>
+        <w:rPr>
+          <w:rFonts w:ascii="Times New Roman" w:hAnsi="Times New Roman" w:cs="Times New Roman"/>
+          <w:sz w:val="24"/>
+          <w:szCs w:val="24"/>
+          <w:lang w:val="bg-BG"/>
+        </w:rPr>
+        <w:t xml:space="preserve"> с име </w:t>
+      </w:r>
+      <w:proofErr w:type="spellStart"/>
+      <w:r>
+        <w:rPr>
+          <w:rFonts w:ascii="Times New Roman" w:hAnsi="Times New Roman" w:cs="Times New Roman"/>
+          <w:sz w:val="24"/>
+          <w:szCs w:val="24"/>
+          <w:lang w:val="bg-BG"/>
+        </w:rPr>
+        <w:t>AddResponse</w:t>
+      </w:r>
+      <w:proofErr w:type="spellEnd"/>
+      <w:r>
+        <w:rPr>
+          <w:rFonts w:ascii="Times New Roman" w:hAnsi="Times New Roman" w:cs="Times New Roman"/>
+          <w:sz w:val="24"/>
+          <w:szCs w:val="24"/>
+          <w:lang w:val="bg-BG"/>
+        </w:rPr>
+        <w:t>, най-вероятно те ​​са свързани един с друг</w:t>
+      </w:r>
+      <w:r>
+        <w:rPr>
+          <w:rFonts w:ascii="Times New Roman" w:hAnsi="Times New Roman" w:cs="Times New Roman"/>
+          <w:sz w:val="24"/>
+          <w:szCs w:val="24"/>
+          <w:lang w:val="bg-BG"/>
+        </w:rPr>
+        <w:t>, но няма начин да се посочи</w:t>
+      </w:r>
+      <w:r>
+        <w:rPr>
+          <w:rFonts w:ascii="Times New Roman" w:hAnsi="Times New Roman" w:cs="Times New Roman"/>
+          <w:sz w:val="24"/>
+          <w:szCs w:val="24"/>
+          <w:lang w:val="bg-BG"/>
+        </w:rPr>
+        <w:t xml:space="preserve"> в схемата .</w:t>
+      </w:r>
+    </w:p>
+    <w:p>
+      <w:pPr>
+        <w:pStyle w:val="ListParagraph"/>
+        <w:jc w:val="both"/>
+        <w:rPr>
+          <w:rFonts w:ascii="Times New Roman" w:hAnsi="Times New Roman" w:cs="Times New Roman"/>
+          <w:sz w:val="24"/>
+          <w:szCs w:val="24"/>
+          <w:lang w:val="bg-BG"/>
+        </w:rPr>
+      </w:pPr>
+      <w:r>
+        <w:rPr>
+          <w:rFonts w:ascii="Times New Roman" w:hAnsi="Times New Roman" w:cs="Times New Roman"/>
+          <w:sz w:val="24"/>
+          <w:szCs w:val="24"/>
+          <w:lang w:val="bg-BG"/>
+        </w:rPr>
+        <w:t>Обмен</w:t>
+      </w:r>
+      <w:r>
+        <w:rPr>
+          <w:rFonts w:ascii="Times New Roman" w:hAnsi="Times New Roman" w:cs="Times New Roman"/>
+          <w:sz w:val="24"/>
+          <w:szCs w:val="24"/>
+          <w:lang w:val="bg-BG"/>
+        </w:rPr>
+        <w:t>а на</w:t>
+      </w:r>
+      <w:r>
+        <w:rPr>
+          <w:rFonts w:ascii="Times New Roman" w:hAnsi="Times New Roman" w:cs="Times New Roman"/>
+          <w:sz w:val="24"/>
+          <w:szCs w:val="24"/>
+          <w:lang w:val="bg-BG"/>
+        </w:rPr>
+        <w:t xml:space="preserve"> съобщени</w:t>
+      </w:r>
+      <w:r>
+        <w:rPr>
+          <w:rFonts w:ascii="Times New Roman" w:hAnsi="Times New Roman" w:cs="Times New Roman"/>
+          <w:sz w:val="24"/>
+          <w:szCs w:val="24"/>
+          <w:lang w:val="bg-BG"/>
+        </w:rPr>
+        <w:t>я</w:t>
+      </w:r>
+      <w:r>
+        <w:rPr>
+          <w:rFonts w:ascii="Times New Roman" w:hAnsi="Times New Roman" w:cs="Times New Roman"/>
+          <w:sz w:val="24"/>
+          <w:szCs w:val="24"/>
+          <w:lang w:val="bg-BG"/>
+        </w:rPr>
+        <w:t xml:space="preserve"> се нарича </w:t>
+      </w:r>
+      <w:r>
+        <w:rPr>
+          <w:rFonts w:ascii="Times New Roman" w:hAnsi="Times New Roman" w:cs="Times New Roman"/>
+          <w:sz w:val="24"/>
+          <w:szCs w:val="24"/>
+          <w:lang w:val="bg-BG"/>
+        </w:rPr>
+        <w:t>и операция</w:t>
+      </w:r>
+      <w:r>
+        <w:rPr>
+          <w:rFonts w:ascii="Times New Roman" w:hAnsi="Times New Roman" w:cs="Times New Roman"/>
+          <w:sz w:val="24"/>
+          <w:szCs w:val="24"/>
+          <w:lang w:val="bg-BG"/>
+        </w:rPr>
+        <w:t xml:space="preserve">. Операциите са това, </w:t>
+      </w:r>
+      <w:r>
+        <w:rPr>
+          <w:rFonts w:ascii="Times New Roman" w:hAnsi="Times New Roman" w:cs="Times New Roman"/>
+          <w:sz w:val="24"/>
+          <w:szCs w:val="24"/>
+          <w:lang w:val="bg-BG"/>
+        </w:rPr>
+        <w:t xml:space="preserve">от </w:t>
+      </w:r>
+      <w:r>
+        <w:rPr>
+          <w:rFonts w:ascii="Times New Roman" w:hAnsi="Times New Roman" w:cs="Times New Roman"/>
+          <w:sz w:val="24"/>
+          <w:szCs w:val="24"/>
+          <w:lang w:val="bg-BG"/>
+        </w:rPr>
+        <w:t>което потребители</w:t>
+      </w:r>
+      <w:r>
+        <w:rPr>
+          <w:rFonts w:ascii="Times New Roman" w:hAnsi="Times New Roman" w:cs="Times New Roman"/>
+          <w:sz w:val="24"/>
+          <w:szCs w:val="24"/>
+          <w:lang w:val="bg-BG"/>
+        </w:rPr>
+        <w:t>те се интересуват най-много</w:t>
+      </w:r>
+      <w:r>
+        <w:rPr>
+          <w:rFonts w:ascii="Times New Roman" w:hAnsi="Times New Roman" w:cs="Times New Roman"/>
+          <w:sz w:val="24"/>
+          <w:szCs w:val="24"/>
+          <w:lang w:val="bg-BG"/>
+        </w:rPr>
+        <w:t xml:space="preserve">, тъй като те са пресечна точка на взаимодействие с услугата (вж. Фигура 2 ) . Всеки път, когато се обърне към нова уеб услуга , първо </w:t>
+      </w:r>
+      <w:r>
+        <w:rPr>
+          <w:rFonts w:ascii="Times New Roman" w:hAnsi="Times New Roman" w:cs="Times New Roman"/>
+          <w:sz w:val="24"/>
+          <w:szCs w:val="24"/>
+          <w:lang w:val="bg-BG"/>
+        </w:rPr>
+        <w:t>провер</w:t>
+      </w:r>
+      <w:r>
+        <w:rPr>
+          <w:rFonts w:ascii="Times New Roman" w:hAnsi="Times New Roman" w:cs="Times New Roman"/>
+          <w:sz w:val="24"/>
+          <w:szCs w:val="24"/>
+          <w:lang w:val="bg-BG"/>
+        </w:rPr>
+        <w:t>яваме</w:t>
+      </w:r>
+      <w:r>
+        <w:rPr>
+          <w:rFonts w:ascii="Times New Roman" w:hAnsi="Times New Roman" w:cs="Times New Roman"/>
+          <w:sz w:val="24"/>
+          <w:szCs w:val="24"/>
+          <w:lang w:val="bg-BG"/>
+        </w:rPr>
+        <w:t xml:space="preserve"> списъка на поддържаните операции, за да се получи цялостн</w:t>
+      </w:r>
+      <w:r>
+        <w:rPr>
+          <w:rFonts w:ascii="Times New Roman" w:hAnsi="Times New Roman" w:cs="Times New Roman"/>
+          <w:sz w:val="24"/>
+          <w:szCs w:val="24"/>
+          <w:lang w:val="bg-BG"/>
+        </w:rPr>
+        <w:t>о</w:t>
+      </w:r>
+      <w:r>
+        <w:rPr>
+          <w:rFonts w:ascii="Times New Roman" w:hAnsi="Times New Roman" w:cs="Times New Roman"/>
+          <w:sz w:val="24"/>
+          <w:szCs w:val="24"/>
+          <w:lang w:val="bg-BG"/>
+        </w:rPr>
+        <w:t xml:space="preserve"> усещане за това, което предлага .</w:t>
+      </w:r>
+    </w:p>
+    <w:p>
+      <w:pPr>
+        <w:pStyle w:val="ListParagraph"/>
+        <w:jc w:val="center"/>
+        <w:rPr>
+          <w:rFonts w:ascii="Times New Roman" w:hAnsi="Times New Roman" w:cs="Times New Roman"/>
+          <w:sz w:val="24"/>
+          <w:szCs w:val="24"/>
+          <w:lang w:val="bg-BG"/>
+        </w:rPr>
+      </w:pPr>
+      <w:r>
+        <w:rPr>
+          <w:rFonts w:ascii="Times New Roman" w:hAnsi="Times New Roman" w:cs="Times New Roman"/>
+          <w:sz w:val="24"/>
+          <w:szCs w:val="24"/>
+          <w:lang w:val="bg-BG"/>
+        </w:rPr>
+        <w:pict>
+          <v:shape id="_x0000_i1026" type="#_x0000_t75" style="width:270.75pt;height:283.5pt">
+            <v:imagedata r:id="rId6" o:title="IC112264"/>
+          </v:shape>
+        </w:pict>
+      </w:r>
+    </w:p>
+    <w:p>
+      <w:pPr>
+        <w:pStyle w:val="ListParagraph"/>
+        <w:jc w:val="both"/>
+        <w:rPr>
+          <w:rFonts w:ascii="Times New Roman" w:hAnsi="Times New Roman" w:cs="Times New Roman"/>
+          <w:sz w:val="24"/>
+          <w:szCs w:val="24"/>
+          <w:lang w:val="bg-BG"/>
+        </w:rPr>
+      </w:pPr>
+      <w:r>
+        <w:rPr>
+          <w:rFonts w:ascii="Times New Roman" w:hAnsi="Times New Roman" w:cs="Times New Roman"/>
+          <w:sz w:val="24"/>
+          <w:szCs w:val="24"/>
+          <w:lang w:val="bg-BG"/>
+        </w:rPr>
+        <w:t>Обичайно е за разработчиците да групират подобни операции в интерфейси.</w:t>
+      </w:r>
+      <w:r>
+        <w:rPr>
+          <w:rFonts w:ascii="Times New Roman" w:hAnsi="Times New Roman" w:cs="Times New Roman"/>
+          <w:sz w:val="24"/>
+          <w:szCs w:val="24"/>
+          <w:lang w:val="bg-BG"/>
+        </w:rPr>
+        <w:t xml:space="preserve"> Потребителите трябва да са наясно с тези групи , тъй като </w:t>
+      </w:r>
+      <w:r>
+        <w:rPr>
+          <w:rFonts w:ascii="Times New Roman" w:hAnsi="Times New Roman" w:cs="Times New Roman"/>
+          <w:sz w:val="24"/>
+          <w:szCs w:val="24"/>
+          <w:lang w:val="bg-BG"/>
+        </w:rPr>
+        <w:t>те</w:t>
+      </w:r>
+      <w:r>
+        <w:rPr>
+          <w:rFonts w:ascii="Times New Roman" w:hAnsi="Times New Roman" w:cs="Times New Roman"/>
+          <w:sz w:val="24"/>
+          <w:szCs w:val="24"/>
+          <w:lang w:val="bg-BG"/>
+        </w:rPr>
+        <w:t xml:space="preserve"> влия</w:t>
+      </w:r>
+      <w:r>
+        <w:rPr>
+          <w:rFonts w:ascii="Times New Roman" w:hAnsi="Times New Roman" w:cs="Times New Roman"/>
+          <w:sz w:val="24"/>
+          <w:szCs w:val="24"/>
+          <w:lang w:val="bg-BG"/>
+        </w:rPr>
+        <w:t>ят</w:t>
+      </w:r>
+      <w:r>
+        <w:rPr>
+          <w:rFonts w:ascii="Times New Roman" w:hAnsi="Times New Roman" w:cs="Times New Roman"/>
+          <w:sz w:val="24"/>
+          <w:szCs w:val="24"/>
+          <w:lang w:val="bg-BG"/>
+        </w:rPr>
+        <w:t xml:space="preserve"> на начина, по който те пишат своя код . Това е особено важно за разработчиците , работещи с уеб услуги в обектно-ориентирани среди , тъй като XML интерфейси</w:t>
+      </w:r>
+      <w:r>
+        <w:rPr>
+          <w:rFonts w:ascii="Times New Roman" w:hAnsi="Times New Roman" w:cs="Times New Roman"/>
+          <w:sz w:val="24"/>
+          <w:szCs w:val="24"/>
+          <w:lang w:val="bg-BG"/>
+        </w:rPr>
+        <w:t xml:space="preserve">те могат да преобразуват </w:t>
+      </w:r>
+      <w:r>
+        <w:rPr>
+          <w:rFonts w:ascii="Times New Roman" w:hAnsi="Times New Roman" w:cs="Times New Roman"/>
+          <w:sz w:val="24"/>
+          <w:szCs w:val="24"/>
+          <w:lang w:val="bg-BG"/>
+        </w:rPr>
+        <w:t>програмни</w:t>
+      </w:r>
+      <w:r>
+        <w:rPr>
+          <w:rFonts w:ascii="Times New Roman" w:hAnsi="Times New Roman" w:cs="Times New Roman"/>
+          <w:sz w:val="24"/>
+          <w:szCs w:val="24"/>
+          <w:lang w:val="bg-BG"/>
+        </w:rPr>
+        <w:t>те</w:t>
+      </w:r>
+      <w:r>
+        <w:rPr>
+          <w:rFonts w:ascii="Times New Roman" w:hAnsi="Times New Roman" w:cs="Times New Roman"/>
+          <w:sz w:val="24"/>
+          <w:szCs w:val="24"/>
+          <w:lang w:val="bg-BG"/>
+        </w:rPr>
+        <w:t xml:space="preserve"> интерфейси (или абстрактни класове) </w:t>
+      </w:r>
+      <w:r>
+        <w:rPr>
+          <w:rFonts w:ascii="Times New Roman" w:hAnsi="Times New Roman" w:cs="Times New Roman"/>
+          <w:sz w:val="24"/>
+          <w:szCs w:val="24"/>
+          <w:lang w:val="bg-BG"/>
+        </w:rPr>
+        <w:t>в определен</w:t>
+      </w:r>
+      <w:r>
+        <w:rPr>
+          <w:rFonts w:ascii="Times New Roman" w:hAnsi="Times New Roman" w:cs="Times New Roman"/>
+          <w:sz w:val="24"/>
+          <w:szCs w:val="24"/>
+          <w:lang w:val="bg-BG"/>
+        </w:rPr>
+        <w:t xml:space="preserve"> език по избор.</w:t>
+      </w:r>
+    </w:p>
+    <w:p>
+      <w:pPr>
+        <w:pStyle w:val="ListParagraph"/>
+        <w:jc w:val="both"/>
+        <w:rPr>
+          <w:rFonts w:ascii="Times New Roman" w:hAnsi="Times New Roman" w:cs="Times New Roman"/>
+          <w:sz w:val="24"/>
+          <w:szCs w:val="24"/>
+          <w:lang w:val="bg-BG"/>
+        </w:rPr>
+      </w:pPr>
+    </w:p>
+    <w:p>
+      <w:pPr>
+        <w:pStyle w:val="ListParagraph"/>
+        <w:jc w:val="both"/>
+        <w:rPr>
+          <w:rFonts w:ascii="Times New Roman" w:hAnsi="Times New Roman" w:cs="Times New Roman"/>
+          <w:sz w:val="24"/>
+          <w:szCs w:val="24"/>
+          <w:lang w:val="bg-BG"/>
+        </w:rPr>
+      </w:pPr>
+      <w:r>
+        <w:rPr>
+          <w:rFonts w:ascii="Times New Roman" w:hAnsi="Times New Roman" w:cs="Times New Roman"/>
+          <w:sz w:val="24"/>
+          <w:szCs w:val="24"/>
+          <w:lang w:val="bg-BG"/>
+        </w:rPr>
+        <w:t>Потребителите трябва да знаят как</w:t>
+      </w:r>
+      <w:r>
+        <w:rPr>
+          <w:rFonts w:ascii="Times New Roman" w:hAnsi="Times New Roman" w:cs="Times New Roman"/>
+          <w:sz w:val="24"/>
+          <w:szCs w:val="24"/>
+          <w:lang w:val="bg-BG"/>
+        </w:rPr>
+        <w:t>ъв</w:t>
+      </w:r>
+      <w:r>
+        <w:rPr>
+          <w:rFonts w:ascii="Times New Roman" w:hAnsi="Times New Roman" w:cs="Times New Roman"/>
+          <w:sz w:val="24"/>
+          <w:szCs w:val="24"/>
+          <w:lang w:val="bg-BG"/>
+        </w:rPr>
+        <w:t xml:space="preserve"> протокол за комуникация да </w:t>
+      </w:r>
+      <w:r>
+        <w:rPr>
+          <w:rFonts w:ascii="Times New Roman" w:hAnsi="Times New Roman" w:cs="Times New Roman"/>
+          <w:sz w:val="24"/>
+          <w:szCs w:val="24"/>
+          <w:lang w:val="bg-BG"/>
+        </w:rPr>
+        <w:t>използват</w:t>
+      </w:r>
+      <w:r>
+        <w:rPr>
+          <w:rFonts w:ascii="Times New Roman" w:hAnsi="Times New Roman" w:cs="Times New Roman"/>
+          <w:sz w:val="24"/>
+          <w:szCs w:val="24"/>
+          <w:lang w:val="bg-BG"/>
+        </w:rPr>
+        <w:t xml:space="preserve"> за изпращане на съобщения </w:t>
+      </w:r>
+      <w:r>
+        <w:rPr>
+          <w:rFonts w:ascii="Times New Roman" w:hAnsi="Times New Roman" w:cs="Times New Roman"/>
+          <w:sz w:val="24"/>
+          <w:szCs w:val="24"/>
+          <w:lang w:val="bg-BG"/>
+        </w:rPr>
+        <w:t>до</w:t>
+      </w:r>
+      <w:r>
+        <w:rPr>
+          <w:rFonts w:ascii="Times New Roman" w:hAnsi="Times New Roman" w:cs="Times New Roman"/>
+          <w:sz w:val="24"/>
+          <w:szCs w:val="24"/>
+          <w:lang w:val="bg-BG"/>
+        </w:rPr>
+        <w:t xml:space="preserve"> услугата, заедно със специфичните механик</w:t>
+      </w:r>
+      <w:r>
+        <w:rPr>
+          <w:rFonts w:ascii="Times New Roman" w:hAnsi="Times New Roman" w:cs="Times New Roman"/>
+          <w:sz w:val="24"/>
+          <w:szCs w:val="24"/>
+          <w:lang w:val="bg-BG"/>
+        </w:rPr>
+        <w:t>и</w:t>
+      </w:r>
+      <w:r>
+        <w:rPr>
+          <w:rFonts w:ascii="Times New Roman" w:hAnsi="Times New Roman" w:cs="Times New Roman"/>
+          <w:sz w:val="24"/>
+          <w:szCs w:val="24"/>
+          <w:lang w:val="bg-BG"/>
+        </w:rPr>
+        <w:t>, свързани с</w:t>
+      </w:r>
+      <w:r>
+        <w:rPr>
+          <w:rFonts w:ascii="Times New Roman" w:hAnsi="Times New Roman" w:cs="Times New Roman"/>
+          <w:sz w:val="24"/>
+          <w:szCs w:val="24"/>
+          <w:lang w:val="bg-BG"/>
+        </w:rPr>
+        <w:t xml:space="preserve"> използването на даден протокол</w:t>
+      </w:r>
+      <w:r>
+        <w:rPr>
+          <w:rFonts w:ascii="Times New Roman" w:hAnsi="Times New Roman" w:cs="Times New Roman"/>
+          <w:sz w:val="24"/>
+          <w:szCs w:val="24"/>
+          <w:lang w:val="bg-BG"/>
+        </w:rPr>
+        <w:t>, като н</w:t>
+      </w:r>
+      <w:r>
+        <w:rPr>
+          <w:rFonts w:ascii="Times New Roman" w:hAnsi="Times New Roman" w:cs="Times New Roman"/>
+          <w:sz w:val="24"/>
+          <w:szCs w:val="24"/>
+          <w:lang w:val="bg-BG"/>
+        </w:rPr>
+        <w:t>апример използването на команди</w:t>
+      </w:r>
+      <w:r>
+        <w:rPr>
+          <w:rFonts w:ascii="Times New Roman" w:hAnsi="Times New Roman" w:cs="Times New Roman"/>
+          <w:sz w:val="24"/>
+          <w:szCs w:val="24"/>
+          <w:lang w:val="bg-BG"/>
+        </w:rPr>
+        <w:t xml:space="preserve">, </w:t>
+      </w:r>
+      <w:proofErr w:type="spellStart"/>
+      <w:r>
+        <w:rPr>
+          <w:rFonts w:ascii="Times New Roman" w:hAnsi="Times New Roman" w:cs="Times New Roman"/>
+          <w:sz w:val="24"/>
+          <w:szCs w:val="24"/>
+          <w:lang w:val="bg-BG"/>
+        </w:rPr>
+        <w:t>хедъри</w:t>
+      </w:r>
+      <w:proofErr w:type="spellEnd"/>
+      <w:r>
+        <w:rPr>
+          <w:rFonts w:ascii="Times New Roman" w:hAnsi="Times New Roman" w:cs="Times New Roman"/>
+          <w:sz w:val="24"/>
+          <w:szCs w:val="24"/>
+          <w:lang w:val="bg-BG"/>
+        </w:rPr>
+        <w:t xml:space="preserve"> и кодовете </w:t>
+      </w:r>
+      <w:r>
+        <w:rPr>
+          <w:rFonts w:ascii="Times New Roman" w:hAnsi="Times New Roman" w:cs="Times New Roman"/>
+          <w:sz w:val="24"/>
+          <w:szCs w:val="24"/>
+          <w:lang w:val="bg-BG"/>
+        </w:rPr>
+        <w:t>за</w:t>
+      </w:r>
+      <w:r>
+        <w:rPr>
+          <w:rFonts w:ascii="Times New Roman" w:hAnsi="Times New Roman" w:cs="Times New Roman"/>
+          <w:sz w:val="24"/>
+          <w:szCs w:val="24"/>
+          <w:lang w:val="bg-BG"/>
+        </w:rPr>
+        <w:t xml:space="preserve"> грешки .</w:t>
+      </w:r>
+    </w:p>
+    <w:p>
+      <w:pPr>
+        <w:pStyle w:val="ListParagraph"/>
+        <w:jc w:val="both"/>
+        <w:rPr>
+          <w:rFonts w:ascii="Times New Roman" w:hAnsi="Times New Roman" w:cs="Times New Roman"/>
+          <w:sz w:val="24"/>
+          <w:szCs w:val="24"/>
+          <w:lang w:val="bg-BG"/>
+        </w:rPr>
+      </w:pPr>
+    </w:p>
+    <w:p>
+      <w:pPr>
+        <w:pStyle w:val="ListParagraph"/>
+        <w:jc w:val="both"/>
+        <w:rPr>
+          <w:rFonts w:ascii="Times New Roman" w:hAnsi="Times New Roman" w:cs="Times New Roman"/>
+          <w:sz w:val="24"/>
+          <w:szCs w:val="24"/>
+          <w:lang w:val="bg-BG"/>
+        </w:rPr>
+      </w:pPr>
+      <w:r>
+        <w:rPr>
+          <w:rFonts w:ascii="Times New Roman" w:hAnsi="Times New Roman" w:cs="Times New Roman"/>
+          <w:sz w:val="24"/>
+          <w:szCs w:val="24"/>
+          <w:lang w:val="bg-BG"/>
+        </w:rPr>
+        <w:t>У</w:t>
+      </w:r>
+      <w:r>
+        <w:rPr>
+          <w:rFonts w:ascii="Times New Roman" w:hAnsi="Times New Roman" w:cs="Times New Roman"/>
+          <w:sz w:val="24"/>
+          <w:szCs w:val="24"/>
+          <w:lang w:val="bg-BG"/>
+        </w:rPr>
+        <w:t>слуги</w:t>
+      </w:r>
+      <w:r>
+        <w:rPr>
+          <w:rFonts w:ascii="Times New Roman" w:hAnsi="Times New Roman" w:cs="Times New Roman"/>
+          <w:sz w:val="24"/>
+          <w:szCs w:val="24"/>
+          <w:lang w:val="bg-BG"/>
+        </w:rPr>
+        <w:t>те</w:t>
+      </w:r>
+      <w:r>
+        <w:rPr>
+          <w:rFonts w:ascii="Times New Roman" w:hAnsi="Times New Roman" w:cs="Times New Roman"/>
+          <w:sz w:val="24"/>
+          <w:szCs w:val="24"/>
+          <w:lang w:val="bg-BG"/>
+        </w:rPr>
+        <w:t xml:space="preserve"> може да поддържа множество </w:t>
+      </w:r>
+      <w:proofErr w:type="spellStart"/>
+      <w:r>
+        <w:rPr>
+          <w:rFonts w:ascii="Times New Roman" w:hAnsi="Times New Roman" w:cs="Times New Roman"/>
+          <w:sz w:val="24"/>
+          <w:szCs w:val="24"/>
+          <w:lang w:val="bg-BG"/>
+        </w:rPr>
+        <w:t>байндинги</w:t>
+      </w:r>
+      <w:proofErr w:type="spellEnd"/>
+      <w:r>
+        <w:rPr>
+          <w:rFonts w:ascii="Times New Roman" w:hAnsi="Times New Roman" w:cs="Times New Roman"/>
+          <w:sz w:val="24"/>
+          <w:szCs w:val="24"/>
+          <w:lang w:val="bg-BG"/>
+        </w:rPr>
+        <w:t xml:space="preserve"> за даден интерфейс , но всеки </w:t>
+      </w:r>
+      <w:r>
+        <w:rPr>
+          <w:rFonts w:ascii="Times New Roman" w:hAnsi="Times New Roman" w:cs="Times New Roman"/>
+          <w:sz w:val="24"/>
+          <w:szCs w:val="24"/>
+          <w:lang w:val="bg-BG"/>
+        </w:rPr>
+        <w:t>от тях</w:t>
+      </w:r>
+      <w:r>
+        <w:rPr>
+          <w:rFonts w:ascii="Times New Roman" w:hAnsi="Times New Roman" w:cs="Times New Roman"/>
+          <w:sz w:val="24"/>
+          <w:szCs w:val="24"/>
+          <w:lang w:val="bg-BG"/>
+        </w:rPr>
+        <w:t xml:space="preserve"> трябва да бъде достъп</w:t>
+      </w:r>
+      <w:r>
+        <w:rPr>
+          <w:rFonts w:ascii="Times New Roman" w:hAnsi="Times New Roman" w:cs="Times New Roman"/>
+          <w:sz w:val="24"/>
+          <w:szCs w:val="24"/>
+          <w:lang w:val="bg-BG"/>
+        </w:rPr>
+        <w:t>ен</w:t>
+      </w:r>
+      <w:r>
+        <w:rPr>
+          <w:rFonts w:ascii="Times New Roman" w:hAnsi="Times New Roman" w:cs="Times New Roman"/>
+          <w:sz w:val="24"/>
+          <w:szCs w:val="24"/>
+          <w:lang w:val="bg-BG"/>
+        </w:rPr>
+        <w:t xml:space="preserve"> в уникален адрес идентифицира</w:t>
+      </w:r>
+      <w:r>
+        <w:rPr>
+          <w:rFonts w:ascii="Times New Roman" w:hAnsi="Times New Roman" w:cs="Times New Roman"/>
+          <w:sz w:val="24"/>
+          <w:szCs w:val="24"/>
+          <w:lang w:val="bg-BG"/>
+        </w:rPr>
+        <w:t>н</w:t>
+      </w:r>
+      <w:r>
+        <w:rPr>
+          <w:rFonts w:ascii="Times New Roman" w:hAnsi="Times New Roman" w:cs="Times New Roman"/>
+          <w:sz w:val="24"/>
+          <w:szCs w:val="24"/>
+          <w:lang w:val="bg-BG"/>
+        </w:rPr>
+        <w:t xml:space="preserve"> с URI, </w:t>
+      </w:r>
+      <w:r>
+        <w:rPr>
+          <w:rFonts w:ascii="Times New Roman" w:hAnsi="Times New Roman" w:cs="Times New Roman"/>
+          <w:sz w:val="24"/>
+          <w:szCs w:val="24"/>
+          <w:lang w:val="bg-BG"/>
+        </w:rPr>
+        <w:t>или също наречен крайна точка (</w:t>
+      </w:r>
+      <w:r>
+        <w:rPr>
+          <w:rFonts w:ascii="Times New Roman" w:hAnsi="Times New Roman" w:cs="Times New Roman"/>
+          <w:sz w:val="24"/>
+          <w:szCs w:val="24"/>
+        </w:rPr>
+        <w:t>endpoint</w:t>
+      </w:r>
+      <w:r>
+        <w:rPr>
+          <w:rFonts w:ascii="Times New Roman" w:hAnsi="Times New Roman" w:cs="Times New Roman"/>
+          <w:sz w:val="24"/>
+          <w:szCs w:val="24"/>
+          <w:lang w:val="bg-BG"/>
+        </w:rPr>
+        <w:t>)</w:t>
+      </w:r>
+      <w:r>
+        <w:rPr>
+          <w:rFonts w:ascii="Times New Roman" w:hAnsi="Times New Roman" w:cs="Times New Roman"/>
+          <w:sz w:val="24"/>
+          <w:szCs w:val="24"/>
+          <w:lang w:val="bg-BG"/>
+        </w:rPr>
+        <w:t xml:space="preserve"> (вж. Фигура 3 ) .</w:t>
+      </w:r>
+    </w:p>
+    <w:p>
+      <w:pPr>
+        <w:pStyle w:val="ListParagraph"/>
+        <w:jc w:val="center"/>
+        <w:rPr>
+          <w:rFonts w:ascii="Times New Roman" w:hAnsi="Times New Roman" w:cs="Times New Roman"/>
+          <w:sz w:val="24"/>
+          <w:szCs w:val="24"/>
+          <w:lang w:val="bg-BG"/>
+        </w:rPr>
+      </w:pPr>
+      <w:r>
+        <w:rPr>
+          <w:rFonts w:ascii="Times New Roman" w:hAnsi="Times New Roman" w:cs="Times New Roman"/>
+          <w:sz w:val="24"/>
+          <w:szCs w:val="24"/>
+          <w:lang w:val="bg-BG"/>
+        </w:rPr>
+        <w:lastRenderedPageBreak/>
+        <w:pict>
+          <v:shape id="_x0000_i1027" type="#_x0000_t75" style="width:265.5pt;height:348.75pt">
+            <v:imagedata r:id="rId7" o:title="IC7743"/>
+          </v:shape>
+        </w:pict>
+      </w:r>
+    </w:p>
+    <w:p>
+      <w:pPr>
+        <w:pStyle w:val="ListParagraph"/>
+        <w:jc w:val="both"/>
+        <w:rPr>
+          <w:rFonts w:ascii="Times New Roman" w:hAnsi="Times New Roman" w:cs="Times New Roman"/>
+          <w:sz w:val="24"/>
+          <w:szCs w:val="24"/>
+          <w:lang w:val="bg-BG"/>
+        </w:rPr>
+      </w:pPr>
+      <w:r>
+        <w:rPr>
+          <w:rFonts w:ascii="Times New Roman" w:hAnsi="Times New Roman" w:cs="Times New Roman"/>
+          <w:sz w:val="24"/>
+          <w:szCs w:val="24"/>
+          <w:lang w:val="bg-BG"/>
+        </w:rPr>
+        <w:t xml:space="preserve">Потребителите трябва да открият всички детайли , описани по-горе , преди те да могат да си взаимодействат с уеб услуга. </w:t>
+      </w:r>
+      <w:proofErr w:type="spellStart"/>
+      <w:r>
+        <w:rPr>
+          <w:rFonts w:ascii="Times New Roman" w:hAnsi="Times New Roman" w:cs="Times New Roman"/>
+          <w:sz w:val="24"/>
+          <w:szCs w:val="24"/>
+          <w:lang w:val="bg-BG"/>
+        </w:rPr>
+        <w:t>Web</w:t>
+      </w:r>
+      <w:proofErr w:type="spellEnd"/>
+      <w:r>
+        <w:rPr>
+          <w:rFonts w:ascii="Times New Roman" w:hAnsi="Times New Roman" w:cs="Times New Roman"/>
+          <w:sz w:val="24"/>
+          <w:szCs w:val="24"/>
+          <w:lang w:val="bg-BG"/>
+        </w:rPr>
+        <w:t xml:space="preserve"> Services </w:t>
+      </w:r>
+      <w:proofErr w:type="spellStart"/>
+      <w:r>
+        <w:rPr>
+          <w:rFonts w:ascii="Times New Roman" w:hAnsi="Times New Roman" w:cs="Times New Roman"/>
+          <w:sz w:val="24"/>
+          <w:szCs w:val="24"/>
+          <w:lang w:val="bg-BG"/>
+        </w:rPr>
+        <w:t>Description</w:t>
+      </w:r>
+      <w:proofErr w:type="spellEnd"/>
+      <w:r>
+        <w:rPr>
+          <w:rFonts w:ascii="Times New Roman" w:hAnsi="Times New Roman" w:cs="Times New Roman"/>
+          <w:sz w:val="24"/>
+          <w:szCs w:val="24"/>
+          <w:lang w:val="bg-BG"/>
+        </w:rPr>
+        <w:t xml:space="preserve"> </w:t>
+      </w:r>
+      <w:proofErr w:type="spellStart"/>
+      <w:r>
+        <w:rPr>
+          <w:rFonts w:ascii="Times New Roman" w:hAnsi="Times New Roman" w:cs="Times New Roman"/>
+          <w:sz w:val="24"/>
+          <w:szCs w:val="24"/>
+          <w:lang w:val="bg-BG"/>
+        </w:rPr>
+        <w:t>Language</w:t>
+      </w:r>
+      <w:proofErr w:type="spellEnd"/>
+      <w:r>
+        <w:rPr>
+          <w:rFonts w:ascii="Times New Roman" w:hAnsi="Times New Roman" w:cs="Times New Roman"/>
+          <w:sz w:val="24"/>
+          <w:szCs w:val="24"/>
+          <w:lang w:val="bg-BG"/>
+        </w:rPr>
+        <w:t xml:space="preserve"> </w:t>
+      </w:r>
+      <w:r>
+        <w:rPr>
+          <w:rFonts w:ascii="Times New Roman" w:hAnsi="Times New Roman" w:cs="Times New Roman"/>
+          <w:sz w:val="24"/>
+          <w:szCs w:val="24"/>
+          <w:lang w:val="bg-BG"/>
+        </w:rPr>
+        <w:t>(WSDL</w:t>
+      </w:r>
+      <w:r>
+        <w:rPr>
+          <w:rFonts w:ascii="Times New Roman" w:hAnsi="Times New Roman" w:cs="Times New Roman"/>
+          <w:sz w:val="24"/>
+          <w:szCs w:val="24"/>
+          <w:lang w:val="bg-BG"/>
+        </w:rPr>
+        <w:t xml:space="preserve">) предоставя XML граматика за описване на тези подробности. WSDL </w:t>
+      </w:r>
+      <w:proofErr w:type="spellStart"/>
+      <w:r>
+        <w:rPr>
+          <w:rFonts w:ascii="Times New Roman" w:hAnsi="Times New Roman" w:cs="Times New Roman"/>
+          <w:sz w:val="24"/>
+          <w:szCs w:val="24"/>
+        </w:rPr>
+        <w:t>допълва</w:t>
+      </w:r>
+      <w:proofErr w:type="spellEnd"/>
+      <w:r>
+        <w:rPr>
+          <w:rFonts w:ascii="Times New Roman" w:hAnsi="Times New Roman" w:cs="Times New Roman"/>
+          <w:sz w:val="24"/>
+          <w:szCs w:val="24"/>
+        </w:rPr>
+        <w:t xml:space="preserve">, </w:t>
+      </w:r>
+      <w:proofErr w:type="spellStart"/>
+      <w:r>
+        <w:rPr>
+          <w:rFonts w:ascii="Times New Roman" w:hAnsi="Times New Roman" w:cs="Times New Roman"/>
+          <w:sz w:val="24"/>
+          <w:szCs w:val="24"/>
+        </w:rPr>
+        <w:t>там</w:t>
+      </w:r>
+      <w:proofErr w:type="spellEnd"/>
+      <w:r>
+        <w:rPr>
+          <w:rFonts w:ascii="Times New Roman" w:hAnsi="Times New Roman" w:cs="Times New Roman"/>
+          <w:sz w:val="24"/>
+          <w:szCs w:val="24"/>
+          <w:lang w:val="bg-BG"/>
+        </w:rPr>
+        <w:t xml:space="preserve"> където XML </w:t>
+      </w:r>
+      <w:proofErr w:type="spellStart"/>
+      <w:r>
+        <w:rPr>
+          <w:rFonts w:ascii="Times New Roman" w:hAnsi="Times New Roman" w:cs="Times New Roman"/>
+          <w:sz w:val="24"/>
+          <w:szCs w:val="24"/>
+          <w:lang w:val="bg-BG"/>
+        </w:rPr>
+        <w:t>Schema</w:t>
+      </w:r>
+      <w:proofErr w:type="spellEnd"/>
+      <w:r>
+        <w:rPr>
+          <w:rFonts w:ascii="Times New Roman" w:hAnsi="Times New Roman" w:cs="Times New Roman"/>
+          <w:sz w:val="24"/>
+          <w:szCs w:val="24"/>
+          <w:lang w:val="bg-BG"/>
+        </w:rPr>
+        <w:t xml:space="preserve"> </w:t>
+      </w:r>
+      <w:r>
+        <w:rPr>
+          <w:rFonts w:ascii="Times New Roman" w:hAnsi="Times New Roman" w:cs="Times New Roman"/>
+          <w:sz w:val="24"/>
+          <w:szCs w:val="24"/>
+          <w:lang w:val="bg-BG"/>
+        </w:rPr>
+        <w:t>не мое да се справи</w:t>
+      </w:r>
+      <w:r>
+        <w:rPr>
+          <w:rFonts w:ascii="Times New Roman" w:hAnsi="Times New Roman" w:cs="Times New Roman"/>
+          <w:sz w:val="24"/>
+          <w:szCs w:val="24"/>
+          <w:lang w:val="bg-BG"/>
+        </w:rPr>
+        <w:t xml:space="preserve"> чрез предоставяне на начин за групиране на съобщения в операции и операции в интерфейси. Това също осигурява начин за определяне</w:t>
+      </w:r>
+      <w:r>
+        <w:rPr>
+          <w:rFonts w:ascii="Times New Roman" w:hAnsi="Times New Roman" w:cs="Times New Roman"/>
+          <w:sz w:val="24"/>
+          <w:szCs w:val="24"/>
+          <w:lang w:val="bg-BG"/>
+        </w:rPr>
+        <w:t xml:space="preserve"> и</w:t>
+      </w:r>
+      <w:r>
+        <w:rPr>
+          <w:rFonts w:ascii="Times New Roman" w:hAnsi="Times New Roman" w:cs="Times New Roman"/>
+          <w:sz w:val="24"/>
+          <w:szCs w:val="24"/>
+          <w:lang w:val="bg-BG"/>
+        </w:rPr>
+        <w:t xml:space="preserve"> свързване </w:t>
+      </w:r>
+      <w:r>
+        <w:rPr>
+          <w:rFonts w:ascii="Times New Roman" w:hAnsi="Times New Roman" w:cs="Times New Roman"/>
+          <w:sz w:val="24"/>
+          <w:szCs w:val="24"/>
+          <w:lang w:val="bg-BG"/>
+        </w:rPr>
+        <w:t>на</w:t>
+      </w:r>
+      <w:r>
+        <w:rPr>
+          <w:rFonts w:ascii="Times New Roman" w:hAnsi="Times New Roman" w:cs="Times New Roman"/>
+          <w:sz w:val="24"/>
+          <w:szCs w:val="24"/>
+          <w:lang w:val="bg-BG"/>
+        </w:rPr>
+        <w:t xml:space="preserve"> всеки интерфейс и комбинация</w:t>
+      </w:r>
+      <w:r>
+        <w:rPr>
+          <w:rFonts w:ascii="Times New Roman" w:hAnsi="Times New Roman" w:cs="Times New Roman"/>
+          <w:sz w:val="24"/>
+          <w:szCs w:val="24"/>
+          <w:lang w:val="bg-BG"/>
+        </w:rPr>
+        <w:t xml:space="preserve"> от</w:t>
+      </w:r>
+      <w:r>
+        <w:rPr>
+          <w:rFonts w:ascii="Times New Roman" w:hAnsi="Times New Roman" w:cs="Times New Roman"/>
+          <w:sz w:val="24"/>
+          <w:szCs w:val="24"/>
+          <w:lang w:val="bg-BG"/>
+        </w:rPr>
+        <w:t xml:space="preserve"> протокол заедно с </w:t>
+      </w:r>
+      <w:r>
+        <w:rPr>
+          <w:rFonts w:ascii="Times New Roman" w:hAnsi="Times New Roman" w:cs="Times New Roman"/>
+          <w:sz w:val="24"/>
+          <w:szCs w:val="24"/>
+        </w:rPr>
+        <w:t>endpoint</w:t>
+      </w:r>
+      <w:r>
+        <w:rPr>
+          <w:rFonts w:ascii="Times New Roman" w:hAnsi="Times New Roman" w:cs="Times New Roman"/>
+          <w:sz w:val="24"/>
+          <w:szCs w:val="24"/>
+          <w:lang w:val="bg-BG"/>
+        </w:rPr>
+        <w:t xml:space="preserve"> . </w:t>
+      </w:r>
+      <w:r>
+        <w:rPr>
+          <w:rFonts w:ascii="Times New Roman" w:hAnsi="Times New Roman" w:cs="Times New Roman"/>
+          <w:sz w:val="24"/>
+          <w:szCs w:val="24"/>
+          <w:lang w:val="bg-BG"/>
+        </w:rPr>
+        <w:t xml:space="preserve">Пълна дефиниция на </w:t>
+      </w:r>
+      <w:r>
+        <w:rPr>
+          <w:rFonts w:ascii="Times New Roman" w:hAnsi="Times New Roman" w:cs="Times New Roman"/>
+          <w:sz w:val="24"/>
+          <w:szCs w:val="24"/>
+          <w:lang w:val="bg-BG"/>
+        </w:rPr>
+        <w:t>WSDL съдърж</w:t>
+      </w:r>
+      <w:r>
+        <w:rPr>
+          <w:rFonts w:ascii="Times New Roman" w:hAnsi="Times New Roman" w:cs="Times New Roman"/>
+          <w:sz w:val="24"/>
+          <w:szCs w:val="24"/>
+          <w:lang w:val="bg-BG"/>
+        </w:rPr>
+        <w:t>а цялата информация, необходима</w:t>
+      </w:r>
+      <w:r>
+        <w:rPr>
+          <w:rFonts w:ascii="Times New Roman" w:hAnsi="Times New Roman" w:cs="Times New Roman"/>
+          <w:sz w:val="24"/>
+          <w:szCs w:val="24"/>
+          <w:lang w:val="bg-BG"/>
+        </w:rPr>
+        <w:t>, за да се позове на уеб услуга</w:t>
+      </w:r>
+      <w:r>
+        <w:rPr>
+          <w:rFonts w:ascii="Times New Roman" w:hAnsi="Times New Roman" w:cs="Times New Roman"/>
+          <w:sz w:val="24"/>
+          <w:szCs w:val="24"/>
+          <w:lang w:val="bg-BG"/>
+        </w:rPr>
+        <w:t>та</w:t>
+      </w:r>
+      <w:r>
+        <w:rPr>
+          <w:rFonts w:ascii="Times New Roman" w:hAnsi="Times New Roman" w:cs="Times New Roman"/>
+          <w:sz w:val="24"/>
+          <w:szCs w:val="24"/>
+          <w:lang w:val="bg-BG"/>
+        </w:rPr>
+        <w:t>. Фирми , които искат да се направи лесно за другите да имат достъп до техните услуги следва да предоставят определения WSDL .</w:t>
+      </w:r>
+    </w:p>
+    <w:p>
+      <w:pPr>
+        <w:pStyle w:val="ListParagraph"/>
+        <w:jc w:val="both"/>
+        <w:rPr>
+          <w:rFonts w:ascii="Times New Roman" w:hAnsi="Times New Roman" w:cs="Times New Roman"/>
+          <w:sz w:val="24"/>
+          <w:szCs w:val="24"/>
+          <w:lang w:val="bg-BG"/>
+        </w:rPr>
+      </w:pPr>
+    </w:p>
+    <w:p>
+      <w:pPr>
+        <w:pStyle w:val="ListParagraph"/>
+        <w:jc w:val="both"/>
+        <w:rPr>
+          <w:rFonts w:ascii="Times New Roman" w:hAnsi="Times New Roman" w:cs="Times New Roman"/>
+          <w:sz w:val="24"/>
+          <w:szCs w:val="24"/>
+          <w:lang w:val="bg-BG"/>
+        </w:rPr>
+      </w:pPr>
+      <w:r>
+        <w:rPr>
+          <w:rFonts w:ascii="Times New Roman" w:hAnsi="Times New Roman" w:cs="Times New Roman"/>
+          <w:sz w:val="24"/>
+          <w:szCs w:val="24"/>
+          <w:lang w:val="bg-BG"/>
+        </w:rPr>
+        <w:t>WSDL играе важна роля в цялостната архитектура на уеб услуги</w:t>
+      </w:r>
+      <w:r>
+        <w:rPr>
+          <w:rFonts w:ascii="Times New Roman" w:hAnsi="Times New Roman" w:cs="Times New Roman"/>
+          <w:sz w:val="24"/>
+          <w:szCs w:val="24"/>
+          <w:lang w:val="bg-BG"/>
+        </w:rPr>
+        <w:t>те</w:t>
+      </w:r>
+      <w:r>
+        <w:rPr>
+          <w:rFonts w:ascii="Times New Roman" w:hAnsi="Times New Roman" w:cs="Times New Roman"/>
+          <w:sz w:val="24"/>
+          <w:szCs w:val="24"/>
+          <w:lang w:val="bg-BG"/>
+        </w:rPr>
+        <w:t xml:space="preserve">, тъй като </w:t>
+      </w:r>
+      <w:r>
+        <w:rPr>
+          <w:rFonts w:ascii="Times New Roman" w:hAnsi="Times New Roman" w:cs="Times New Roman"/>
+          <w:sz w:val="24"/>
+          <w:szCs w:val="24"/>
+          <w:lang w:val="bg-BG"/>
+        </w:rPr>
+        <w:t>той</w:t>
+      </w:r>
+      <w:r>
+        <w:rPr>
+          <w:rFonts w:ascii="Times New Roman" w:hAnsi="Times New Roman" w:cs="Times New Roman"/>
+          <w:sz w:val="24"/>
+          <w:szCs w:val="24"/>
+          <w:lang w:val="bg-BG"/>
+        </w:rPr>
+        <w:t xml:space="preserve"> описва пъл</w:t>
+      </w:r>
+      <w:r>
+        <w:rPr>
+          <w:rFonts w:ascii="Times New Roman" w:hAnsi="Times New Roman" w:cs="Times New Roman"/>
+          <w:sz w:val="24"/>
+          <w:szCs w:val="24"/>
+          <w:lang w:val="bg-BG"/>
+        </w:rPr>
+        <w:t>ния</w:t>
+      </w:r>
+      <w:r>
+        <w:rPr>
+          <w:rFonts w:ascii="Times New Roman" w:hAnsi="Times New Roman" w:cs="Times New Roman"/>
+          <w:sz w:val="24"/>
+          <w:szCs w:val="24"/>
+          <w:lang w:val="bg-BG"/>
+        </w:rPr>
+        <w:t xml:space="preserve"> договора за комуникация</w:t>
+      </w:r>
+      <w:r>
+        <w:rPr>
+          <w:rFonts w:ascii="Times New Roman" w:hAnsi="Times New Roman" w:cs="Times New Roman"/>
+          <w:sz w:val="24"/>
+          <w:szCs w:val="24"/>
+          <w:lang w:val="bg-BG"/>
+        </w:rPr>
+        <w:t xml:space="preserve"> с дадено приложение (</w:t>
+      </w:r>
+      <w:r>
+        <w:rPr>
+          <w:rFonts w:ascii="Times New Roman" w:hAnsi="Times New Roman" w:cs="Times New Roman"/>
+          <w:sz w:val="24"/>
+          <w:szCs w:val="24"/>
+          <w:lang w:val="bg-BG"/>
+        </w:rPr>
+        <w:t>сходна с рол</w:t>
+      </w:r>
+      <w:r>
+        <w:rPr>
+          <w:rFonts w:ascii="Times New Roman" w:hAnsi="Times New Roman" w:cs="Times New Roman"/>
+          <w:sz w:val="24"/>
+          <w:szCs w:val="24"/>
+          <w:lang w:val="bg-BG"/>
+        </w:rPr>
+        <w:t>ята на IDL в архитектурата DCOM</w:t>
+      </w:r>
+      <w:r>
+        <w:rPr>
+          <w:rFonts w:ascii="Times New Roman" w:hAnsi="Times New Roman" w:cs="Times New Roman"/>
+          <w:sz w:val="24"/>
+          <w:szCs w:val="24"/>
+          <w:lang w:val="bg-BG"/>
+        </w:rPr>
+        <w:t>) . Въпреки, че съществуват и други техн</w:t>
+      </w:r>
+      <w:r>
+        <w:rPr>
+          <w:rFonts w:ascii="Times New Roman" w:hAnsi="Times New Roman" w:cs="Times New Roman"/>
+          <w:sz w:val="24"/>
+          <w:szCs w:val="24"/>
+          <w:lang w:val="bg-BG"/>
+        </w:rPr>
+        <w:t>ики за описание на уеб услуги ,</w:t>
+      </w:r>
+      <w:r>
+        <w:rPr>
+          <w:rFonts w:ascii="Times New Roman" w:hAnsi="Times New Roman" w:cs="Times New Roman"/>
+          <w:sz w:val="24"/>
+          <w:szCs w:val="24"/>
+          <w:lang w:val="bg-BG"/>
+        </w:rPr>
+        <w:t xml:space="preserve">WS -I </w:t>
+      </w:r>
+      <w:proofErr w:type="spellStart"/>
+      <w:r>
+        <w:rPr>
+          <w:rFonts w:ascii="Times New Roman" w:hAnsi="Times New Roman" w:cs="Times New Roman"/>
+          <w:sz w:val="24"/>
+          <w:szCs w:val="24"/>
+          <w:lang w:val="bg-BG"/>
+        </w:rPr>
+        <w:t>Basic</w:t>
+      </w:r>
+      <w:proofErr w:type="spellEnd"/>
+      <w:r>
+        <w:rPr>
+          <w:rFonts w:ascii="Times New Roman" w:hAnsi="Times New Roman" w:cs="Times New Roman"/>
+          <w:sz w:val="24"/>
+          <w:szCs w:val="24"/>
+          <w:lang w:val="bg-BG"/>
+        </w:rPr>
+        <w:t xml:space="preserve"> профил</w:t>
+      </w:r>
+      <w:r>
+        <w:rPr>
+          <w:rFonts w:ascii="Times New Roman" w:hAnsi="Times New Roman" w:cs="Times New Roman"/>
+          <w:sz w:val="24"/>
+          <w:szCs w:val="24"/>
+          <w:lang w:val="bg-BG"/>
+        </w:rPr>
+        <w:t>а</w:t>
+      </w:r>
+      <w:r>
+        <w:rPr>
+          <w:rFonts w:ascii="Times New Roman" w:hAnsi="Times New Roman" w:cs="Times New Roman"/>
+          <w:sz w:val="24"/>
+          <w:szCs w:val="24"/>
+          <w:lang w:val="bg-BG"/>
+        </w:rPr>
+        <w:t xml:space="preserve"> Версия 1.0 </w:t>
+      </w:r>
+      <w:r>
+        <w:rPr>
+          <w:rFonts w:ascii="Times New Roman" w:hAnsi="Times New Roman" w:cs="Times New Roman"/>
+          <w:sz w:val="24"/>
+          <w:szCs w:val="24"/>
+          <w:lang w:val="bg-BG"/>
+        </w:rPr>
+        <w:t>препоръчва</w:t>
+      </w:r>
+      <w:r>
+        <w:rPr>
+          <w:rFonts w:ascii="Times New Roman" w:hAnsi="Times New Roman" w:cs="Times New Roman"/>
+          <w:sz w:val="24"/>
+          <w:szCs w:val="24"/>
+          <w:lang w:val="bg-BG"/>
+        </w:rPr>
+        <w:t xml:space="preserve"> използването на WSDL и XML </w:t>
+      </w:r>
+      <w:r>
+        <w:rPr>
+          <w:rFonts w:ascii="Times New Roman" w:hAnsi="Times New Roman" w:cs="Times New Roman"/>
+          <w:sz w:val="24"/>
+          <w:szCs w:val="24"/>
+          <w:lang w:val="bg-BG"/>
+        </w:rPr>
+        <w:t>схема</w:t>
+      </w:r>
+      <w:r>
+        <w:rPr>
+          <w:rFonts w:ascii="Times New Roman" w:hAnsi="Times New Roman" w:cs="Times New Roman"/>
+          <w:sz w:val="24"/>
+          <w:szCs w:val="24"/>
+          <w:lang w:val="bg-BG"/>
+        </w:rPr>
+        <w:t xml:space="preserve"> (вж. Фигура 4 ) за описание на уеб услуги . Това помага да се гарантира операт</w:t>
+      </w:r>
+      <w:r>
+        <w:rPr>
+          <w:rFonts w:ascii="Times New Roman" w:hAnsi="Times New Roman" w:cs="Times New Roman"/>
+          <w:sz w:val="24"/>
+          <w:szCs w:val="24"/>
+          <w:lang w:val="bg-BG"/>
+        </w:rPr>
+        <w:t xml:space="preserve">ивната съвместимост на описателния </w:t>
+      </w:r>
+      <w:r>
+        <w:rPr>
+          <w:rFonts w:ascii="Times New Roman" w:hAnsi="Times New Roman" w:cs="Times New Roman"/>
+          <w:sz w:val="24"/>
+          <w:szCs w:val="24"/>
+          <w:lang w:val="bg-BG"/>
+        </w:rPr>
+        <w:t>слой</w:t>
+      </w:r>
+      <w:r>
+        <w:rPr>
+          <w:rFonts w:ascii="Times New Roman" w:hAnsi="Times New Roman" w:cs="Times New Roman"/>
+          <w:sz w:val="24"/>
+          <w:szCs w:val="24"/>
+          <w:lang w:val="bg-BG"/>
+        </w:rPr>
+        <w:t xml:space="preserve"> на услугата</w:t>
+      </w:r>
+      <w:r>
+        <w:rPr>
+          <w:rFonts w:ascii="Times New Roman" w:hAnsi="Times New Roman" w:cs="Times New Roman"/>
+          <w:sz w:val="24"/>
+          <w:szCs w:val="24"/>
+          <w:lang w:val="bg-BG"/>
+        </w:rPr>
+        <w:t>.</w:t>
+      </w:r>
+    </w:p>
+    <w:p>
+      <w:pPr>
+        <w:pStyle w:val="ListParagraph"/>
+        <w:jc w:val="center"/>
+        <w:rPr>
+          <w:rFonts w:ascii="Times New Roman" w:hAnsi="Times New Roman" w:cs="Times New Roman"/>
+          <w:sz w:val="24"/>
+          <w:szCs w:val="24"/>
+          <w:lang w:val="bg-BG"/>
+        </w:rPr>
+      </w:pPr>
+      <w:r>
+        <w:rPr>
+          <w:rFonts w:ascii="Times New Roman" w:hAnsi="Times New Roman" w:cs="Times New Roman"/>
+          <w:sz w:val="24"/>
+          <w:szCs w:val="24"/>
+          <w:lang w:val="bg-BG"/>
+        </w:rPr>
+        <w:lastRenderedPageBreak/>
+        <w:pict>
+          <v:shape id="_x0000_i1028" type="#_x0000_t75" style="width:300.75pt;height:151.5pt">
+            <v:imagedata r:id="rId8" o:title="IC5485"/>
+          </v:shape>
+        </w:pict>
+      </w:r>
+      <w:r>
+        <w:rPr>
+          <w:rFonts w:ascii="Times New Roman" w:hAnsi="Times New Roman" w:cs="Times New Roman"/>
+          <w:sz w:val="24"/>
+          <w:szCs w:val="24"/>
+          <w:lang w:val="bg-BG"/>
+        </w:rPr>
+        <w:t>.</w:t>
+      </w:r>
+    </w:p>
+    <w:p>
+      <w:pPr>
+        <w:pStyle w:val="ListParagraph"/>
+        <w:jc w:val="both"/>
+        <w:rPr>
+          <w:rFonts w:ascii="Times New Roman" w:hAnsi="Times New Roman" w:cs="Times New Roman"/>
+          <w:sz w:val="24"/>
+          <w:szCs w:val="24"/>
+        </w:rPr>
+      </w:pPr>
+    </w:p>
+    <w:p>
+      <w:pPr>
+        <w:pStyle w:val="ListParagraph"/>
+        <w:jc w:val="both"/>
+        <w:rPr>
+          <w:rFonts w:ascii="Times New Roman" w:hAnsi="Times New Roman" w:cs="Times New Roman"/>
+          <w:sz w:val="24"/>
+          <w:szCs w:val="24"/>
+          <w:lang w:val="bg-BG"/>
+        </w:rPr>
+      </w:pPr>
+      <w:r>
+        <w:rPr>
+          <w:rFonts w:ascii="Times New Roman" w:hAnsi="Times New Roman" w:cs="Times New Roman"/>
+          <w:sz w:val="24"/>
+          <w:szCs w:val="24"/>
+          <w:lang w:val="bg-BG"/>
+        </w:rPr>
+        <w:t xml:space="preserve">Тъй WSDL </w:t>
+      </w:r>
+      <w:r>
+        <w:rPr>
+          <w:rFonts w:ascii="Times New Roman" w:hAnsi="Times New Roman" w:cs="Times New Roman"/>
+          <w:sz w:val="24"/>
+          <w:szCs w:val="24"/>
+          <w:lang w:val="bg-BG"/>
+        </w:rPr>
+        <w:t>е език четим за машините</w:t>
+      </w:r>
+      <w:r>
+        <w:rPr>
+          <w:rFonts w:ascii="Times New Roman" w:hAnsi="Times New Roman" w:cs="Times New Roman"/>
+          <w:sz w:val="24"/>
+          <w:szCs w:val="24"/>
+          <w:lang w:val="bg-BG"/>
+        </w:rPr>
+        <w:t xml:space="preserve"> (</w:t>
+      </w:r>
+      <w:proofErr w:type="spellStart"/>
+      <w:r>
+        <w:rPr>
+          <w:rFonts w:ascii="Times New Roman" w:hAnsi="Times New Roman" w:cs="Times New Roman"/>
+          <w:sz w:val="24"/>
+          <w:szCs w:val="24"/>
+          <w:lang w:val="bg-BG"/>
+        </w:rPr>
+        <w:t>т.к</w:t>
+      </w:r>
+      <w:proofErr w:type="spellEnd"/>
+      <w:r>
+        <w:rPr>
+          <w:rFonts w:ascii="Times New Roman" w:hAnsi="Times New Roman" w:cs="Times New Roman"/>
+          <w:sz w:val="24"/>
+          <w:szCs w:val="24"/>
+          <w:lang w:val="bg-BG"/>
+        </w:rPr>
+        <w:t xml:space="preserve">. </w:t>
+      </w:r>
+      <w:r>
+        <w:rPr>
+          <w:rFonts w:ascii="Times New Roman" w:hAnsi="Times New Roman" w:cs="Times New Roman"/>
+          <w:sz w:val="24"/>
+          <w:szCs w:val="24"/>
+          <w:lang w:val="bg-BG"/>
+        </w:rPr>
+        <w:t>това е просто един XML файл), инструменти и инфраструктура мо</w:t>
+      </w:r>
+      <w:r>
+        <w:rPr>
+          <w:rFonts w:ascii="Times New Roman" w:hAnsi="Times New Roman" w:cs="Times New Roman"/>
+          <w:sz w:val="24"/>
+          <w:szCs w:val="24"/>
+          <w:lang w:val="bg-BG"/>
+        </w:rPr>
+        <w:t>гат</w:t>
+      </w:r>
+      <w:r>
+        <w:rPr>
+          <w:rFonts w:ascii="Times New Roman" w:hAnsi="Times New Roman" w:cs="Times New Roman"/>
+          <w:sz w:val="24"/>
+          <w:szCs w:val="24"/>
+          <w:lang w:val="bg-BG"/>
+        </w:rPr>
+        <w:t xml:space="preserve"> лесно да бъде изградена около него. Днес разработчиците могат да използват WSDL </w:t>
+      </w:r>
+      <w:r>
+        <w:rPr>
+          <w:rFonts w:ascii="Times New Roman" w:hAnsi="Times New Roman" w:cs="Times New Roman"/>
+          <w:sz w:val="24"/>
+          <w:szCs w:val="24"/>
+          <w:lang w:val="bg-BG"/>
+        </w:rPr>
+        <w:t xml:space="preserve">за </w:t>
+      </w:r>
+      <w:r>
+        <w:rPr>
+          <w:rFonts w:ascii="Times New Roman" w:hAnsi="Times New Roman" w:cs="Times New Roman"/>
+          <w:sz w:val="24"/>
+          <w:szCs w:val="24"/>
+          <w:lang w:val="bg-BG"/>
+        </w:rPr>
+        <w:t xml:space="preserve">да генерира код, който знае точно как да си взаимодействат с уеб услугата, </w:t>
+      </w:r>
+      <w:r>
+        <w:rPr>
+          <w:rFonts w:ascii="Times New Roman" w:hAnsi="Times New Roman" w:cs="Times New Roman"/>
+          <w:sz w:val="24"/>
+          <w:szCs w:val="24"/>
+          <w:lang w:val="bg-BG"/>
+        </w:rPr>
+        <w:t>който</w:t>
+      </w:r>
+      <w:r>
+        <w:rPr>
+          <w:rFonts w:ascii="Times New Roman" w:hAnsi="Times New Roman" w:cs="Times New Roman"/>
+          <w:sz w:val="24"/>
+          <w:szCs w:val="24"/>
+          <w:lang w:val="bg-BG"/>
+        </w:rPr>
+        <w:t xml:space="preserve"> </w:t>
+      </w:r>
+      <w:r>
+        <w:rPr>
+          <w:rFonts w:ascii="Times New Roman" w:hAnsi="Times New Roman" w:cs="Times New Roman"/>
+          <w:sz w:val="24"/>
+          <w:szCs w:val="24"/>
+        </w:rPr>
+        <w:t>WSDL</w:t>
+      </w:r>
+      <w:r>
+        <w:rPr>
+          <w:rFonts w:ascii="Times New Roman" w:hAnsi="Times New Roman" w:cs="Times New Roman"/>
+          <w:sz w:val="24"/>
+          <w:szCs w:val="24"/>
+          <w:lang w:val="bg-BG"/>
+        </w:rPr>
+        <w:t xml:space="preserve"> описва. Този вид </w:t>
+      </w:r>
+      <w:proofErr w:type="spellStart"/>
+      <w:r>
+        <w:rPr>
+          <w:rFonts w:ascii="Times New Roman" w:hAnsi="Times New Roman" w:cs="Times New Roman"/>
+          <w:sz w:val="24"/>
+          <w:szCs w:val="24"/>
+        </w:rPr>
+        <w:t>подход</w:t>
+      </w:r>
+      <w:proofErr w:type="spellEnd"/>
+      <w:r>
+        <w:rPr>
+          <w:rFonts w:ascii="Times New Roman" w:hAnsi="Times New Roman" w:cs="Times New Roman"/>
+          <w:sz w:val="24"/>
+          <w:szCs w:val="24"/>
+        </w:rPr>
+        <w:t xml:space="preserve"> </w:t>
+      </w:r>
+      <w:r>
+        <w:rPr>
+          <w:rFonts w:ascii="Times New Roman" w:hAnsi="Times New Roman" w:cs="Times New Roman"/>
+          <w:sz w:val="24"/>
+          <w:szCs w:val="24"/>
+          <w:lang w:val="bg-BG"/>
+        </w:rPr>
+        <w:t>крие досадните подробности, участващи в изпращане и получаване на SOAP съобщения по различни протоколи и прави уеб услуги, достъпни</w:t>
+      </w:r>
+      <w:r>
+        <w:rPr>
+          <w:rFonts w:ascii="Times New Roman" w:hAnsi="Times New Roman" w:cs="Times New Roman"/>
+          <w:sz w:val="24"/>
+          <w:szCs w:val="24"/>
+          <w:lang w:val="bg-BG"/>
+        </w:rPr>
+        <w:t xml:space="preserve"> за широката публика</w:t>
+      </w:r>
+      <w:r>
+        <w:rPr>
+          <w:rFonts w:ascii="Times New Roman" w:hAnsi="Times New Roman" w:cs="Times New Roman"/>
+          <w:sz w:val="24"/>
+          <w:szCs w:val="24"/>
+          <w:lang w:val="bg-BG"/>
+        </w:rPr>
+        <w:t>.</w:t>
+      </w:r>
+    </w:p>
+    <w:p>
+      <w:pPr>
+        <w:pStyle w:val="ListParagraph"/>
+        <w:jc w:val="both"/>
+        <w:rPr>
+          <w:rFonts w:ascii="Times New Roman" w:hAnsi="Times New Roman" w:cs="Times New Roman"/>
+          <w:sz w:val="24"/>
+          <w:szCs w:val="24"/>
+          <w:lang w:val="bg-BG"/>
+        </w:rPr>
+      </w:pPr>
+    </w:p>
+    <w:p>
+      <w:pPr>
+        <w:pStyle w:val="ListParagraph"/>
+        <w:jc w:val="both"/>
+        <w:rPr>
+          <w:rFonts w:ascii="Times New Roman" w:hAnsi="Times New Roman" w:cs="Times New Roman"/>
+          <w:sz w:val="24"/>
+          <w:szCs w:val="24"/>
+          <w:lang w:val="bg-BG"/>
+        </w:rPr>
+      </w:pPr>
+      <w:r>
+        <w:rPr>
+          <w:rFonts w:ascii="Times New Roman" w:hAnsi="Times New Roman" w:cs="Times New Roman"/>
+          <w:sz w:val="24"/>
+          <w:szCs w:val="24"/>
+          <w:lang w:val="bg-BG"/>
+        </w:rPr>
+        <w:t xml:space="preserve">Microsoft ®. NET </w:t>
+      </w:r>
+      <w:r>
+        <w:rPr>
+          <w:rFonts w:ascii="Times New Roman" w:hAnsi="Times New Roman" w:cs="Times New Roman"/>
+          <w:sz w:val="24"/>
+          <w:szCs w:val="24"/>
+          <w:lang w:val="bg-BG"/>
+        </w:rPr>
+        <w:t>платформата</w:t>
+      </w:r>
+      <w:r>
+        <w:rPr>
+          <w:rFonts w:ascii="Times New Roman" w:hAnsi="Times New Roman" w:cs="Times New Roman"/>
+          <w:sz w:val="24"/>
+          <w:szCs w:val="24"/>
+          <w:lang w:val="bg-BG"/>
+        </w:rPr>
+        <w:t xml:space="preserve"> идва с помощна програма наречена wsdl.exe която генерира класове от WSDL дефиниции. Wsdl.exe може да генерира един клас за консумацията на услугата и друга за изпълнение на услугата. (</w:t>
+      </w:r>
+      <w:proofErr w:type="spellStart"/>
+      <w:r>
+        <w:rPr>
+          <w:rFonts w:ascii="Times New Roman" w:hAnsi="Times New Roman" w:cs="Times New Roman"/>
+          <w:sz w:val="24"/>
+          <w:szCs w:val="24"/>
+          <w:lang w:val="bg-BG"/>
+        </w:rPr>
+        <w:t>Apache</w:t>
+      </w:r>
+      <w:proofErr w:type="spellEnd"/>
+      <w:r>
+        <w:rPr>
+          <w:rFonts w:ascii="Times New Roman" w:hAnsi="Times New Roman" w:cs="Times New Roman"/>
+          <w:sz w:val="24"/>
+          <w:szCs w:val="24"/>
+          <w:lang w:val="bg-BG"/>
+        </w:rPr>
+        <w:t xml:space="preserve"> </w:t>
+      </w:r>
+      <w:proofErr w:type="spellStart"/>
+      <w:r>
+        <w:rPr>
+          <w:rFonts w:ascii="Times New Roman" w:hAnsi="Times New Roman" w:cs="Times New Roman"/>
+          <w:sz w:val="24"/>
+          <w:szCs w:val="24"/>
+          <w:lang w:val="bg-BG"/>
+        </w:rPr>
+        <w:t>Axis</w:t>
+      </w:r>
+      <w:proofErr w:type="spellEnd"/>
+      <w:r>
+        <w:rPr>
+          <w:rFonts w:ascii="Times New Roman" w:hAnsi="Times New Roman" w:cs="Times New Roman"/>
+          <w:sz w:val="24"/>
+          <w:szCs w:val="24"/>
+          <w:lang w:val="bg-BG"/>
+        </w:rPr>
+        <w:t xml:space="preserve"> идва с подобна програма, наречена WSDL2Java, която изпълнява същата функция за Java класове.</w:t>
+      </w:r>
+      <w:r>
+        <w:rPr>
+          <w:rFonts w:ascii="Times New Roman" w:hAnsi="Times New Roman" w:cs="Times New Roman"/>
+          <w:sz w:val="24"/>
+          <w:szCs w:val="24"/>
+          <w:lang w:val="bg-BG"/>
+        </w:rPr>
+        <w:t xml:space="preserve">) Класове, генерирани от същата </w:t>
+      </w:r>
+      <w:r>
+        <w:rPr>
+          <w:rFonts w:ascii="Times New Roman" w:hAnsi="Times New Roman" w:cs="Times New Roman"/>
+          <w:sz w:val="24"/>
+          <w:szCs w:val="24"/>
+          <w:lang w:val="bg-BG"/>
+        </w:rPr>
+        <w:t>WSDL</w:t>
+      </w:r>
+      <w:r>
+        <w:rPr>
+          <w:rFonts w:ascii="Times New Roman" w:hAnsi="Times New Roman" w:cs="Times New Roman"/>
+          <w:sz w:val="24"/>
+          <w:szCs w:val="24"/>
+          <w:lang w:val="bg-BG"/>
+        </w:rPr>
+        <w:t xml:space="preserve"> дефиниция</w:t>
+      </w:r>
+      <w:r>
+        <w:rPr>
+          <w:rFonts w:ascii="Times New Roman" w:hAnsi="Times New Roman" w:cs="Times New Roman"/>
+          <w:sz w:val="24"/>
+          <w:szCs w:val="24"/>
+          <w:lang w:val="bg-BG"/>
+        </w:rPr>
+        <w:t xml:space="preserve"> трябва да могат да ко</w:t>
+      </w:r>
+      <w:r>
+        <w:rPr>
+          <w:rFonts w:ascii="Times New Roman" w:hAnsi="Times New Roman" w:cs="Times New Roman"/>
+          <w:sz w:val="24"/>
+          <w:szCs w:val="24"/>
+          <w:lang w:val="bg-BG"/>
+        </w:rPr>
+        <w:t>муникират един с друг чрез WSDL</w:t>
+      </w:r>
+      <w:r>
+        <w:rPr>
+          <w:rFonts w:ascii="Times New Roman" w:hAnsi="Times New Roman" w:cs="Times New Roman"/>
+          <w:sz w:val="24"/>
+          <w:szCs w:val="24"/>
+          <w:lang w:val="bg-BG"/>
+        </w:rPr>
+        <w:t xml:space="preserve"> интерфейси, независимо от езиците за програмиране (виж Фигура 5).</w:t>
+      </w:r>
+    </w:p>
+    <w:p>
+      <w:pPr>
+        <w:pStyle w:val="ListParagraph"/>
+        <w:jc w:val="center"/>
+        <w:rPr>
+          <w:rFonts w:ascii="Times New Roman" w:hAnsi="Times New Roman" w:cs="Times New Roman"/>
+          <w:sz w:val="24"/>
+          <w:szCs w:val="24"/>
+          <w:lang w:val="bg-BG"/>
+        </w:rPr>
+      </w:pPr>
+      <w:r>
+        <w:rPr>
+          <w:rFonts w:ascii="Times New Roman" w:hAnsi="Times New Roman" w:cs="Times New Roman"/>
+          <w:sz w:val="24"/>
+          <w:szCs w:val="24"/>
+          <w:lang w:val="bg-BG"/>
+        </w:rPr>
+        <w:pict>
+          <v:shape id="_x0000_i1029" type="#_x0000_t75" style="width:347.25pt;height:171pt">
+            <v:imagedata r:id="rId9" o:title="IC19394"/>
+          </v:shape>
+        </w:pict>
+      </w:r>
+    </w:p>
+    <w:p>
+      <w:pPr>
+        <w:pStyle w:val="ListParagraph"/>
+        <w:jc w:val="both"/>
+        <w:rPr>
+          <w:rFonts w:ascii="Times New Roman" w:hAnsi="Times New Roman" w:cs="Times New Roman"/>
+          <w:sz w:val="24"/>
+          <w:szCs w:val="24"/>
+        </w:rPr>
+      </w:pPr>
+    </w:p>
+    <w:p>
+      <w:pPr>
+        <w:pStyle w:val="ListParagraph"/>
+        <w:jc w:val="both"/>
+        <w:rPr>
+          <w:rFonts w:ascii="Times New Roman" w:hAnsi="Times New Roman" w:cs="Times New Roman"/>
+          <w:sz w:val="24"/>
+          <w:szCs w:val="24"/>
+          <w:lang w:val="bg-BG"/>
+        </w:rPr>
+      </w:pPr>
+      <w:r>
+        <w:rPr>
+          <w:rFonts w:ascii="Times New Roman" w:hAnsi="Times New Roman" w:cs="Times New Roman"/>
+          <w:sz w:val="24"/>
+          <w:szCs w:val="24"/>
+          <w:lang w:val="bg-BG"/>
+        </w:rPr>
+        <w:t>WSDL 1.1 се счита за стандарт</w:t>
+      </w:r>
+      <w:r>
+        <w:rPr>
+          <w:rFonts w:ascii="Times New Roman" w:hAnsi="Times New Roman" w:cs="Times New Roman"/>
+          <w:sz w:val="24"/>
+          <w:szCs w:val="24"/>
+          <w:lang w:val="bg-BG"/>
+        </w:rPr>
+        <w:t>а</w:t>
+      </w:r>
+      <w:r>
+        <w:rPr>
+          <w:rFonts w:ascii="Times New Roman" w:hAnsi="Times New Roman" w:cs="Times New Roman"/>
+          <w:sz w:val="24"/>
+          <w:szCs w:val="24"/>
+          <w:lang w:val="bg-BG"/>
+        </w:rPr>
+        <w:t xml:space="preserve"> днес, защото</w:t>
+      </w:r>
+      <w:r>
+        <w:rPr>
+          <w:rFonts w:ascii="Times New Roman" w:hAnsi="Times New Roman" w:cs="Times New Roman"/>
+          <w:sz w:val="24"/>
+          <w:szCs w:val="24"/>
+          <w:lang w:val="bg-BG"/>
+        </w:rPr>
+        <w:t xml:space="preserve"> се радва</w:t>
+      </w:r>
+      <w:r>
+        <w:rPr>
+          <w:rFonts w:ascii="Times New Roman" w:hAnsi="Times New Roman" w:cs="Times New Roman"/>
+          <w:sz w:val="24"/>
+          <w:szCs w:val="24"/>
+          <w:lang w:val="bg-BG"/>
+        </w:rPr>
+        <w:t xml:space="preserve"> </w:t>
+      </w:r>
+      <w:r>
+        <w:rPr>
+          <w:rFonts w:ascii="Times New Roman" w:hAnsi="Times New Roman" w:cs="Times New Roman"/>
+          <w:sz w:val="24"/>
+          <w:szCs w:val="24"/>
+          <w:lang w:val="bg-BG"/>
+        </w:rPr>
+        <w:t>широка</w:t>
+      </w:r>
+      <w:r>
+        <w:rPr>
+          <w:rFonts w:ascii="Times New Roman" w:hAnsi="Times New Roman" w:cs="Times New Roman"/>
+          <w:sz w:val="24"/>
+          <w:szCs w:val="24"/>
+          <w:lang w:val="bg-BG"/>
+        </w:rPr>
+        <w:t xml:space="preserve"> подкрепа</w:t>
+      </w:r>
+      <w:r>
+        <w:rPr>
+          <w:rFonts w:ascii="Times New Roman" w:hAnsi="Times New Roman" w:cs="Times New Roman"/>
+          <w:sz w:val="24"/>
+          <w:szCs w:val="24"/>
+          <w:lang w:val="bg-BG"/>
+        </w:rPr>
+        <w:t xml:space="preserve"> и поддръжка</w:t>
+      </w:r>
+      <w:r>
+        <w:rPr>
+          <w:rFonts w:ascii="Times New Roman" w:hAnsi="Times New Roman" w:cs="Times New Roman"/>
+          <w:sz w:val="24"/>
+          <w:szCs w:val="24"/>
+          <w:lang w:val="bg-BG"/>
+        </w:rPr>
+        <w:t xml:space="preserve">. Повечето комплекти от инструменти за уеб услуги </w:t>
+      </w:r>
+      <w:r>
+        <w:rPr>
+          <w:rFonts w:ascii="Times New Roman" w:hAnsi="Times New Roman" w:cs="Times New Roman"/>
+          <w:sz w:val="24"/>
+          <w:szCs w:val="24"/>
+          <w:lang w:val="bg-BG"/>
+        </w:rPr>
+        <w:t>поддържат</w:t>
+      </w:r>
+      <w:r>
+        <w:rPr>
+          <w:rFonts w:ascii="Times New Roman" w:hAnsi="Times New Roman" w:cs="Times New Roman"/>
+          <w:sz w:val="24"/>
+          <w:szCs w:val="24"/>
+          <w:lang w:val="bg-BG"/>
+        </w:rPr>
+        <w:t xml:space="preserve"> WSDL 1.1, </w:t>
+      </w:r>
+      <w:r>
+        <w:rPr>
+          <w:rFonts w:ascii="Times New Roman" w:hAnsi="Times New Roman" w:cs="Times New Roman"/>
+          <w:sz w:val="24"/>
+          <w:szCs w:val="24"/>
+          <w:lang w:val="bg-BG"/>
+        </w:rPr>
+        <w:t>но съществуват и някои проблеми със</w:t>
+      </w:r>
+      <w:r>
+        <w:rPr>
+          <w:rFonts w:ascii="Times New Roman" w:hAnsi="Times New Roman" w:cs="Times New Roman"/>
+          <w:sz w:val="24"/>
+          <w:szCs w:val="24"/>
+          <w:lang w:val="bg-BG"/>
+        </w:rPr>
+        <w:t xml:space="preserve"> съвместимост в рамките на различните приложения. Много разработчици вярват, че обширната гъвкавостта на WSDL (и в резултат на сложността) е основният източник на тези проблеми. </w:t>
+      </w:r>
+      <w:proofErr w:type="spellStart"/>
+      <w:r>
+        <w:rPr>
+          <w:rFonts w:ascii="Times New Roman" w:hAnsi="Times New Roman" w:cs="Times New Roman"/>
+          <w:sz w:val="24"/>
+          <w:szCs w:val="24"/>
+          <w:lang w:val="bg-BG"/>
+        </w:rPr>
+        <w:t>The</w:t>
+      </w:r>
+      <w:proofErr w:type="spellEnd"/>
+      <w:r>
+        <w:rPr>
+          <w:rFonts w:ascii="Times New Roman" w:hAnsi="Times New Roman" w:cs="Times New Roman"/>
+          <w:sz w:val="24"/>
+          <w:szCs w:val="24"/>
+          <w:lang w:val="bg-BG"/>
+        </w:rPr>
+        <w:t xml:space="preserve"> WS-I е </w:t>
+      </w:r>
+      <w:r>
+        <w:rPr>
+          <w:rFonts w:ascii="Times New Roman" w:hAnsi="Times New Roman" w:cs="Times New Roman"/>
+          <w:sz w:val="24"/>
+          <w:szCs w:val="24"/>
+          <w:lang w:val="bg-BG"/>
+        </w:rPr>
+        <w:lastRenderedPageBreak/>
+        <w:t>спомогнал</w:t>
+      </w:r>
+      <w:r>
+        <w:rPr>
+          <w:rFonts w:ascii="Times New Roman" w:hAnsi="Times New Roman" w:cs="Times New Roman"/>
+          <w:sz w:val="24"/>
+          <w:szCs w:val="24"/>
+          <w:lang w:val="bg-BG"/>
+        </w:rPr>
+        <w:t xml:space="preserve"> да реш</w:t>
+      </w:r>
+      <w:r>
+        <w:rPr>
+          <w:rFonts w:ascii="Times New Roman" w:hAnsi="Times New Roman" w:cs="Times New Roman"/>
+          <w:sz w:val="24"/>
+          <w:szCs w:val="24"/>
+          <w:lang w:val="bg-BG"/>
+        </w:rPr>
+        <w:t>ат</w:t>
+      </w:r>
+      <w:r>
+        <w:rPr>
+          <w:rFonts w:ascii="Times New Roman" w:hAnsi="Times New Roman" w:cs="Times New Roman"/>
+          <w:sz w:val="24"/>
+          <w:szCs w:val="24"/>
+          <w:lang w:val="bg-BG"/>
+        </w:rPr>
+        <w:t xml:space="preserve"> част от тези проблеми чрез насърчаване на разработчиците да използват някои части на спецификацията и </w:t>
+      </w:r>
+      <w:r>
+        <w:rPr>
+          <w:rFonts w:ascii="Times New Roman" w:hAnsi="Times New Roman" w:cs="Times New Roman"/>
+          <w:sz w:val="24"/>
+          <w:szCs w:val="24"/>
+          <w:lang w:val="bg-BG"/>
+        </w:rPr>
+        <w:t>не препоръчват използването на други.</w:t>
+      </w:r>
+    </w:p>
+    <w:p>
+      <w:pPr>
+        <w:pStyle w:val="ListParagraph"/>
+        <w:numPr>
+          <w:ilvl w:val="0"/>
+          <w:numId w:val="1"/>
+        </w:numPr>
+        <w:jc w:val="both"/>
+        <w:rPr>
+          <w:rFonts w:ascii="Times New Roman" w:hAnsi="Times New Roman" w:cs="Times New Roman"/>
+          <w:sz w:val="24"/>
+          <w:szCs w:val="24"/>
+        </w:rPr>
+      </w:pPr>
+      <w:r>
+        <w:rPr>
+          <w:rFonts w:ascii="Times New Roman" w:hAnsi="Times New Roman" w:cs="Times New Roman"/>
+          <w:sz w:val="24"/>
+          <w:szCs w:val="24"/>
+          <w:lang w:val="bg-BG"/>
+        </w:rPr>
+        <w:t xml:space="preserve">Основи на </w:t>
+      </w:r>
+      <w:r>
+        <w:rPr>
+          <w:rFonts w:ascii="Times New Roman" w:hAnsi="Times New Roman" w:cs="Times New Roman"/>
+          <w:sz w:val="24"/>
+          <w:szCs w:val="24"/>
+        </w:rPr>
+        <w:t>WSDL</w:t>
+      </w:r>
+      <w:r>
+        <w:rPr>
+          <w:rFonts w:ascii="Times New Roman" w:hAnsi="Times New Roman" w:cs="Times New Roman"/>
+          <w:sz w:val="24"/>
+          <w:szCs w:val="24"/>
+          <w:lang w:val="bg-BG"/>
+        </w:rPr>
+        <w:t xml:space="preserve"> - </w:t>
+      </w:r>
+      <w:bookmarkStart w:id="0" w:name="_GoBack"/>
+      <w:bookmarkEnd w:id="0"/>
+    </w:p>
+    <w:p>
+      <w:pPr>
+        <w:pStyle w:val="ListParagraph"/>
+        <w:numPr>
+          <w:ilvl w:val="0"/>
+          <w:numId w:val="1"/>
+        </w:numPr>
+        <w:jc w:val="both"/>
         <w:rPr>
           <w:rFonts w:ascii="Times New Roman" w:hAnsi="Times New Roman" w:cs="Times New Roman"/>
           <w:sz w:val="24"/>
@@ -95,28 +2611,48 @@
           <w:ilvl w:val="1"/>
           <w:numId w:val="1"/>
         </w:numPr>
-        <w:rPr>
-          <w:rFonts w:ascii="Times New Roman" w:hAnsi="Times New Roman" w:cs="Times New Roman"/>
-          <w:sz w:val="24"/>
-          <w:szCs w:val="24"/>
-          <w:lang w:val="bg-BG"/>
-        </w:rPr>
-      </w:pPr>
-      <w:r>
-        <w:rPr>
-          <w:rFonts w:ascii="Times New Roman" w:hAnsi="Times New Roman" w:cs="Times New Roman"/>
-          <w:sz w:val="24"/>
-          <w:szCs w:val="24"/>
-          <w:lang w:val="bg-BG"/>
-        </w:rPr>
-        <w:t>WSDL 1.0 (септември 2000) е разработен от IBM, Microsoft и Ariba ,за да опишат</w:t>
-      </w:r>
-      <w:r>
-        <w:rPr>
-          <w:rFonts w:ascii="Times New Roman" w:hAnsi="Times New Roman" w:cs="Times New Roman"/>
-          <w:sz w:val="24"/>
-          <w:szCs w:val="24"/>
-          <w:lang w:val="bg-BG"/>
+        <w:jc w:val="both"/>
+        <w:rPr>
+          <w:rFonts w:ascii="Times New Roman" w:hAnsi="Times New Roman" w:cs="Times New Roman"/>
+          <w:sz w:val="24"/>
+          <w:szCs w:val="24"/>
+          <w:lang w:val="bg-BG"/>
+        </w:rPr>
+      </w:pPr>
+      <w:r>
+        <w:rPr>
+          <w:rFonts w:ascii="Times New Roman" w:hAnsi="Times New Roman" w:cs="Times New Roman"/>
+          <w:sz w:val="24"/>
+          <w:szCs w:val="24"/>
+          <w:lang w:val="bg-BG"/>
+        </w:rPr>
+        <w:t xml:space="preserve">WSDL 1.0 (септември 2000) е разработен от IBM, Microsoft и </w:t>
+      </w:r>
+      <w:proofErr w:type="spellStart"/>
+      <w:r>
+        <w:rPr>
+          <w:rFonts w:ascii="Times New Roman" w:hAnsi="Times New Roman" w:cs="Times New Roman"/>
+          <w:sz w:val="24"/>
+          <w:szCs w:val="24"/>
+          <w:lang w:val="bg-BG"/>
+        </w:rPr>
+        <w:t>Ariba</w:t>
+      </w:r>
+      <w:proofErr w:type="spellEnd"/>
+      <w:r>
+        <w:rPr>
+          <w:rFonts w:ascii="Times New Roman" w:hAnsi="Times New Roman" w:cs="Times New Roman"/>
+          <w:sz w:val="24"/>
+          <w:szCs w:val="24"/>
+          <w:lang w:val="bg-BG"/>
+        </w:rPr>
+        <w:t xml:space="preserve"> ,за да опишат своите инструменти SOAP уеб услуги.</w:t>
+      </w:r>
+      <w:r>
+        <w:rPr>
+          <w:rFonts w:ascii="Times New Roman" w:hAnsi="Times New Roman" w:cs="Times New Roman"/>
+          <w:sz w:val="24"/>
+          <w:szCs w:val="24"/>
         </w:rPr>
         <w:t xml:space="preserve"> </w:t>
       </w:r>
@@ -127,24 +2663,116 @@
           <w:szCs w:val="24"/>
           <w:lang w:val="bg-BG"/>
         </w:rPr>
-        <w:t>своите инструменти SOAP уеб услуги.</w:t>
-      </w:r>
-      <w:r>
-        <w:rPr>
-          <w:rFonts w:ascii="Times New Roman" w:hAnsi="Times New Roman" w:cs="Times New Roman"/>
-          <w:sz w:val="24"/>
-          <w:szCs w:val="24"/>
+        <w:t>Реализацията е чрез комбиниране на два езика за описание: NASSL (</w:t>
+      </w:r>
+      <w:proofErr w:type="spellStart"/>
+      <w:r>
+        <w:rPr>
+          <w:rFonts w:ascii="Times New Roman" w:hAnsi="Times New Roman" w:cs="Times New Roman"/>
+          <w:sz w:val="24"/>
+          <w:szCs w:val="24"/>
+          <w:lang w:val="bg-BG"/>
+        </w:rPr>
+        <w:t>Network</w:t>
+      </w:r>
+      <w:proofErr w:type="spellEnd"/>
+      <w:r>
+        <w:rPr>
+          <w:rFonts w:ascii="Times New Roman" w:hAnsi="Times New Roman" w:cs="Times New Roman"/>
+          <w:sz w:val="24"/>
+          <w:szCs w:val="24"/>
+          <w:lang w:val="bg-BG"/>
         </w:rPr>
         <w:t xml:space="preserve"> </w:t>
       </w:r>
-      <w:r>
-        <w:rPr>
-          <w:rFonts w:ascii="Times New Roman" w:hAnsi="Times New Roman" w:cs="Times New Roman"/>
-          <w:sz w:val="24"/>
-          <w:szCs w:val="24"/>
-          <w:lang w:val="bg-BG"/>
-        </w:rPr>
-        <w:t>Реализацията е чрез комбиниране на два езика за описание: NASSL (Network Application Service спецификация език) от IBM и SDL (Service Description Language) от Microsoft.</w:t>
+      <w:proofErr w:type="spellStart"/>
+      <w:r>
+        <w:rPr>
+          <w:rFonts w:ascii="Times New Roman" w:hAnsi="Times New Roman" w:cs="Times New Roman"/>
+          <w:sz w:val="24"/>
+          <w:szCs w:val="24"/>
+          <w:lang w:val="bg-BG"/>
+        </w:rPr>
+        <w:t>Application</w:t>
+      </w:r>
+      <w:proofErr w:type="spellEnd"/>
+      <w:r>
+        <w:rPr>
+          <w:rFonts w:ascii="Times New Roman" w:hAnsi="Times New Roman" w:cs="Times New Roman"/>
+          <w:sz w:val="24"/>
+          <w:szCs w:val="24"/>
+          <w:lang w:val="bg-BG"/>
+        </w:rPr>
+        <w:t xml:space="preserve"> Service </w:t>
+      </w:r>
+      <w:proofErr w:type="spellStart"/>
+      <w:r>
+        <w:rPr>
+          <w:rFonts w:ascii="Times New Roman" w:hAnsi="Times New Roman" w:cs="Times New Roman"/>
+          <w:sz w:val="24"/>
+          <w:szCs w:val="24"/>
+          <w:lang w:val="bg-BG"/>
+        </w:rPr>
+        <w:t>спецификацион</w:t>
+      </w:r>
+      <w:r>
+        <w:rPr>
+          <w:rFonts w:ascii="Times New Roman" w:hAnsi="Times New Roman" w:cs="Times New Roman"/>
+          <w:sz w:val="24"/>
+          <w:szCs w:val="24"/>
+          <w:lang w:val="bg-BG"/>
+        </w:rPr>
+        <w:t>ен</w:t>
+      </w:r>
+      <w:proofErr w:type="spellEnd"/>
+      <w:r>
+        <w:rPr>
+          <w:rFonts w:ascii="Times New Roman" w:hAnsi="Times New Roman" w:cs="Times New Roman"/>
+          <w:sz w:val="24"/>
+          <w:szCs w:val="24"/>
+          <w:lang w:val="bg-BG"/>
+        </w:rPr>
+        <w:t xml:space="preserve"> език) от IBM и SDL (Service </w:t>
+      </w:r>
+      <w:proofErr w:type="spellStart"/>
+      <w:r>
+        <w:rPr>
+          <w:rFonts w:ascii="Times New Roman" w:hAnsi="Times New Roman" w:cs="Times New Roman"/>
+          <w:sz w:val="24"/>
+          <w:szCs w:val="24"/>
+          <w:lang w:val="bg-BG"/>
+        </w:rPr>
+        <w:t>Description</w:t>
+      </w:r>
+      <w:proofErr w:type="spellEnd"/>
+      <w:r>
+        <w:rPr>
+          <w:rFonts w:ascii="Times New Roman" w:hAnsi="Times New Roman" w:cs="Times New Roman"/>
+          <w:sz w:val="24"/>
+          <w:szCs w:val="24"/>
+          <w:lang w:val="bg-BG"/>
+        </w:rPr>
+        <w:t xml:space="preserve"> </w:t>
+      </w:r>
+      <w:proofErr w:type="spellStart"/>
+      <w:r>
+        <w:rPr>
+          <w:rFonts w:ascii="Times New Roman" w:hAnsi="Times New Roman" w:cs="Times New Roman"/>
+          <w:sz w:val="24"/>
+          <w:szCs w:val="24"/>
+          <w:lang w:val="bg-BG"/>
+        </w:rPr>
+        <w:t>Language</w:t>
+      </w:r>
+      <w:proofErr w:type="spellEnd"/>
+      <w:r>
+        <w:rPr>
+          <w:rFonts w:ascii="Times New Roman" w:hAnsi="Times New Roman" w:cs="Times New Roman"/>
+          <w:sz w:val="24"/>
+          <w:szCs w:val="24"/>
+          <w:lang w:val="bg-BG"/>
+        </w:rPr>
+        <w:t>) от Microsoft.</w:t>
       </w:r>
     </w:p>
     <w:p>
@@ -154,6 +2782,7 @@
           <w:ilvl w:val="1"/>
           <w:numId w:val="1"/>
         </w:numPr>
+        <w:jc w:val="both"/>
         <w:rPr>
           <w:rFonts w:ascii="Times New Roman" w:hAnsi="Times New Roman" w:cs="Times New Roman"/>
           <w:sz w:val="24"/>
@@ -195,6 +2824,7 @@
           <w:ilvl w:val="1"/>
           <w:numId w:val="1"/>
         </w:numPr>
+        <w:jc w:val="both"/>
         <w:rPr>
           <w:rFonts w:ascii="Times New Roman" w:hAnsi="Times New Roman" w:cs="Times New Roman"/>
           <w:sz w:val="24"/>
@@ -261,6 +2891,7 @@
           <w:ilvl w:val="1"/>
           <w:numId w:val="1"/>
         </w:numPr>
+        <w:jc w:val="both"/>
         <w:rPr>
           <w:rFonts w:ascii="Times New Roman" w:hAnsi="Times New Roman" w:cs="Times New Roman"/>
           <w:sz w:val="24"/>
@@ -302,6 +2933,7 @@
           <w:ilvl w:val="0"/>
           <w:numId w:val="1"/>
         </w:numPr>
+        <w:jc w:val="both"/>
         <w:rPr>
           <w:rFonts w:ascii="Times New Roman" w:hAnsi="Times New Roman" w:cs="Times New Roman"/>
           <w:sz w:val="24"/>
@@ -325,6 +2957,7 @@
           <w:ilvl w:val="0"/>
           <w:numId w:val="1"/>
         </w:numPr>
+        <w:jc w:val="both"/>
         <w:rPr>
           <w:rFonts w:ascii="Times New Roman" w:hAnsi="Times New Roman" w:cs="Times New Roman"/>
           <w:sz w:val="24"/>
@@ -348,6 +2981,7 @@
           <w:ilvl w:val="1"/>
           <w:numId w:val="1"/>
         </w:numPr>
+        <w:jc w:val="both"/>
         <w:rPr>
           <w:rFonts w:ascii="Times New Roman" w:hAnsi="Times New Roman" w:cs="Times New Roman"/>
           <w:sz w:val="24"/>
@@ -362,7 +2996,7 @@
         </w:rPr>
         <w:t xml:space="preserve">W3C Specification: </w:t>
       </w:r>
-      <w:hyperlink r:id="rId5" w:history="1">
+      <w:hyperlink r:id="rId10" w:history="1">
         <w:r>
           <w:rPr>
             <w:rStyle w:val="Hyperlink"/>
@@ -381,6 +3015,7 @@
           <w:ilvl w:val="1"/>
           <w:numId w:val="1"/>
         </w:numPr>
+        <w:jc w:val="both"/>
         <w:rPr>
           <w:rFonts w:ascii="Times New Roman" w:hAnsi="Times New Roman" w:cs="Times New Roman"/>
           <w:sz w:val="24"/>
@@ -395,7 +3030,7 @@
         </w:rPr>
         <w:t xml:space="preserve">Wikipedia (BG): </w:t>
       </w:r>
-      <w:hyperlink r:id="rId6" w:history="1">
+      <w:hyperlink r:id="rId11" w:history="1">
         <w:r>
           <w:rPr>
             <w:rStyle w:val="Hyperlink"/>
@@ -414,6 +3049,7 @@
           <w:ilvl w:val="1"/>
           <w:numId w:val="1"/>
         </w:numPr>
+        <w:jc w:val="both"/>
         <w:rPr>
           <w:rFonts w:ascii="Times New Roman" w:hAnsi="Times New Roman" w:cs="Times New Roman"/>
           <w:sz w:val="24"/>
@@ -428,7 +3064,7 @@
         </w:rPr>
         <w:t xml:space="preserve">Wikipedia (EN): </w:t>
       </w:r>
-      <w:hyperlink r:id="rId7" w:history="1">
+      <w:hyperlink r:id="rId12" w:history="1">
         <w:r>
           <w:rPr>
             <w:rStyle w:val="Hyperlink"/>
@@ -447,14 +3083,32 @@
           <w:ilvl w:val="1"/>
           <w:numId w:val="1"/>
         </w:numPr>
-        <w:rPr>
-          <w:rFonts w:ascii="Times New Roman" w:hAnsi="Times New Roman" w:cs="Times New Roman"/>
-          <w:sz w:val="24"/>
-          <w:szCs w:val="24"/>
-        </w:rPr>
-      </w:pPr>
-      <w:bookmarkStart w:id="0" w:name="_GoBack"/>
-      <w:bookmarkEnd w:id="0"/>
+        <w:jc w:val="both"/>
+        <w:rPr>
+          <w:rFonts w:ascii="Times New Roman" w:hAnsi="Times New Roman" w:cs="Times New Roman"/>
+          <w:sz w:val="24"/>
+          <w:szCs w:val="24"/>
+        </w:rPr>
+      </w:pPr>
+      <w:r>
+        <w:rPr>
+          <w:rFonts w:ascii="Times New Roman" w:hAnsi="Times New Roman" w:cs="Times New Roman"/>
+          <w:sz w:val="24"/>
+          <w:szCs w:val="24"/>
+        </w:rPr>
+        <w:t xml:space="preserve">MSDN - </w:t>
+      </w:r>
+      <w:hyperlink r:id="rId13" w:history="1">
+        <w:r>
+          <w:rPr>
+            <w:rStyle w:val="Hyperlink"/>
+            <w:rFonts w:ascii="Times New Roman" w:hAnsi="Times New Roman" w:cs="Times New Roman"/>
+            <w:sz w:val="24"/>
+            <w:szCs w:val="24"/>
+          </w:rPr>
+          <w:t>http://msdn.microsoft.com</w:t>
+        </w:r>
+      </w:hyperlink>
     </w:p>
     <w:sectPr>
       <w:pgSz w:w="12240" w:h="15840"/>

</xml_diff>

<commit_message>
Added heading page and content page to WSDL project.
</commit_message>
<xml_diff>
--- a/Internet Technologies Project/WSDL Project/WSDL.docx
+++ b/Internet Technologies Project/WSDL Project/WSDL.docx
@@ -2,6 +2,1267 @@
 <file path=word/document.xml><?xml version="1.0" encoding="utf-8"?>
 <w:document xmlns:wpc="http://schemas.microsoft.com/office/word/2010/wordprocessingCanvas" xmlns:mc="http://schemas.openxmlformats.org/markup-compatibility/2006" xmlns:o="urn:schemas-microsoft-com:office:office" xmlns:r="http://schemas.openxmlformats.org/officeDocument/2006/relationships" xmlns:m="http://schemas.openxmlformats.org/officeDocument/2006/math" xmlns:v="urn:schemas-microsoft-com:vml" xmlns:wp14="http://schemas.microsoft.com/office/word/2010/wordprocessingDrawing" xmlns:wp="http://schemas.openxmlformats.org/drawingml/2006/wordprocessingDrawing" xmlns:w10="urn:schemas-microsoft-com:office:word" xmlns:w="http://schemas.openxmlformats.org/wordprocessingml/2006/main" xmlns:w14="http://schemas.microsoft.com/office/word/2010/wordml" xmlns:w15="http://schemas.microsoft.com/office/word/2012/wordml" xmlns:wpg="http://schemas.microsoft.com/office/word/2010/wordprocessingGroup" xmlns:wpi="http://schemas.microsoft.com/office/word/2010/wordprocessingInk" xmlns:wne="http://schemas.microsoft.com/office/word/2006/wordml" xmlns:wps="http://schemas.microsoft.com/office/word/2010/wordprocessingShape" mc:Ignorable="w14 w15 wp14">
   <w:body>
+    <w:p>
+      <w:pPr>
+        <w:jc w:val="center"/>
+        <w:rPr>
+          <w:rFonts w:ascii="Times New Roman" w:hAnsi="Times New Roman" w:cs="Times New Roman"/>
+          <w:i/>
+          <w:sz w:val="24"/>
+          <w:szCs w:val="24"/>
+          <w:lang w:val="bg-BG"/>
+        </w:rPr>
+      </w:pPr>
+      <w:r>
+        <w:rPr>
+          <w:rFonts w:ascii="Times New Roman" w:hAnsi="Times New Roman" w:cs="Times New Roman"/>
+          <w:i/>
+          <w:sz w:val="24"/>
+          <w:szCs w:val="24"/>
+          <w:lang w:val="bg-BG"/>
+        </w:rPr>
+        <w:t>Университет за национално и световно стопанство</w:t>
+      </w:r>
+    </w:p>
+    <w:p>
+      <w:pPr>
+        <w:jc w:val="center"/>
+        <w:rPr>
+          <w:rFonts w:ascii="Times New Roman" w:hAnsi="Times New Roman" w:cs="Times New Roman"/>
+          <w:i/>
+          <w:sz w:val="24"/>
+          <w:szCs w:val="24"/>
+          <w:lang w:val="bg-BG"/>
+        </w:rPr>
+      </w:pPr>
+      <w:r>
+        <w:rPr>
+          <w:rFonts w:ascii="Times New Roman" w:hAnsi="Times New Roman" w:cs="Times New Roman"/>
+          <w:i/>
+          <w:sz w:val="24"/>
+          <w:szCs w:val="24"/>
+          <w:lang w:val="bg-BG"/>
+        </w:rPr>
+        <w:t xml:space="preserve">Факултет: </w:t>
+      </w:r>
+      <w:r>
+        <w:rPr>
+          <w:rFonts w:ascii="Times New Roman" w:hAnsi="Times New Roman" w:cs="Times New Roman"/>
+          <w:i/>
+          <w:sz w:val="24"/>
+          <w:szCs w:val="24"/>
+          <w:lang w:val="bg-BG"/>
+        </w:rPr>
+        <w:t>Приложна информатика и статистика</w:t>
+      </w:r>
+    </w:p>
+    <w:p>
+      <w:pPr>
+        <w:jc w:val="center"/>
+        <w:rPr>
+          <w:rFonts w:ascii="Times New Roman" w:hAnsi="Times New Roman" w:cs="Times New Roman"/>
+          <w:i/>
+          <w:sz w:val="24"/>
+          <w:szCs w:val="24"/>
+          <w:lang w:val="bg-BG"/>
+        </w:rPr>
+      </w:pPr>
+      <w:r>
+        <w:rPr>
+          <w:rFonts w:ascii="Times New Roman" w:hAnsi="Times New Roman" w:cs="Times New Roman"/>
+          <w:i/>
+          <w:sz w:val="24"/>
+          <w:szCs w:val="24"/>
+          <w:lang w:val="bg-BG"/>
+        </w:rPr>
+        <w:t>Специалност: Бизнес Информатика</w:t>
+      </w:r>
+    </w:p>
+    <w:p>
+      <w:pPr>
+        <w:jc w:val="center"/>
+        <w:rPr>
+          <w:rFonts w:ascii="Times New Roman" w:hAnsi="Times New Roman" w:cs="Times New Roman"/>
+          <w:i/>
+          <w:lang w:val="bg-BG"/>
+        </w:rPr>
+      </w:pPr>
+    </w:p>
+    <w:p>
+      <w:pPr>
+        <w:jc w:val="center"/>
+        <w:rPr>
+          <w:rFonts w:ascii="Times New Roman" w:hAnsi="Times New Roman" w:cs="Times New Roman"/>
+          <w:lang w:val="bg-BG"/>
+        </w:rPr>
+      </w:pPr>
+      <w:r>
+        <w:rPr>
+          <w:rFonts w:ascii="Times New Roman" w:hAnsi="Times New Roman" w:cs="Times New Roman"/>
+          <w:noProof/>
+          <w:lang w:val="bg-BG"/>
+        </w:rPr>
+        <w:drawing>
+          <wp:inline distT="0" distB="0" distL="0" distR="0" wp14:anchorId="38E81E46" wp14:editId="3BDE358D">
+            <wp:extent cx="3381375" cy="3389008"/>
+            <wp:effectExtent l="0" t="0" r="0" b="1905"/>
+            <wp:docPr id="2" name="Picture 2" descr="C:\Users\Teodor\Desktop\emblema_UNSS.png"/>
+            <wp:cNvGraphicFramePr>
+              <a:graphicFrameLocks xmlns:a="http://schemas.openxmlformats.org/drawingml/2006/main" noChangeAspect="1"/>
+            </wp:cNvGraphicFramePr>
+            <a:graphic xmlns:a="http://schemas.openxmlformats.org/drawingml/2006/main">
+              <a:graphicData uri="http://schemas.openxmlformats.org/drawingml/2006/picture">
+                <pic:pic xmlns:pic="http://schemas.openxmlformats.org/drawingml/2006/picture">
+                  <pic:nvPicPr>
+                    <pic:cNvPr id="0" name="Picture 2" descr="C:\Users\Teodor\Desktop\emblema_UNSS.png"/>
+                    <pic:cNvPicPr>
+                      <a:picLocks noChangeAspect="1" noChangeArrowheads="1"/>
+                    </pic:cNvPicPr>
+                  </pic:nvPicPr>
+                  <pic:blipFill>
+                    <a:blip r:embed="rId8">
+                      <a:extLst>
+                        <a:ext uri="{28A0092B-C50C-407E-A947-70E740481C1C}">
+                          <a14:useLocalDpi xmlns:a14="http://schemas.microsoft.com/office/drawing/2010/main" val="0"/>
+                        </a:ext>
+                      </a:extLst>
+                    </a:blip>
+                    <a:srcRect/>
+                    <a:stretch>
+                      <a:fillRect/>
+                    </a:stretch>
+                  </pic:blipFill>
+                  <pic:spPr bwMode="auto">
+                    <a:xfrm>
+                      <a:off x="0" y="0"/>
+                      <a:ext cx="3381375" cy="3389008"/>
+                    </a:xfrm>
+                    <a:prstGeom prst="rect">
+                      <a:avLst/>
+                    </a:prstGeom>
+                    <a:noFill/>
+                    <a:ln>
+                      <a:noFill/>
+                    </a:ln>
+                  </pic:spPr>
+                </pic:pic>
+              </a:graphicData>
+            </a:graphic>
+          </wp:inline>
+        </w:drawing>
+      </w:r>
+    </w:p>
+    <w:p>
+      <w:pPr>
+        <w:rPr>
+          <w:rFonts w:ascii="Times New Roman" w:hAnsi="Times New Roman" w:cs="Times New Roman"/>
+          <w:lang w:val="bg-BG"/>
+        </w:rPr>
+      </w:pPr>
+      <w:bookmarkStart w:id="0" w:name="_GoBack"/>
+      <w:bookmarkEnd w:id="0"/>
+    </w:p>
+    <w:p>
+      <w:pPr>
+        <w:jc w:val="center"/>
+        <w:rPr>
+          <w:rFonts w:ascii="Times New Roman" w:hAnsi="Times New Roman" w:cs="Times New Roman"/>
+          <w:lang w:val="bg-BG"/>
+        </w:rPr>
+      </w:pPr>
+    </w:p>
+    <w:p>
+      <w:pPr>
+        <w:spacing w:line="360" w:lineRule="auto"/>
+        <w:jc w:val="center"/>
+        <w:rPr>
+          <w:rFonts w:ascii="Times New Roman" w:hAnsi="Times New Roman" w:cs="Times New Roman"/>
+          <w:b/>
+          <w:sz w:val="40"/>
+          <w:lang w:val="bg-BG"/>
+        </w:rPr>
+      </w:pPr>
+      <w:r>
+        <w:rPr>
+          <w:rFonts w:ascii="Times New Roman" w:hAnsi="Times New Roman" w:cs="Times New Roman"/>
+          <w:b/>
+          <w:sz w:val="40"/>
+          <w:lang w:val="bg-BG"/>
+        </w:rPr>
+        <w:t xml:space="preserve">Курсов </w:t>
+      </w:r>
+      <w:r>
+        <w:rPr>
+          <w:rFonts w:ascii="Times New Roman" w:hAnsi="Times New Roman" w:cs="Times New Roman"/>
+          <w:b/>
+          <w:sz w:val="40"/>
+          <w:lang w:val="bg-BG"/>
+        </w:rPr>
+        <w:t>проект</w:t>
+      </w:r>
+    </w:p>
+    <w:p>
+      <w:pPr>
+        <w:spacing w:line="360" w:lineRule="auto"/>
+        <w:jc w:val="center"/>
+        <w:rPr>
+          <w:rFonts w:ascii="Times New Roman" w:hAnsi="Times New Roman" w:cs="Times New Roman"/>
+          <w:sz w:val="24"/>
+          <w:szCs w:val="24"/>
+          <w:lang w:val="bg-BG"/>
+        </w:rPr>
+      </w:pPr>
+      <w:r>
+        <w:rPr>
+          <w:rFonts w:ascii="Times New Roman" w:hAnsi="Times New Roman" w:cs="Times New Roman"/>
+          <w:sz w:val="24"/>
+          <w:szCs w:val="24"/>
+          <w:lang w:val="bg-BG"/>
+        </w:rPr>
+        <w:t xml:space="preserve">По </w:t>
+      </w:r>
+      <w:r>
+        <w:rPr>
+          <w:rFonts w:ascii="Times New Roman" w:hAnsi="Times New Roman" w:cs="Times New Roman"/>
+          <w:sz w:val="24"/>
+          <w:szCs w:val="24"/>
+          <w:lang w:val="bg-BG"/>
+        </w:rPr>
+        <w:t>Интернет</w:t>
+      </w:r>
+      <w:r>
+        <w:rPr>
+          <w:rFonts w:ascii="Times New Roman" w:hAnsi="Times New Roman" w:cs="Times New Roman"/>
+          <w:sz w:val="24"/>
+          <w:szCs w:val="24"/>
+          <w:lang w:val="bg-BG"/>
+        </w:rPr>
+        <w:t xml:space="preserve"> Технологии</w:t>
+      </w:r>
+    </w:p>
+    <w:p>
+      <w:pPr>
+        <w:spacing w:line="360" w:lineRule="auto"/>
+        <w:jc w:val="center"/>
+        <w:rPr>
+          <w:rFonts w:ascii="Times New Roman" w:hAnsi="Times New Roman" w:cs="Times New Roman"/>
+          <w:sz w:val="24"/>
+          <w:szCs w:val="24"/>
+          <w:lang w:val="bg-BG"/>
+        </w:rPr>
+      </w:pPr>
+      <w:r>
+        <w:rPr>
+          <w:rFonts w:ascii="Times New Roman" w:hAnsi="Times New Roman" w:cs="Times New Roman"/>
+          <w:sz w:val="24"/>
+          <w:szCs w:val="24"/>
+          <w:lang w:val="bg-BG"/>
+        </w:rPr>
+        <w:t xml:space="preserve">Тема: </w:t>
+      </w:r>
+      <w:r>
+        <w:rPr>
+          <w:rFonts w:ascii="Times New Roman" w:hAnsi="Times New Roman" w:cs="Times New Roman"/>
+          <w:b/>
+          <w:sz w:val="24"/>
+          <w:szCs w:val="24"/>
+        </w:rPr>
+        <w:t>Web Service Definition Language</w:t>
+      </w:r>
+      <w:r>
+        <w:rPr>
+          <w:rFonts w:ascii="Times New Roman" w:hAnsi="Times New Roman" w:cs="Times New Roman"/>
+          <w:b/>
+          <w:sz w:val="24"/>
+          <w:szCs w:val="24"/>
+          <w:lang w:val="bg-BG"/>
+        </w:rPr>
+        <w:t xml:space="preserve"> (WSDL)</w:t>
+      </w:r>
+    </w:p>
+    <w:p>
+      <w:pPr>
+        <w:pStyle w:val="TOCHeading"/>
+        <w:rPr>
+          <w:rFonts w:ascii="Times New Roman" w:hAnsi="Times New Roman" w:cs="Times New Roman"/>
+          <w:sz w:val="24"/>
+          <w:szCs w:val="24"/>
+          <w:lang w:val="bg-BG"/>
+        </w:rPr>
+      </w:pPr>
+    </w:p>
+    <w:p>
+      <w:pPr>
+        <w:rPr>
+          <w:rFonts w:ascii="Times New Roman" w:hAnsi="Times New Roman" w:cs="Times New Roman"/>
+          <w:sz w:val="24"/>
+          <w:szCs w:val="24"/>
+          <w:lang w:val="bg-BG"/>
+        </w:rPr>
+      </w:pPr>
+      <w:r>
+        <w:rPr>
+          <w:rFonts w:ascii="Times New Roman" w:hAnsi="Times New Roman" w:cs="Times New Roman"/>
+          <w:sz w:val="24"/>
+          <w:szCs w:val="24"/>
+          <w:lang w:val="bg-BG"/>
+        </w:rPr>
+        <w:t>Изготвил:</w:t>
+      </w:r>
+      <w:r>
+        <w:rPr>
+          <w:rFonts w:ascii="Times New Roman" w:hAnsi="Times New Roman" w:cs="Times New Roman"/>
+          <w:sz w:val="24"/>
+          <w:szCs w:val="24"/>
+          <w:lang w:val="bg-BG"/>
+        </w:rPr>
+        <w:t xml:space="preserve"> </w:t>
+      </w:r>
+      <w:r>
+        <w:rPr>
+          <w:rFonts w:ascii="Times New Roman" w:hAnsi="Times New Roman" w:cs="Times New Roman"/>
+          <w:b/>
+          <w:sz w:val="24"/>
+          <w:szCs w:val="24"/>
+          <w:lang w:val="bg-BG"/>
+        </w:rPr>
+        <w:t>Теодор Иванов Куртев</w:t>
+      </w:r>
+    </w:p>
+    <w:p>
+      <w:pPr>
+        <w:rPr>
+          <w:rFonts w:ascii="Times New Roman" w:hAnsi="Times New Roman" w:cs="Times New Roman"/>
+          <w:b/>
+          <w:sz w:val="24"/>
+          <w:szCs w:val="24"/>
+          <w:lang w:val="bg-BG"/>
+        </w:rPr>
+      </w:pPr>
+      <w:r>
+        <w:rPr>
+          <w:rFonts w:ascii="Times New Roman" w:hAnsi="Times New Roman" w:cs="Times New Roman"/>
+          <w:b/>
+          <w:sz w:val="24"/>
+          <w:szCs w:val="24"/>
+          <w:lang w:val="bg-BG"/>
+        </w:rPr>
+        <w:t xml:space="preserve">Фак. № </w:t>
+      </w:r>
+      <w:r>
+        <w:rPr>
+          <w:rFonts w:ascii="Times New Roman" w:hAnsi="Times New Roman" w:cs="Times New Roman"/>
+          <w:b/>
+          <w:sz w:val="24"/>
+          <w:szCs w:val="24"/>
+          <w:lang w:val="bg-BG"/>
+        </w:rPr>
+        <w:t>118020</w:t>
+      </w:r>
+      <w:r>
+        <w:rPr>
+          <w:rFonts w:ascii="Times New Roman" w:hAnsi="Times New Roman" w:cs="Times New Roman"/>
+          <w:b/>
+          <w:sz w:val="24"/>
+          <w:szCs w:val="24"/>
+          <w:lang w:val="bg-BG"/>
+        </w:rPr>
+        <w:t xml:space="preserve"> </w:t>
+      </w:r>
+    </w:p>
+    <w:p>
+      <w:pPr>
+        <w:rPr>
+          <w:rFonts w:ascii="Times New Roman" w:hAnsi="Times New Roman" w:cs="Times New Roman"/>
+          <w:b/>
+          <w:sz w:val="24"/>
+          <w:szCs w:val="24"/>
+          <w:lang w:val="bg-BG"/>
+        </w:rPr>
+      </w:pPr>
+      <w:r>
+        <w:rPr>
+          <w:rFonts w:ascii="Times New Roman" w:hAnsi="Times New Roman" w:cs="Times New Roman"/>
+          <w:b/>
+          <w:sz w:val="24"/>
+          <w:szCs w:val="24"/>
+          <w:lang w:val="bg-BG"/>
+        </w:rPr>
+        <w:t>Група 1708</w:t>
+      </w:r>
+      <w:r>
+        <w:rPr>
+          <w:rFonts w:ascii="Times New Roman" w:hAnsi="Times New Roman" w:cs="Times New Roman"/>
+          <w:b/>
+          <w:sz w:val="24"/>
+          <w:szCs w:val="24"/>
+          <w:lang w:val="bg-BG"/>
+        </w:rPr>
+        <w:t>,</w:t>
+      </w:r>
+      <w:r>
+        <w:rPr>
+          <w:rFonts w:ascii="Times New Roman" w:hAnsi="Times New Roman" w:cs="Times New Roman"/>
+          <w:b/>
+          <w:sz w:val="24"/>
+          <w:szCs w:val="24"/>
+          <w:lang w:val="bg-BG"/>
+        </w:rPr>
+        <w:t xml:space="preserve"> Поток 177</w:t>
+      </w:r>
+    </w:p>
+    <w:p>
+      <w:pPr>
+        <w:rPr>
+          <w:rFonts w:ascii="Times New Roman" w:hAnsi="Times New Roman" w:cs="Times New Roman"/>
+          <w:sz w:val="24"/>
+          <w:szCs w:val="24"/>
+          <w:lang w:val="bg-BG"/>
+        </w:rPr>
+      </w:pPr>
+    </w:p>
+    <w:p>
+      <w:pPr>
+        <w:jc w:val="center"/>
+        <w:rPr>
+          <w:rFonts w:ascii="Times New Roman" w:hAnsi="Times New Roman" w:cs="Times New Roman"/>
+          <w:sz w:val="24"/>
+          <w:szCs w:val="24"/>
+          <w:lang w:val="bg-BG"/>
+        </w:rPr>
+      </w:pPr>
+      <w:r>
+        <w:rPr>
+          <w:rFonts w:ascii="Times New Roman" w:hAnsi="Times New Roman" w:cs="Times New Roman"/>
+          <w:sz w:val="24"/>
+          <w:szCs w:val="24"/>
+          <w:lang w:val="bg-BG"/>
+        </w:rPr>
+        <w:t>София, 201</w:t>
+      </w:r>
+      <w:r>
+        <w:rPr>
+          <w:rFonts w:ascii="Times New Roman" w:hAnsi="Times New Roman" w:cs="Times New Roman"/>
+          <w:sz w:val="24"/>
+          <w:szCs w:val="24"/>
+          <w:lang w:val="bg-BG"/>
+        </w:rPr>
+        <w:t>4</w:t>
+      </w:r>
+      <w:r>
+        <w:rPr>
+          <w:rFonts w:ascii="Times New Roman" w:hAnsi="Times New Roman" w:cs="Times New Roman"/>
+          <w:sz w:val="24"/>
+          <w:szCs w:val="24"/>
+          <w:lang w:val="bg-BG"/>
+        </w:rPr>
+        <w:t>г.</w:t>
+      </w:r>
+    </w:p>
+    <w:sdt>
+      <w:sdtPr>
+        <w:id w:val="-1909908623"/>
+        <w:docPartObj>
+          <w:docPartGallery w:val="Table of Contents"/>
+          <w:docPartUnique/>
+        </w:docPartObj>
+      </w:sdtPr>
+      <w:sdtEndPr>
+        <w:rPr>
+          <w:rFonts w:asciiTheme="minorHAnsi" w:eastAsiaTheme="minorHAnsi" w:hAnsiTheme="minorHAnsi" w:cstheme="minorBidi"/>
+          <w:noProof/>
+          <w:color w:val="auto"/>
+          <w:sz w:val="22"/>
+          <w:szCs w:val="22"/>
+          <w:lang w:eastAsia="en-US"/>
+        </w:rPr>
+      </w:sdtEndPr>
+      <w:sdtContent>
+        <w:p>
+          <w:pPr>
+            <w:pStyle w:val="TOCHeading"/>
+            <w:rPr>
+              <w:lang w:val="bg-BG"/>
+            </w:rPr>
+          </w:pPr>
+          <w:r>
+            <w:rPr>
+              <w:lang w:val="bg-BG"/>
+            </w:rPr>
+            <w:t>Съдържание</w:t>
+          </w:r>
+        </w:p>
+        <w:p>
+          <w:pPr>
+            <w:pStyle w:val="TOC1"/>
+            <w:tabs>
+              <w:tab w:val="left" w:pos="440"/>
+              <w:tab w:val="right" w:leader="dot" w:pos="9350"/>
+            </w:tabs>
+            <w:rPr>
+              <w:noProof/>
+            </w:rPr>
+          </w:pPr>
+          <w:r>
+            <w:fldChar w:fldCharType="begin"/>
+          </w:r>
+          <w:r>
+            <w:instrText xml:space="preserve"> TOC \o "1-3" \h \z \u </w:instrText>
+          </w:r>
+          <w:r>
+            <w:fldChar w:fldCharType="separate"/>
+          </w:r>
+          <w:hyperlink w:anchor="_Toc387153508" w:history="1">
+            <w:r>
+              <w:rPr>
+                <w:rStyle w:val="Hyperlink"/>
+                <w:rFonts w:ascii="Times New Roman" w:hAnsi="Times New Roman" w:cs="Times New Roman"/>
+                <w:noProof/>
+              </w:rPr>
+              <w:t>1.</w:t>
+            </w:r>
+            <w:r>
+              <w:rPr>
+                <w:noProof/>
+              </w:rPr>
+              <w:tab/>
+            </w:r>
+            <w:r>
+              <w:rPr>
+                <w:rStyle w:val="Hyperlink"/>
+                <w:rFonts w:ascii="Times New Roman" w:hAnsi="Times New Roman" w:cs="Times New Roman"/>
+                <w:noProof/>
+                <w:lang w:val="bg-BG"/>
+              </w:rPr>
+              <w:t>Същност</w:t>
+            </w:r>
+            <w:r>
+              <w:rPr>
+                <w:noProof/>
+                <w:webHidden/>
+              </w:rPr>
+              <w:tab/>
+            </w:r>
+            <w:r>
+              <w:rPr>
+                <w:noProof/>
+                <w:webHidden/>
+              </w:rPr>
+              <w:fldChar w:fldCharType="begin"/>
+            </w:r>
+            <w:r>
+              <w:rPr>
+                <w:noProof/>
+                <w:webHidden/>
+              </w:rPr>
+              <w:instrText xml:space="preserve"> PAGEREF _Toc387153508 \h </w:instrText>
+            </w:r>
+            <w:r>
+              <w:rPr>
+                <w:noProof/>
+                <w:webHidden/>
+              </w:rPr>
+            </w:r>
+            <w:r>
+              <w:rPr>
+                <w:noProof/>
+                <w:webHidden/>
+              </w:rPr>
+              <w:fldChar w:fldCharType="separate"/>
+            </w:r>
+            <w:r>
+              <w:rPr>
+                <w:noProof/>
+                <w:webHidden/>
+              </w:rPr>
+              <w:t>2</w:t>
+            </w:r>
+            <w:r>
+              <w:rPr>
+                <w:noProof/>
+                <w:webHidden/>
+              </w:rPr>
+              <w:fldChar w:fldCharType="end"/>
+            </w:r>
+          </w:hyperlink>
+        </w:p>
+        <w:p>
+          <w:pPr>
+            <w:pStyle w:val="TOC1"/>
+            <w:tabs>
+              <w:tab w:val="left" w:pos="440"/>
+              <w:tab w:val="right" w:leader="dot" w:pos="9350"/>
+            </w:tabs>
+            <w:rPr>
+              <w:noProof/>
+            </w:rPr>
+          </w:pPr>
+          <w:hyperlink w:anchor="_Toc387153509" w:history="1">
+            <w:r>
+              <w:rPr>
+                <w:rStyle w:val="Hyperlink"/>
+                <w:rFonts w:ascii="Times New Roman" w:hAnsi="Times New Roman" w:cs="Times New Roman"/>
+                <w:noProof/>
+              </w:rPr>
+              <w:t>2.</w:t>
+            </w:r>
+            <w:r>
+              <w:rPr>
+                <w:noProof/>
+              </w:rPr>
+              <w:tab/>
+            </w:r>
+            <w:r>
+              <w:rPr>
+                <w:rStyle w:val="Hyperlink"/>
+                <w:rFonts w:ascii="Times New Roman" w:hAnsi="Times New Roman" w:cs="Times New Roman"/>
+                <w:noProof/>
+                <w:lang w:val="bg-BG"/>
+              </w:rPr>
+              <w:t>Бръз преглед на концепцията за уеб услуги</w:t>
+            </w:r>
+            <w:r>
+              <w:rPr>
+                <w:noProof/>
+                <w:webHidden/>
+              </w:rPr>
+              <w:tab/>
+            </w:r>
+            <w:r>
+              <w:rPr>
+                <w:noProof/>
+                <w:webHidden/>
+              </w:rPr>
+              <w:fldChar w:fldCharType="begin"/>
+            </w:r>
+            <w:r>
+              <w:rPr>
+                <w:noProof/>
+                <w:webHidden/>
+              </w:rPr>
+              <w:instrText xml:space="preserve"> PAGEREF _Toc387153509 \h </w:instrText>
+            </w:r>
+            <w:r>
+              <w:rPr>
+                <w:noProof/>
+                <w:webHidden/>
+              </w:rPr>
+            </w:r>
+            <w:r>
+              <w:rPr>
+                <w:noProof/>
+                <w:webHidden/>
+              </w:rPr>
+              <w:fldChar w:fldCharType="separate"/>
+            </w:r>
+            <w:r>
+              <w:rPr>
+                <w:noProof/>
+                <w:webHidden/>
+              </w:rPr>
+              <w:t>2</w:t>
+            </w:r>
+            <w:r>
+              <w:rPr>
+                <w:noProof/>
+                <w:webHidden/>
+              </w:rPr>
+              <w:fldChar w:fldCharType="end"/>
+            </w:r>
+          </w:hyperlink>
+        </w:p>
+        <w:p>
+          <w:pPr>
+            <w:pStyle w:val="TOC1"/>
+            <w:tabs>
+              <w:tab w:val="left" w:pos="440"/>
+              <w:tab w:val="right" w:leader="dot" w:pos="9350"/>
+            </w:tabs>
+            <w:rPr>
+              <w:noProof/>
+            </w:rPr>
+          </w:pPr>
+          <w:hyperlink w:anchor="_Toc387153510" w:history="1">
+            <w:r>
+              <w:rPr>
+                <w:rStyle w:val="Hyperlink"/>
+                <w:rFonts w:ascii="Times New Roman" w:hAnsi="Times New Roman" w:cs="Times New Roman"/>
+                <w:noProof/>
+              </w:rPr>
+              <w:t>3.</w:t>
+            </w:r>
+            <w:r>
+              <w:rPr>
+                <w:noProof/>
+              </w:rPr>
+              <w:tab/>
+            </w:r>
+            <w:r>
+              <w:rPr>
+                <w:rStyle w:val="Hyperlink"/>
+                <w:rFonts w:ascii="Times New Roman" w:hAnsi="Times New Roman" w:cs="Times New Roman"/>
+                <w:noProof/>
+                <w:lang w:val="bg-BG"/>
+              </w:rPr>
+              <w:t xml:space="preserve">Основи на </w:t>
+            </w:r>
+            <w:r>
+              <w:rPr>
+                <w:rStyle w:val="Hyperlink"/>
+                <w:rFonts w:ascii="Times New Roman" w:hAnsi="Times New Roman" w:cs="Times New Roman"/>
+                <w:noProof/>
+              </w:rPr>
+              <w:t>WSDL</w:t>
+            </w:r>
+            <w:r>
+              <w:rPr>
+                <w:noProof/>
+                <w:webHidden/>
+              </w:rPr>
+              <w:tab/>
+            </w:r>
+            <w:r>
+              <w:rPr>
+                <w:noProof/>
+                <w:webHidden/>
+              </w:rPr>
+              <w:fldChar w:fldCharType="begin"/>
+            </w:r>
+            <w:r>
+              <w:rPr>
+                <w:noProof/>
+                <w:webHidden/>
+              </w:rPr>
+              <w:instrText xml:space="preserve"> PAGEREF _Toc387153510 \h </w:instrText>
+            </w:r>
+            <w:r>
+              <w:rPr>
+                <w:noProof/>
+                <w:webHidden/>
+              </w:rPr>
+            </w:r>
+            <w:r>
+              <w:rPr>
+                <w:noProof/>
+                <w:webHidden/>
+              </w:rPr>
+              <w:fldChar w:fldCharType="separate"/>
+            </w:r>
+            <w:r>
+              <w:rPr>
+                <w:noProof/>
+                <w:webHidden/>
+              </w:rPr>
+              <w:t>6</w:t>
+            </w:r>
+            <w:r>
+              <w:rPr>
+                <w:noProof/>
+                <w:webHidden/>
+              </w:rPr>
+              <w:fldChar w:fldCharType="end"/>
+            </w:r>
+          </w:hyperlink>
+        </w:p>
+        <w:p>
+          <w:pPr>
+            <w:pStyle w:val="TOC1"/>
+            <w:tabs>
+              <w:tab w:val="left" w:pos="440"/>
+              <w:tab w:val="right" w:leader="dot" w:pos="9350"/>
+            </w:tabs>
+            <w:rPr>
+              <w:noProof/>
+            </w:rPr>
+          </w:pPr>
+          <w:hyperlink w:anchor="_Toc387153511" w:history="1">
+            <w:r>
+              <w:rPr>
+                <w:rStyle w:val="Hyperlink"/>
+                <w:rFonts w:ascii="Times New Roman" w:hAnsi="Times New Roman" w:cs="Times New Roman"/>
+                <w:noProof/>
+              </w:rPr>
+              <w:t>4.</w:t>
+            </w:r>
+            <w:r>
+              <w:rPr>
+                <w:noProof/>
+              </w:rPr>
+              <w:tab/>
+            </w:r>
+            <w:r>
+              <w:rPr>
+                <w:rStyle w:val="Hyperlink"/>
+                <w:rFonts w:ascii="Times New Roman" w:hAnsi="Times New Roman" w:cs="Times New Roman"/>
+                <w:noProof/>
+                <w:lang w:val="bg-BG"/>
+              </w:rPr>
+              <w:t>История</w:t>
+            </w:r>
+            <w:r>
+              <w:rPr>
+                <w:noProof/>
+                <w:webHidden/>
+              </w:rPr>
+              <w:tab/>
+            </w:r>
+            <w:r>
+              <w:rPr>
+                <w:noProof/>
+                <w:webHidden/>
+              </w:rPr>
+              <w:fldChar w:fldCharType="begin"/>
+            </w:r>
+            <w:r>
+              <w:rPr>
+                <w:noProof/>
+                <w:webHidden/>
+              </w:rPr>
+              <w:instrText xml:space="preserve"> PAGEREF _Toc387153511 \h </w:instrText>
+            </w:r>
+            <w:r>
+              <w:rPr>
+                <w:noProof/>
+                <w:webHidden/>
+              </w:rPr>
+            </w:r>
+            <w:r>
+              <w:rPr>
+                <w:noProof/>
+                <w:webHidden/>
+              </w:rPr>
+              <w:fldChar w:fldCharType="separate"/>
+            </w:r>
+            <w:r>
+              <w:rPr>
+                <w:noProof/>
+                <w:webHidden/>
+              </w:rPr>
+              <w:t>6</w:t>
+            </w:r>
+            <w:r>
+              <w:rPr>
+                <w:noProof/>
+                <w:webHidden/>
+              </w:rPr>
+              <w:fldChar w:fldCharType="end"/>
+            </w:r>
+          </w:hyperlink>
+        </w:p>
+        <w:p>
+          <w:pPr>
+            <w:pStyle w:val="TOC1"/>
+            <w:tabs>
+              <w:tab w:val="left" w:pos="440"/>
+              <w:tab w:val="right" w:leader="dot" w:pos="9350"/>
+            </w:tabs>
+            <w:rPr>
+              <w:noProof/>
+            </w:rPr>
+          </w:pPr>
+          <w:hyperlink w:anchor="_Toc387153512" w:history="1">
+            <w:r>
+              <w:rPr>
+                <w:rStyle w:val="Hyperlink"/>
+                <w:rFonts w:ascii="Times New Roman" w:hAnsi="Times New Roman" w:cs="Times New Roman"/>
+                <w:noProof/>
+              </w:rPr>
+              <w:t>5.</w:t>
+            </w:r>
+            <w:r>
+              <w:rPr>
+                <w:noProof/>
+              </w:rPr>
+              <w:tab/>
+            </w:r>
+            <w:r>
+              <w:rPr>
+                <w:rStyle w:val="Hyperlink"/>
+                <w:rFonts w:ascii="Times New Roman" w:hAnsi="Times New Roman" w:cs="Times New Roman"/>
+                <w:noProof/>
+                <w:lang w:val="bg-BG"/>
+              </w:rPr>
+              <w:t>Структура</w:t>
+            </w:r>
+            <w:r>
+              <w:rPr>
+                <w:noProof/>
+                <w:webHidden/>
+              </w:rPr>
+              <w:tab/>
+            </w:r>
+            <w:r>
+              <w:rPr>
+                <w:noProof/>
+                <w:webHidden/>
+              </w:rPr>
+              <w:fldChar w:fldCharType="begin"/>
+            </w:r>
+            <w:r>
+              <w:rPr>
+                <w:noProof/>
+                <w:webHidden/>
+              </w:rPr>
+              <w:instrText xml:space="preserve"> PAGEREF _Toc387153512 \h </w:instrText>
+            </w:r>
+            <w:r>
+              <w:rPr>
+                <w:noProof/>
+                <w:webHidden/>
+              </w:rPr>
+            </w:r>
+            <w:r>
+              <w:rPr>
+                <w:noProof/>
+                <w:webHidden/>
+              </w:rPr>
+              <w:fldChar w:fldCharType="separate"/>
+            </w:r>
+            <w:r>
+              <w:rPr>
+                <w:noProof/>
+                <w:webHidden/>
+              </w:rPr>
+              <w:t>6</w:t>
+            </w:r>
+            <w:r>
+              <w:rPr>
+                <w:noProof/>
+                <w:webHidden/>
+              </w:rPr>
+              <w:fldChar w:fldCharType="end"/>
+            </w:r>
+          </w:hyperlink>
+        </w:p>
+        <w:p>
+          <w:pPr>
+            <w:pStyle w:val="TOC1"/>
+            <w:tabs>
+              <w:tab w:val="left" w:pos="440"/>
+              <w:tab w:val="right" w:leader="dot" w:pos="9350"/>
+            </w:tabs>
+            <w:rPr>
+              <w:noProof/>
+            </w:rPr>
+          </w:pPr>
+          <w:hyperlink w:anchor="_Toc387153513" w:history="1">
+            <w:r>
+              <w:rPr>
+                <w:rStyle w:val="Hyperlink"/>
+                <w:rFonts w:ascii="Times New Roman" w:hAnsi="Times New Roman" w:cs="Times New Roman"/>
+                <w:noProof/>
+              </w:rPr>
+              <w:t>6.</w:t>
+            </w:r>
+            <w:r>
+              <w:rPr>
+                <w:noProof/>
+              </w:rPr>
+              <w:tab/>
+            </w:r>
+            <w:r>
+              <w:rPr>
+                <w:rStyle w:val="Hyperlink"/>
+                <w:rFonts w:ascii="Times New Roman" w:hAnsi="Times New Roman" w:cs="Times New Roman"/>
+                <w:noProof/>
+                <w:lang w:val="bg-BG"/>
+              </w:rPr>
+              <w:t>Източници</w:t>
+            </w:r>
+            <w:r>
+              <w:rPr>
+                <w:noProof/>
+                <w:webHidden/>
+              </w:rPr>
+              <w:tab/>
+            </w:r>
+            <w:r>
+              <w:rPr>
+                <w:noProof/>
+                <w:webHidden/>
+              </w:rPr>
+              <w:fldChar w:fldCharType="begin"/>
+            </w:r>
+            <w:r>
+              <w:rPr>
+                <w:noProof/>
+                <w:webHidden/>
+              </w:rPr>
+              <w:instrText xml:space="preserve"> PAGEREF _Toc387153513 \h </w:instrText>
+            </w:r>
+            <w:r>
+              <w:rPr>
+                <w:noProof/>
+                <w:webHidden/>
+              </w:rPr>
+            </w:r>
+            <w:r>
+              <w:rPr>
+                <w:noProof/>
+                <w:webHidden/>
+              </w:rPr>
+              <w:fldChar w:fldCharType="separate"/>
+            </w:r>
+            <w:r>
+              <w:rPr>
+                <w:noProof/>
+                <w:webHidden/>
+              </w:rPr>
+              <w:t>6</w:t>
+            </w:r>
+            <w:r>
+              <w:rPr>
+                <w:noProof/>
+                <w:webHidden/>
+              </w:rPr>
+              <w:fldChar w:fldCharType="end"/>
+            </w:r>
+          </w:hyperlink>
+        </w:p>
+        <w:p>
+          <w:r>
+            <w:rPr>
+              <w:b/>
+              <w:bCs/>
+              <w:noProof/>
+            </w:rPr>
+            <w:fldChar w:fldCharType="end"/>
+          </w:r>
+        </w:p>
+      </w:sdtContent>
+    </w:sdt>
+    <w:p>
+      <w:pPr>
+        <w:jc w:val="both"/>
+        <w:outlineLvl w:val="0"/>
+        <w:rPr>
+          <w:rFonts w:ascii="Times New Roman" w:hAnsi="Times New Roman" w:cs="Times New Roman"/>
+          <w:sz w:val="24"/>
+          <w:szCs w:val="24"/>
+        </w:rPr>
+      </w:pPr>
+    </w:p>
+    <w:p>
+      <w:pPr>
+        <w:jc w:val="both"/>
+        <w:outlineLvl w:val="0"/>
+        <w:rPr>
+          <w:rFonts w:ascii="Times New Roman" w:hAnsi="Times New Roman" w:cs="Times New Roman"/>
+          <w:sz w:val="24"/>
+          <w:szCs w:val="24"/>
+        </w:rPr>
+      </w:pPr>
+    </w:p>
+    <w:p>
+      <w:pPr>
+        <w:jc w:val="both"/>
+        <w:outlineLvl w:val="0"/>
+        <w:rPr>
+          <w:rFonts w:ascii="Times New Roman" w:hAnsi="Times New Roman" w:cs="Times New Roman"/>
+          <w:sz w:val="24"/>
+          <w:szCs w:val="24"/>
+        </w:rPr>
+      </w:pPr>
+      <w:bookmarkStart w:id="1" w:name="_Toc387153508"/>
+    </w:p>
+    <w:p>
+      <w:pPr>
+        <w:jc w:val="both"/>
+        <w:outlineLvl w:val="0"/>
+        <w:rPr>
+          <w:rFonts w:ascii="Times New Roman" w:hAnsi="Times New Roman" w:cs="Times New Roman"/>
+          <w:sz w:val="24"/>
+          <w:szCs w:val="24"/>
+        </w:rPr>
+      </w:pPr>
+    </w:p>
+    <w:p>
+      <w:pPr>
+        <w:jc w:val="both"/>
+        <w:outlineLvl w:val="0"/>
+        <w:rPr>
+          <w:rFonts w:ascii="Times New Roman" w:hAnsi="Times New Roman" w:cs="Times New Roman"/>
+          <w:sz w:val="24"/>
+          <w:szCs w:val="24"/>
+        </w:rPr>
+      </w:pPr>
+    </w:p>
+    <w:p>
+      <w:pPr>
+        <w:jc w:val="both"/>
+        <w:outlineLvl w:val="0"/>
+        <w:rPr>
+          <w:rFonts w:ascii="Times New Roman" w:hAnsi="Times New Roman" w:cs="Times New Roman"/>
+          <w:sz w:val="24"/>
+          <w:szCs w:val="24"/>
+        </w:rPr>
+      </w:pPr>
+    </w:p>
+    <w:p>
+      <w:pPr>
+        <w:jc w:val="both"/>
+        <w:outlineLvl w:val="0"/>
+        <w:rPr>
+          <w:rFonts w:ascii="Times New Roman" w:hAnsi="Times New Roman" w:cs="Times New Roman"/>
+          <w:sz w:val="24"/>
+          <w:szCs w:val="24"/>
+        </w:rPr>
+      </w:pPr>
+    </w:p>
+    <w:p>
+      <w:pPr>
+        <w:jc w:val="both"/>
+        <w:outlineLvl w:val="0"/>
+        <w:rPr>
+          <w:rFonts w:ascii="Times New Roman" w:hAnsi="Times New Roman" w:cs="Times New Roman"/>
+          <w:sz w:val="24"/>
+          <w:szCs w:val="24"/>
+        </w:rPr>
+      </w:pPr>
+    </w:p>
+    <w:p>
+      <w:pPr>
+        <w:jc w:val="both"/>
+        <w:outlineLvl w:val="0"/>
+        <w:rPr>
+          <w:rFonts w:ascii="Times New Roman" w:hAnsi="Times New Roman" w:cs="Times New Roman"/>
+          <w:sz w:val="24"/>
+          <w:szCs w:val="24"/>
+        </w:rPr>
+      </w:pPr>
+    </w:p>
+    <w:p>
+      <w:pPr>
+        <w:jc w:val="both"/>
+        <w:outlineLvl w:val="0"/>
+        <w:rPr>
+          <w:rFonts w:ascii="Times New Roman" w:hAnsi="Times New Roman" w:cs="Times New Roman"/>
+          <w:sz w:val="24"/>
+          <w:szCs w:val="24"/>
+        </w:rPr>
+      </w:pPr>
+    </w:p>
+    <w:p>
+      <w:pPr>
+        <w:jc w:val="both"/>
+        <w:outlineLvl w:val="0"/>
+        <w:rPr>
+          <w:rFonts w:ascii="Times New Roman" w:hAnsi="Times New Roman" w:cs="Times New Roman"/>
+          <w:sz w:val="24"/>
+          <w:szCs w:val="24"/>
+        </w:rPr>
+      </w:pPr>
+    </w:p>
+    <w:p>
+      <w:pPr>
+        <w:jc w:val="both"/>
+        <w:outlineLvl w:val="0"/>
+        <w:rPr>
+          <w:rFonts w:ascii="Times New Roman" w:hAnsi="Times New Roman" w:cs="Times New Roman"/>
+          <w:sz w:val="24"/>
+          <w:szCs w:val="24"/>
+        </w:rPr>
+      </w:pPr>
+    </w:p>
+    <w:p>
+      <w:pPr>
+        <w:jc w:val="both"/>
+        <w:outlineLvl w:val="0"/>
+        <w:rPr>
+          <w:rFonts w:ascii="Times New Roman" w:hAnsi="Times New Roman" w:cs="Times New Roman"/>
+          <w:sz w:val="24"/>
+          <w:szCs w:val="24"/>
+        </w:rPr>
+      </w:pPr>
+    </w:p>
+    <w:p>
+      <w:pPr>
+        <w:jc w:val="both"/>
+        <w:outlineLvl w:val="0"/>
+        <w:rPr>
+          <w:rFonts w:ascii="Times New Roman" w:hAnsi="Times New Roman" w:cs="Times New Roman"/>
+          <w:sz w:val="24"/>
+          <w:szCs w:val="24"/>
+        </w:rPr>
+      </w:pPr>
+    </w:p>
+    <w:p>
+      <w:pPr>
+        <w:jc w:val="both"/>
+        <w:outlineLvl w:val="0"/>
+        <w:rPr>
+          <w:rFonts w:ascii="Times New Roman" w:hAnsi="Times New Roman" w:cs="Times New Roman"/>
+          <w:sz w:val="24"/>
+          <w:szCs w:val="24"/>
+        </w:rPr>
+      </w:pPr>
+    </w:p>
+    <w:p>
+      <w:pPr>
+        <w:jc w:val="both"/>
+        <w:outlineLvl w:val="0"/>
+        <w:rPr>
+          <w:rFonts w:ascii="Times New Roman" w:hAnsi="Times New Roman" w:cs="Times New Roman"/>
+          <w:sz w:val="24"/>
+          <w:szCs w:val="24"/>
+        </w:rPr>
+      </w:pPr>
+    </w:p>
+    <w:p>
+      <w:pPr>
+        <w:jc w:val="both"/>
+        <w:outlineLvl w:val="0"/>
+        <w:rPr>
+          <w:rFonts w:ascii="Times New Roman" w:hAnsi="Times New Roman" w:cs="Times New Roman"/>
+          <w:sz w:val="24"/>
+          <w:szCs w:val="24"/>
+        </w:rPr>
+      </w:pPr>
+    </w:p>
+    <w:p>
+      <w:pPr>
+        <w:jc w:val="both"/>
+        <w:outlineLvl w:val="0"/>
+        <w:rPr>
+          <w:rFonts w:ascii="Times New Roman" w:hAnsi="Times New Roman" w:cs="Times New Roman"/>
+          <w:sz w:val="24"/>
+          <w:szCs w:val="24"/>
+        </w:rPr>
+      </w:pPr>
+    </w:p>
+    <w:p>
+      <w:pPr>
+        <w:jc w:val="both"/>
+        <w:outlineLvl w:val="0"/>
+        <w:rPr>
+          <w:rFonts w:ascii="Times New Roman" w:hAnsi="Times New Roman" w:cs="Times New Roman"/>
+          <w:sz w:val="24"/>
+          <w:szCs w:val="24"/>
+        </w:rPr>
+      </w:pPr>
+    </w:p>
+    <w:p>
+      <w:pPr>
+        <w:jc w:val="both"/>
+        <w:outlineLvl w:val="0"/>
+        <w:rPr>
+          <w:rFonts w:ascii="Times New Roman" w:hAnsi="Times New Roman" w:cs="Times New Roman"/>
+          <w:sz w:val="24"/>
+          <w:szCs w:val="24"/>
+        </w:rPr>
+      </w:pPr>
+    </w:p>
+    <w:p>
+      <w:pPr>
+        <w:jc w:val="both"/>
+        <w:outlineLvl w:val="0"/>
+        <w:rPr>
+          <w:rFonts w:ascii="Times New Roman" w:hAnsi="Times New Roman" w:cs="Times New Roman"/>
+          <w:sz w:val="24"/>
+          <w:szCs w:val="24"/>
+        </w:rPr>
+      </w:pPr>
+    </w:p>
     <w:p>
       <w:pPr>
         <w:pStyle w:val="ListParagraph"/>
@@ -10,21 +1271,24 @@
           <w:numId w:val="1"/>
         </w:numPr>
         <w:jc w:val="both"/>
-        <w:rPr>
-          <w:rFonts w:ascii="Times New Roman" w:hAnsi="Times New Roman" w:cs="Times New Roman"/>
-          <w:sz w:val="24"/>
-          <w:szCs w:val="24"/>
-        </w:rPr>
-      </w:pPr>
-      <w:r>
-        <w:rPr>
-          <w:rFonts w:ascii="Times New Roman" w:hAnsi="Times New Roman" w:cs="Times New Roman"/>
-          <w:sz w:val="24"/>
-          <w:szCs w:val="24"/>
-          <w:lang w:val="bg-BG"/>
-        </w:rPr>
+        <w:outlineLvl w:val="0"/>
+        <w:rPr>
+          <w:rFonts w:ascii="Times New Roman" w:hAnsi="Times New Roman" w:cs="Times New Roman"/>
+          <w:sz w:val="24"/>
+          <w:szCs w:val="24"/>
+        </w:rPr>
+      </w:pPr>
+      <w:r>
+        <w:rPr>
+          <w:rFonts w:ascii="Times New Roman" w:hAnsi="Times New Roman" w:cs="Times New Roman"/>
+          <w:sz w:val="24"/>
+          <w:szCs w:val="24"/>
+          <w:lang w:val="bg-BG"/>
+        </w:rPr>
+        <w:lastRenderedPageBreak/>
         <w:t>Същност</w:t>
       </w:r>
+      <w:bookmarkEnd w:id="1"/>
     </w:p>
     <w:p>
       <w:pPr>
@@ -75,12 +1339,14 @@
           <w:numId w:val="1"/>
         </w:numPr>
         <w:jc w:val="both"/>
-        <w:rPr>
-          <w:rFonts w:ascii="Times New Roman" w:hAnsi="Times New Roman" w:cs="Times New Roman"/>
-          <w:sz w:val="24"/>
-          <w:szCs w:val="24"/>
-        </w:rPr>
-      </w:pPr>
+        <w:outlineLvl w:val="0"/>
+        <w:rPr>
+          <w:rFonts w:ascii="Times New Roman" w:hAnsi="Times New Roman" w:cs="Times New Roman"/>
+          <w:sz w:val="24"/>
+          <w:szCs w:val="24"/>
+        </w:rPr>
+      </w:pPr>
+      <w:bookmarkStart w:id="2" w:name="_Toc387153509"/>
       <w:r>
         <w:rPr>
           <w:rFonts w:ascii="Times New Roman" w:hAnsi="Times New Roman" w:cs="Times New Roman"/>
@@ -90,15 +1356,27 @@
         </w:rPr>
         <w:t>Бръз преглед на концепцията за уеб услуги</w:t>
       </w:r>
-      <w:r>
-        <w:rPr>
-          <w:rFonts w:ascii="Times New Roman" w:hAnsi="Times New Roman" w:cs="Times New Roman"/>
-          <w:sz w:val="24"/>
-          <w:szCs w:val="24"/>
-          <w:lang w:val="bg-BG"/>
-        </w:rPr>
-        <w:t xml:space="preserve"> - </w:t>
-      </w:r>
+      <w:bookmarkEnd w:id="2"/>
+      <w:r>
+        <w:rPr>
+          <w:rFonts w:ascii="Times New Roman" w:hAnsi="Times New Roman" w:cs="Times New Roman"/>
+          <w:sz w:val="24"/>
+          <w:szCs w:val="24"/>
+          <w:lang w:val="bg-BG"/>
+        </w:rPr>
+        <w:t xml:space="preserve"> </w:t>
+      </w:r>
+    </w:p>
+    <w:p>
+      <w:pPr>
+        <w:ind w:left="360"/>
+        <w:jc w:val="both"/>
+        <w:rPr>
+          <w:rFonts w:ascii="Times New Roman" w:hAnsi="Times New Roman" w:cs="Times New Roman"/>
+          <w:sz w:val="24"/>
+          <w:szCs w:val="24"/>
+        </w:rPr>
+      </w:pPr>
       <w:r>
         <w:rPr>
           <w:rFonts w:ascii="Times New Roman" w:hAnsi="Times New Roman" w:cs="Times New Roman"/>
@@ -126,25 +1404,7 @@
           <w:szCs w:val="24"/>
           <w:lang w:val="bg-BG"/>
         </w:rPr>
-        <w:t xml:space="preserve"> архитектура</w:t>
-      </w:r>
-      <w:r>
-        <w:rPr>
-          <w:rFonts w:ascii="Times New Roman" w:hAnsi="Times New Roman" w:cs="Times New Roman"/>
-          <w:sz w:val="24"/>
-          <w:szCs w:val="24"/>
-          <w:lang w:val="bg-BG"/>
-        </w:rPr>
-        <w:t xml:space="preserve"> за услуги</w:t>
-      </w:r>
-      <w:r>
-        <w:rPr>
-          <w:rFonts w:ascii="Times New Roman" w:hAnsi="Times New Roman" w:cs="Times New Roman"/>
-          <w:sz w:val="24"/>
-          <w:szCs w:val="24"/>
-          <w:lang w:val="bg-BG"/>
-        </w:rPr>
-        <w:t xml:space="preserve"> определя стандартен механизъм за предоставяне на ресурси чрез XML съобщения. </w:t>
+        <w:t xml:space="preserve"> архитектура за услуги определя стандартен механизъм за предоставяне на ресурси чрез XML съобщения. </w:t>
       </w:r>
       <w:r>
         <w:rPr>
@@ -278,7 +1538,7 @@
             <o:lock v:ext="edit" aspectratio="t"/>
           </v:shapetype>
           <v:shape id="_x0000_i1025" type="#_x0000_t75" style="width:181.5pt;height:210.75pt">
-            <v:imagedata r:id="rId5" o:title="IC13456"/>
+            <v:imagedata r:id="rId9" o:title="IC13456"/>
           </v:shape>
         </w:pict>
       </w:r>
@@ -494,6 +1754,7 @@
           <w:szCs w:val="24"/>
           <w:lang w:val="bg-BG"/>
         </w:rPr>
+        <w:lastRenderedPageBreak/>
         <w:t>схемата сама по себе си обаче</w:t>
       </w:r>
       <w:r>
@@ -572,7 +1833,6 @@
           <w:szCs w:val="24"/>
           <w:lang w:val="bg-BG"/>
         </w:rPr>
-        <w:lastRenderedPageBreak/>
         <w:t xml:space="preserve">Схемата </w:t>
       </w:r>
       <w:r>
@@ -882,7 +2142,7 @@
         </w:rPr>
         <w:pict>
           <v:shape id="_x0000_i1026" type="#_x0000_t75" style="width:270.75pt;height:283.5pt">
-            <v:imagedata r:id="rId6" o:title="IC112264"/>
+            <v:imagedata r:id="rId10" o:title="IC112264"/>
           </v:shape>
         </w:pict>
       </w:r>
@@ -1216,6 +2476,7 @@
           <w:szCs w:val="24"/>
           <w:lang w:val="bg-BG"/>
         </w:rPr>
+        <w:lastRenderedPageBreak/>
         <w:t>У</w:t>
       </w:r>
       <w:r>
@@ -1373,10 +2634,9 @@
           <w:szCs w:val="24"/>
           <w:lang w:val="bg-BG"/>
         </w:rPr>
-        <w:lastRenderedPageBreak/>
         <w:pict>
           <v:shape id="_x0000_i1027" type="#_x0000_t75" style="width:265.5pt;height:348.75pt">
-            <v:imagedata r:id="rId7" o:title="IC7743"/>
+            <v:imagedata r:id="rId11" o:title="IC7743"/>
           </v:shape>
         </w:pict>
       </w:r>
@@ -1952,7 +3212,7 @@
         <w:lastRenderedPageBreak/>
         <w:pict>
           <v:shape id="_x0000_i1028" type="#_x0000_t75" style="width:300.75pt;height:151.5pt">
-            <v:imagedata r:id="rId8" o:title="IC5485"/>
+            <v:imagedata r:id="rId12" o:title="IC5485"/>
           </v:shape>
         </w:pict>
       </w:r>
@@ -2326,7 +3586,7 @@
         </w:rPr>
         <w:pict>
           <v:shape id="_x0000_i1029" type="#_x0000_t75" style="width:347.25pt;height:171pt">
-            <v:imagedata r:id="rId9" o:title="IC19394"/>
+            <v:imagedata r:id="rId13" o:title="IC19394"/>
           </v:shape>
         </w:pict>
       </w:r>
@@ -2545,12 +3805,14 @@
           <w:numId w:val="1"/>
         </w:numPr>
         <w:jc w:val="both"/>
-        <w:rPr>
-          <w:rFonts w:ascii="Times New Roman" w:hAnsi="Times New Roman" w:cs="Times New Roman"/>
-          <w:sz w:val="24"/>
-          <w:szCs w:val="24"/>
-        </w:rPr>
-      </w:pPr>
+        <w:outlineLvl w:val="0"/>
+        <w:rPr>
+          <w:rFonts w:ascii="Times New Roman" w:hAnsi="Times New Roman" w:cs="Times New Roman"/>
+          <w:sz w:val="24"/>
+          <w:szCs w:val="24"/>
+        </w:rPr>
+      </w:pPr>
+      <w:bookmarkStart w:id="3" w:name="_Toc387153510"/>
       <w:r>
         <w:rPr>
           <w:rFonts w:ascii="Times New Roman" w:hAnsi="Times New Roman" w:cs="Times New Roman"/>
@@ -2568,17 +3830,36 @@
         </w:rPr>
         <w:t>WSDL</w:t>
       </w:r>
-      <w:r>
-        <w:rPr>
-          <w:rFonts w:ascii="Times New Roman" w:hAnsi="Times New Roman" w:cs="Times New Roman"/>
-          <w:sz w:val="24"/>
-          <w:szCs w:val="24"/>
-          <w:lang w:val="bg-BG"/>
-        </w:rPr>
-        <w:t xml:space="preserve"> - </w:t>
-      </w:r>
-      <w:bookmarkStart w:id="0" w:name="_GoBack"/>
-      <w:bookmarkEnd w:id="0"/>
+      <w:bookmarkEnd w:id="3"/>
+    </w:p>
+    <w:p>
+      <w:pPr>
+        <w:ind w:left="360"/>
+        <w:jc w:val="both"/>
+        <w:rPr>
+          <w:rFonts w:ascii="Times New Roman" w:hAnsi="Times New Roman" w:cs="Times New Roman"/>
+          <w:sz w:val="24"/>
+          <w:szCs w:val="24"/>
+        </w:rPr>
+      </w:pPr>
+      <w:r>
+        <w:rPr>
+          <w:rFonts w:ascii="Times New Roman" w:hAnsi="Times New Roman" w:cs="Times New Roman"/>
+          <w:sz w:val="24"/>
+          <w:szCs w:val="24"/>
+          <w:lang w:val="bg-BG"/>
+        </w:rPr>
+        <w:t>Основи</w:t>
+      </w:r>
+      <w:r>
+        <w:rPr>
+          <w:rFonts w:ascii="Times New Roman" w:hAnsi="Times New Roman" w:cs="Times New Roman"/>
+          <w:sz w:val="24"/>
+          <w:szCs w:val="24"/>
+          <w:lang w:val="bg-BG"/>
+        </w:rPr>
+        <w:t xml:space="preserve"> </w:t>
+      </w:r>
     </w:p>
     <w:p>
       <w:pPr>
@@ -2588,12 +3869,14 @@
           <w:numId w:val="1"/>
         </w:numPr>
         <w:jc w:val="both"/>
-        <w:rPr>
-          <w:rFonts w:ascii="Times New Roman" w:hAnsi="Times New Roman" w:cs="Times New Roman"/>
-          <w:sz w:val="24"/>
-          <w:szCs w:val="24"/>
-        </w:rPr>
-      </w:pPr>
+        <w:outlineLvl w:val="0"/>
+        <w:rPr>
+          <w:rFonts w:ascii="Times New Roman" w:hAnsi="Times New Roman" w:cs="Times New Roman"/>
+          <w:sz w:val="24"/>
+          <w:szCs w:val="24"/>
+        </w:rPr>
+      </w:pPr>
+      <w:bookmarkStart w:id="4" w:name="_Toc387153511"/>
       <w:r>
         <w:rPr>
           <w:rFonts w:ascii="Times New Roman" w:hAnsi="Times New Roman" w:cs="Times New Roman"/>
@@ -2603,6 +3886,7 @@
         </w:rPr>
         <w:t>История</w:t>
       </w:r>
+      <w:bookmarkEnd w:id="4"/>
     </w:p>
     <w:p>
       <w:pPr>
@@ -2934,12 +4218,14 @@
           <w:numId w:val="1"/>
         </w:numPr>
         <w:jc w:val="both"/>
-        <w:rPr>
-          <w:rFonts w:ascii="Times New Roman" w:hAnsi="Times New Roman" w:cs="Times New Roman"/>
-          <w:sz w:val="24"/>
-          <w:szCs w:val="24"/>
-        </w:rPr>
-      </w:pPr>
+        <w:outlineLvl w:val="0"/>
+        <w:rPr>
+          <w:rFonts w:ascii="Times New Roman" w:hAnsi="Times New Roman" w:cs="Times New Roman"/>
+          <w:sz w:val="24"/>
+          <w:szCs w:val="24"/>
+        </w:rPr>
+      </w:pPr>
+      <w:bookmarkStart w:id="5" w:name="_Toc387153512"/>
       <w:r>
         <w:rPr>
           <w:rFonts w:ascii="Times New Roman" w:hAnsi="Times New Roman" w:cs="Times New Roman"/>
@@ -2949,6 +4235,7 @@
         </w:rPr>
         <w:t>Структура</w:t>
       </w:r>
+      <w:bookmarkEnd w:id="5"/>
     </w:p>
     <w:p>
       <w:pPr>
@@ -2958,12 +4245,14 @@
           <w:numId w:val="1"/>
         </w:numPr>
         <w:jc w:val="both"/>
-        <w:rPr>
-          <w:rFonts w:ascii="Times New Roman" w:hAnsi="Times New Roman" w:cs="Times New Roman"/>
-          <w:sz w:val="24"/>
-          <w:szCs w:val="24"/>
-        </w:rPr>
-      </w:pPr>
+        <w:outlineLvl w:val="0"/>
+        <w:rPr>
+          <w:rFonts w:ascii="Times New Roman" w:hAnsi="Times New Roman" w:cs="Times New Roman"/>
+          <w:sz w:val="24"/>
+          <w:szCs w:val="24"/>
+        </w:rPr>
+      </w:pPr>
+      <w:bookmarkStart w:id="6" w:name="_Toc387153513"/>
       <w:r>
         <w:rPr>
           <w:rFonts w:ascii="Times New Roman" w:hAnsi="Times New Roman" w:cs="Times New Roman"/>
@@ -2973,6 +4262,7 @@
         </w:rPr>
         <w:t>Източници</w:t>
       </w:r>
+      <w:bookmarkEnd w:id="6"/>
     </w:p>
     <w:p>
       <w:pPr>
@@ -2996,7 +4286,7 @@
         </w:rPr>
         <w:t xml:space="preserve">W3C Specification: </w:t>
       </w:r>
-      <w:hyperlink r:id="rId10" w:history="1">
+      <w:hyperlink r:id="rId14" w:history="1">
         <w:r>
           <w:rPr>
             <w:rStyle w:val="Hyperlink"/>
@@ -3030,7 +4320,7 @@
         </w:rPr>
         <w:t xml:space="preserve">Wikipedia (BG): </w:t>
       </w:r>
-      <w:hyperlink r:id="rId11" w:history="1">
+      <w:hyperlink r:id="rId15" w:history="1">
         <w:r>
           <w:rPr>
             <w:rStyle w:val="Hyperlink"/>
@@ -3064,7 +4354,7 @@
         </w:rPr>
         <w:t xml:space="preserve">Wikipedia (EN): </w:t>
       </w:r>
-      <w:hyperlink r:id="rId12" w:history="1">
+      <w:hyperlink r:id="rId16" w:history="1">
         <w:r>
           <w:rPr>
             <w:rStyle w:val="Hyperlink"/>
@@ -3098,7 +4388,7 @@
         </w:rPr>
         <w:t xml:space="preserve">MSDN - </w:t>
       </w:r>
-      <w:hyperlink r:id="rId13" w:history="1">
+      <w:hyperlink r:id="rId17" w:history="1">
         <w:r>
           <w:rPr>
             <w:rStyle w:val="Hyperlink"/>
@@ -3111,13 +4401,318 @@
       </w:hyperlink>
     </w:p>
     <w:sectPr>
+      <w:footerReference w:type="default" r:id="rId18"/>
       <w:pgSz w:w="12240" w:h="15840"/>
       <w:pgMar w:top="1440" w:right="1440" w:bottom="1440" w:left="1440" w:header="720" w:footer="720" w:gutter="0"/>
+      <w:pgNumType w:start="0"/>
       <w:cols w:space="720"/>
+      <w:titlePg/>
       <w:docGrid w:linePitch="360"/>
     </w:sectPr>
   </w:body>
 </w:document>
+</file>
+
+<file path=word/endnotes.xml><?xml version="1.0" encoding="utf-8"?>
+<w:endnotes xmlns:wpc="http://schemas.microsoft.com/office/word/2010/wordprocessingCanvas" xmlns:mc="http://schemas.openxmlformats.org/markup-compatibility/2006" xmlns:o="urn:schemas-microsoft-com:office:office" xmlns:r="http://schemas.openxmlformats.org/officeDocument/2006/relationships" xmlns:m="http://schemas.openxmlformats.org/officeDocument/2006/math" xmlns:v="urn:schemas-microsoft-com:vml" xmlns:wp14="http://schemas.microsoft.com/office/word/2010/wordprocessingDrawing" xmlns:wp="http://schemas.openxmlformats.org/drawingml/2006/wordprocessingDrawing" xmlns:w10="urn:schemas-microsoft-com:office:word" xmlns:w="http://schemas.openxmlformats.org/wordprocessingml/2006/main" xmlns:w14="http://schemas.microsoft.com/office/word/2010/wordml" xmlns:w15="http://schemas.microsoft.com/office/word/2012/wordml" xmlns:wpg="http://schemas.microsoft.com/office/word/2010/wordprocessingGroup" xmlns:wpi="http://schemas.microsoft.com/office/word/2010/wordprocessingInk" xmlns:wne="http://schemas.microsoft.com/office/word/2006/wordml" xmlns:wps="http://schemas.microsoft.com/office/word/2010/wordprocessingShape" mc:Ignorable="w14 w15 wp14">
+  <w:endnote w:type="separator" w:id="-1">
+    <w:p>
+      <w:pPr>
+        <w:spacing w:after="0" w:line="240" w:lineRule="auto"/>
+      </w:pPr>
+      <w:r>
+        <w:separator/>
+      </w:r>
+    </w:p>
+  </w:endnote>
+  <w:endnote w:type="continuationSeparator" w:id="0">
+    <w:p>
+      <w:pPr>
+        <w:spacing w:after="0" w:line="240" w:lineRule="auto"/>
+      </w:pPr>
+      <w:r>
+        <w:continuationSeparator/>
+      </w:r>
+    </w:p>
+  </w:endnote>
+</w:endnotes>
+</file>
+
+<file path=word/footer1.xml><?xml version="1.0" encoding="utf-8"?>
+<w:ftr xmlns:wpc="http://schemas.microsoft.com/office/word/2010/wordprocessingCanvas" xmlns:mc="http://schemas.openxmlformats.org/markup-compatibility/2006" xmlns:o="urn:schemas-microsoft-com:office:office" xmlns:r="http://schemas.openxmlformats.org/officeDocument/2006/relationships" xmlns:m="http://schemas.openxmlformats.org/officeDocument/2006/math" xmlns:v="urn:schemas-microsoft-com:vml" xmlns:wp14="http://schemas.microsoft.com/office/word/2010/wordprocessingDrawing" xmlns:wp="http://schemas.openxmlformats.org/drawingml/2006/wordprocessingDrawing" xmlns:w10="urn:schemas-microsoft-com:office:word" xmlns:w="http://schemas.openxmlformats.org/wordprocessingml/2006/main" xmlns:w14="http://schemas.microsoft.com/office/word/2010/wordml" xmlns:w15="http://schemas.microsoft.com/office/word/2012/wordml" xmlns:wpg="http://schemas.microsoft.com/office/word/2010/wordprocessingGroup" xmlns:wpi="http://schemas.microsoft.com/office/word/2010/wordprocessingInk" xmlns:wne="http://schemas.microsoft.com/office/word/2006/wordml" xmlns:wps="http://schemas.microsoft.com/office/word/2010/wordprocessingShape" mc:Ignorable="w14 w15 wp14">
+  <w:sdt>
+    <w:sdtPr>
+      <w:id w:val="1720326913"/>
+      <w:docPartObj>
+        <w:docPartGallery w:val="Page Numbers (Bottom of Page)"/>
+        <w:docPartUnique/>
+      </w:docPartObj>
+    </w:sdtPr>
+    <w:sdtContent>
+      <w:p>
+        <w:pPr>
+          <w:pStyle w:val="Footer"/>
+        </w:pPr>
+        <w:r>
+          <w:rPr>
+            <w:noProof/>
+          </w:rPr>
+          <mc:AlternateContent>
+            <mc:Choice Requires="wps">
+              <w:drawing>
+                <wp:anchor distT="0" distB="0" distL="114300" distR="114300" simplePos="0" relativeHeight="251660288" behindDoc="0" locked="0" layoutInCell="1" allowOverlap="1">
+                  <wp:simplePos x="0" y="0"/>
+                  <wp:positionH relativeFrom="margin">
+                    <wp:align>center</wp:align>
+                  </wp:positionH>
+                  <wp:positionV relativeFrom="bottomMargin">
+                    <wp:align>center</wp:align>
+                  </wp:positionV>
+                  <wp:extent cx="551815" cy="238760"/>
+                  <wp:effectExtent l="19050" t="19050" r="19685" b="18415"/>
+                  <wp:wrapNone/>
+                  <wp:docPr id="3" name="Double Bracket 3"/>
+                  <wp:cNvGraphicFramePr>
+                    <a:graphicFrameLocks xmlns:a="http://schemas.openxmlformats.org/drawingml/2006/main"/>
+                  </wp:cNvGraphicFramePr>
+                  <a:graphic xmlns:a="http://schemas.openxmlformats.org/drawingml/2006/main">
+                    <a:graphicData uri="http://schemas.microsoft.com/office/word/2010/wordprocessingShape">
+                      <wps:wsp>
+                        <wps:cNvSpPr>
+                          <a:spLocks noChangeArrowheads="1"/>
+                        </wps:cNvSpPr>
+                        <wps:spPr bwMode="auto">
+                          <a:xfrm>
+                            <a:off x="0" y="0"/>
+                            <a:ext cx="551815" cy="238760"/>
+                          </a:xfrm>
+                          <a:prstGeom prst="bracketPair">
+                            <a:avLst>
+                              <a:gd name="adj" fmla="val 16667"/>
+                            </a:avLst>
+                          </a:prstGeom>
+                          <a:solidFill>
+                            <a:srgbClr val="FFFFFF"/>
+                          </a:solidFill>
+                          <a:ln w="28575">
+                            <a:solidFill>
+                              <a:srgbClr val="808080"/>
+                            </a:solidFill>
+                            <a:round/>
+                            <a:headEnd/>
+                            <a:tailEnd/>
+                          </a:ln>
+                        </wps:spPr>
+                        <wps:txbx>
+                          <w:txbxContent>
+                            <w:p>
+                              <w:pPr>
+                                <w:jc w:val="center"/>
+                              </w:pPr>
+                              <w:r>
+                                <w:fldChar w:fldCharType="begin"/>
+                              </w:r>
+                              <w:r>
+                                <w:instrText xml:space="preserve"> PAGE    \* MERGEFORMAT </w:instrText>
+                              </w:r>
+                              <w:r>
+                                <w:fldChar w:fldCharType="separate"/>
+                              </w:r>
+                              <w:r>
+                                <w:rPr>
+                                  <w:noProof/>
+                                </w:rPr>
+                                <w:t>1</w:t>
+                              </w:r>
+                              <w:r>
+                                <w:rPr>
+                                  <w:noProof/>
+                                </w:rPr>
+                                <w:fldChar w:fldCharType="end"/>
+                              </w:r>
+                            </w:p>
+                          </w:txbxContent>
+                        </wps:txbx>
+                        <wps:bodyPr rot="0" vert="horz" wrap="square" lIns="91440" tIns="0" rIns="91440" bIns="0" anchor="t" anchorCtr="0" upright="1">
+                          <a:noAutofit/>
+                        </wps:bodyPr>
+                      </wps:wsp>
+                    </a:graphicData>
+                  </a:graphic>
+                  <wp14:sizeRelH relativeFrom="margin">
+                    <wp14:pctWidth>10000</wp14:pctWidth>
+                  </wp14:sizeRelH>
+                  <wp14:sizeRelV relativeFrom="bottomMargin">
+                    <wp14:pctHeight>0</wp14:pctHeight>
+                  </wp14:sizeRelV>
+                </wp:anchor>
+              </w:drawing>
+            </mc:Choice>
+            <mc:Fallback>
+              <w:pict>
+                <v:shapetype id="_x0000_t185" coordsize="21600,21600" o:spt="185" adj="3600" path="m@0,nfqx0@0l0@2qy@0,21600em@1,nfqx21600@0l21600@2qy@1,21600em@0,nsqx0@0l0@2qy@0,21600l@1,21600qx21600@2l21600@0qy@1,xe" filled="f">
+                  <v:formulas>
+                    <v:f eqn="val #0"/>
+                    <v:f eqn="sum width 0 #0"/>
+                    <v:f eqn="sum height 0 #0"/>
+                    <v:f eqn="prod @0 2929 10000"/>
+                    <v:f eqn="sum width 0 @3"/>
+                    <v:f eqn="sum height 0 @3"/>
+                    <v:f eqn="val width"/>
+                    <v:f eqn="val height"/>
+                    <v:f eqn="prod width 1 2"/>
+                    <v:f eqn="prod height 1 2"/>
+                  </v:formulas>
+                  <v:path o:extrusionok="f" gradientshapeok="t" limo="10800,10800" o:connecttype="custom" o:connectlocs="@8,0;0,@9;@8,@7;@6,@9" textboxrect="@3,@3,@4,@5"/>
+                  <v:handles>
+                    <v:h position="#0,topLeft" switch="" xrange="0,10800"/>
+                  </v:handles>
+                </v:shapetype>
+                <v:shape id="Double Bracket 3" o:spid="_x0000_s1026" type="#_x0000_t185" style="position:absolute;margin-left:0;margin-top:0;width:43.45pt;height:18.8pt;z-index:251660288;visibility:visible;mso-wrap-style:square;mso-width-percent:100;mso-height-percent:0;mso-wrap-distance-left:9pt;mso-wrap-distance-top:0;mso-wrap-distance-right:9pt;mso-wrap-distance-bottom:0;mso-position-horizontal:center;mso-position-horizontal-relative:margin;mso-position-vertical:center;mso-position-vertical-relative:bottom-margin-area;mso-width-percent:100;mso-height-percent:0;mso-width-relative:margin;mso-height-relative:bottom-margin-area;v-text-anchor:top" o:gfxdata="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" filled="t" strokecolor="gray" strokeweight="2.25pt">
+                  <v:textbox inset=",0,,0">
+                    <w:txbxContent>
+                      <w:p>
+                        <w:pPr>
+                          <w:jc w:val="center"/>
+                        </w:pPr>
+                        <w:r>
+                          <w:fldChar w:fldCharType="begin"/>
+                        </w:r>
+                        <w:r>
+                          <w:instrText xml:space="preserve"> PAGE    \* MERGEFORMAT </w:instrText>
+                        </w:r>
+                        <w:r>
+                          <w:fldChar w:fldCharType="separate"/>
+                        </w:r>
+                        <w:r>
+                          <w:rPr>
+                            <w:noProof/>
+                          </w:rPr>
+                          <w:t>1</w:t>
+                        </w:r>
+                        <w:r>
+                          <w:rPr>
+                            <w:noProof/>
+                          </w:rPr>
+                          <w:fldChar w:fldCharType="end"/>
+                        </w:r>
+                      </w:p>
+                    </w:txbxContent>
+                  </v:textbox>
+                  <w10:wrap anchorx="margin" anchory="margin"/>
+                </v:shape>
+              </w:pict>
+            </mc:Fallback>
+          </mc:AlternateContent>
+        </w:r>
+        <w:r>
+          <w:rPr>
+            <w:noProof/>
+          </w:rPr>
+          <mc:AlternateContent>
+            <mc:Choice Requires="wps">
+              <w:drawing>
+                <wp:anchor distT="0" distB="0" distL="114300" distR="114300" simplePos="0" relativeHeight="251659264" behindDoc="0" locked="0" layoutInCell="1" allowOverlap="1">
+                  <wp:simplePos x="0" y="0"/>
+                  <wp:positionH relativeFrom="margin">
+                    <wp:align>center</wp:align>
+                  </wp:positionH>
+                  <wp:positionV relativeFrom="bottomMargin">
+                    <wp:align>center</wp:align>
+                  </wp:positionV>
+                  <wp:extent cx="5518150" cy="0"/>
+                  <wp:effectExtent l="9525" t="9525" r="6350" b="9525"/>
+                  <wp:wrapNone/>
+                  <wp:docPr id="1" name="Straight Arrow Connector 1"/>
+                  <wp:cNvGraphicFramePr>
+                    <a:graphicFrameLocks xmlns:a="http://schemas.openxmlformats.org/drawingml/2006/main"/>
+                  </wp:cNvGraphicFramePr>
+                  <a:graphic xmlns:a="http://schemas.openxmlformats.org/drawingml/2006/main">
+                    <a:graphicData uri="http://schemas.microsoft.com/office/word/2010/wordprocessingShape">
+                      <wps:wsp>
+                        <wps:cNvCnPr>
+                          <a:cxnSpLocks noChangeShapeType="1"/>
+                        </wps:cNvCnPr>
+                        <wps:spPr bwMode="auto">
+                          <a:xfrm>
+                            <a:off x="0" y="0"/>
+                            <a:ext cx="5518150" cy="0"/>
+                          </a:xfrm>
+                          <a:prstGeom prst="straightConnector1">
+                            <a:avLst/>
+                          </a:prstGeom>
+                          <a:noFill/>
+                          <a:ln w="12700">
+                            <a:solidFill>
+                              <a:srgbClr val="808080"/>
+                            </a:solidFill>
+                            <a:round/>
+                            <a:headEnd/>
+                            <a:tailEnd/>
+                          </a:ln>
+                          <a:extLst>
+                            <a:ext uri="{909E8E84-426E-40DD-AFC4-6F175D3DCCD1}">
+                              <a14:hiddenFill xmlns:a14="http://schemas.microsoft.com/office/drawing/2010/main">
+                                <a:noFill/>
+                              </a14:hiddenFill>
+                            </a:ext>
+                          </a:extLst>
+                        </wps:spPr>
+                        <wps:bodyPr/>
+                      </wps:wsp>
+                    </a:graphicData>
+                  </a:graphic>
+                  <wp14:sizeRelH relativeFrom="page">
+                    <wp14:pctWidth>0</wp14:pctWidth>
+                  </wp14:sizeRelH>
+                  <wp14:sizeRelV relativeFrom="bottomMargin">
+                    <wp14:pctHeight>0</wp14:pctHeight>
+                  </wp14:sizeRelV>
+                </wp:anchor>
+              </w:drawing>
+            </mc:Choice>
+            <mc:Fallback>
+              <w:pict>
+                <v:shapetype w14:anchorId="4CF7DB10" id="_x0000_t32" coordsize="21600,21600" o:spt="32" o:oned="t" path="m,l21600,21600e" filled="f">
+                  <v:path arrowok="t" fillok="f" o:connecttype="none"/>
+                  <o:lock v:ext="edit" shapetype="t"/>
+                </v:shapetype>
+                <v:shape id="Straight Arrow Connector 1" o:spid="_x0000_s1026" type="#_x0000_t32" style="position:absolute;margin-left:0;margin-top:0;width:434.5pt;height:0;z-index:251659264;visibility:visible;mso-wrap-style:square;mso-width-percent:0;mso-height-percent:0;mso-wrap-distance-left:9pt;mso-wrap-distance-top:0;mso-wrap-distance-right:9pt;mso-wrap-distance-bottom:0;mso-position-horizontal:center;mso-position-horizontal-relative:margin;mso-position-vertical:center;mso-position-vertical-relative:bottom-margin-area;mso-width-percent:0;mso-height-percent:0;mso-width-relative:page;mso-height-relative:bottom-margin-area" o:gfxdata="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" strokecolor="gray" strokeweight="1pt">
+                  <w10:wrap anchorx="margin" anchory="margin"/>
+                </v:shape>
+              </w:pict>
+            </mc:Fallback>
+          </mc:AlternateContent>
+        </w:r>
+      </w:p>
+    </w:sdtContent>
+  </w:sdt>
+</w:ftr>
+</file>
+
+<file path=word/footnotes.xml><?xml version="1.0" encoding="utf-8"?>
+<w:footnotes xmlns:wpc="http://schemas.microsoft.com/office/word/2010/wordprocessingCanvas" xmlns:mc="http://schemas.openxmlformats.org/markup-compatibility/2006" xmlns:o="urn:schemas-microsoft-com:office:office" xmlns:r="http://schemas.openxmlformats.org/officeDocument/2006/relationships" xmlns:m="http://schemas.openxmlformats.org/officeDocument/2006/math" xmlns:v="urn:schemas-microsoft-com:vml" xmlns:wp14="http://schemas.microsoft.com/office/word/2010/wordprocessingDrawing" xmlns:wp="http://schemas.openxmlformats.org/drawingml/2006/wordprocessingDrawing" xmlns:w10="urn:schemas-microsoft-com:office:word" xmlns:w="http://schemas.openxmlformats.org/wordprocessingml/2006/main" xmlns:w14="http://schemas.microsoft.com/office/word/2010/wordml" xmlns:w15="http://schemas.microsoft.com/office/word/2012/wordml" xmlns:wpg="http://schemas.microsoft.com/office/word/2010/wordprocessingGroup" xmlns:wpi="http://schemas.microsoft.com/office/word/2010/wordprocessingInk" xmlns:wne="http://schemas.microsoft.com/office/word/2006/wordml" xmlns:wps="http://schemas.microsoft.com/office/word/2010/wordprocessingShape" mc:Ignorable="w14 w15 wp14">
+  <w:footnote w:type="separator" w:id="-1">
+    <w:p>
+      <w:pPr>
+        <w:spacing w:after="0" w:line="240" w:lineRule="auto"/>
+      </w:pPr>
+      <w:r>
+        <w:separator/>
+      </w:r>
+    </w:p>
+  </w:footnote>
+  <w:footnote w:type="continuationSeparator" w:id="0">
+    <w:p>
+      <w:pPr>
+        <w:spacing w:after="0" w:line="240" w:lineRule="auto"/>
+      </w:pPr>
+      <w:r>
+        <w:continuationSeparator/>
+      </w:r>
+    </w:p>
+  </w:footnote>
+</w:footnotes>
 </file>
 
 <file path=word/numbering.xml><?xml version="1.0" encoding="utf-8"?>
@@ -3611,6 +5206,50 @@
     <w:name w:val="Normal"/>
     <w:qFormat/>
   </w:style>
+  <w:style w:type="paragraph" w:styleId="Heading1">
+    <w:name w:val="heading 1"/>
+    <w:basedOn w:val="Normal"/>
+    <w:next w:val="Normal"/>
+    <w:link w:val="Heading1Char"/>
+    <w:uiPriority w:val="9"/>
+    <w:qFormat/>
+    <w:rsid w:val="00707BEE"/>
+    <w:pPr>
+      <w:keepNext/>
+      <w:keepLines/>
+      <w:spacing w:before="240" w:after="0"/>
+      <w:outlineLvl w:val="0"/>
+    </w:pPr>
+    <w:rPr>
+      <w:rFonts w:asciiTheme="majorHAnsi" w:eastAsiaTheme="majorEastAsia" w:hAnsiTheme="majorHAnsi" w:cstheme="majorBidi"/>
+      <w:color w:val="2E74B5" w:themeColor="accent1" w:themeShade="BF"/>
+      <w:sz w:val="32"/>
+      <w:szCs w:val="32"/>
+    </w:rPr>
+  </w:style>
+  <w:style w:type="paragraph" w:styleId="Heading3">
+    <w:name w:val="heading 3"/>
+    <w:basedOn w:val="Normal"/>
+    <w:next w:val="Normal"/>
+    <w:link w:val="Heading3Char"/>
+    <w:uiPriority w:val="9"/>
+    <w:semiHidden/>
+    <w:unhideWhenUsed/>
+    <w:qFormat/>
+    <w:rsid w:val="00B55C02"/>
+    <w:pPr>
+      <w:keepNext/>
+      <w:keepLines/>
+      <w:spacing w:before="40" w:after="0"/>
+      <w:outlineLvl w:val="2"/>
+    </w:pPr>
+    <w:rPr>
+      <w:rFonts w:asciiTheme="majorHAnsi" w:eastAsiaTheme="majorEastAsia" w:hAnsiTheme="majorHAnsi" w:cstheme="majorBidi"/>
+      <w:color w:val="1F4D78" w:themeColor="accent1" w:themeShade="7F"/>
+      <w:sz w:val="24"/>
+      <w:szCs w:val="24"/>
+    </w:rPr>
+  </w:style>
   <w:style w:type="character" w:default="1" w:styleId="DefaultParagraphFont">
     <w:name w:val="Default Paragraph Font"/>
     <w:uiPriority w:val="1"/>
@@ -3658,6 +5297,109 @@
     <w:rPr>
       <w:color w:val="0563C1" w:themeColor="hyperlink"/>
       <w:u w:val="single"/>
+    </w:rPr>
+  </w:style>
+  <w:style w:type="character" w:customStyle="1" w:styleId="Heading1Char">
+    <w:name w:val="Heading 1 Char"/>
+    <w:basedOn w:val="DefaultParagraphFont"/>
+    <w:link w:val="Heading1"/>
+    <w:uiPriority w:val="9"/>
+    <w:rsid w:val="00707BEE"/>
+    <w:rPr>
+      <w:rFonts w:asciiTheme="majorHAnsi" w:eastAsiaTheme="majorEastAsia" w:hAnsiTheme="majorHAnsi" w:cstheme="majorBidi"/>
+      <w:color w:val="2E74B5" w:themeColor="accent1" w:themeShade="BF"/>
+      <w:sz w:val="32"/>
+      <w:szCs w:val="32"/>
+    </w:rPr>
+  </w:style>
+  <w:style w:type="paragraph" w:styleId="TOCHeading">
+    <w:name w:val="TOC Heading"/>
+    <w:basedOn w:val="Heading1"/>
+    <w:next w:val="Normal"/>
+    <w:uiPriority w:val="39"/>
+    <w:unhideWhenUsed/>
+    <w:qFormat/>
+    <w:rsid w:val="00707BEE"/>
+    <w:pPr>
+      <w:spacing w:before="480" w:line="276" w:lineRule="auto"/>
+      <w:outlineLvl w:val="9"/>
+    </w:pPr>
+    <w:rPr>
+      <w:b/>
+      <w:bCs/>
+      <w:sz w:val="28"/>
+      <w:szCs w:val="28"/>
+      <w:lang w:eastAsia="ja-JP"/>
+    </w:rPr>
+  </w:style>
+  <w:style w:type="paragraph" w:styleId="TOC1">
+    <w:name w:val="toc 1"/>
+    <w:basedOn w:val="Normal"/>
+    <w:next w:val="Normal"/>
+    <w:autoRedefine/>
+    <w:uiPriority w:val="39"/>
+    <w:unhideWhenUsed/>
+    <w:rsid w:val="007A0C22"/>
+    <w:pPr>
+      <w:spacing w:after="100"/>
+    </w:pPr>
+  </w:style>
+  <w:style w:type="paragraph" w:styleId="Header">
+    <w:name w:val="header"/>
+    <w:basedOn w:val="Normal"/>
+    <w:link w:val="HeaderChar"/>
+    <w:uiPriority w:val="99"/>
+    <w:unhideWhenUsed/>
+    <w:rsid w:val="007160A0"/>
+    <w:pPr>
+      <w:tabs>
+        <w:tab w:val="center" w:pos="4680"/>
+        <w:tab w:val="right" w:pos="9360"/>
+      </w:tabs>
+      <w:spacing w:after="0" w:line="240" w:lineRule="auto"/>
+    </w:pPr>
+  </w:style>
+  <w:style w:type="character" w:customStyle="1" w:styleId="HeaderChar">
+    <w:name w:val="Header Char"/>
+    <w:basedOn w:val="DefaultParagraphFont"/>
+    <w:link w:val="Header"/>
+    <w:uiPriority w:val="99"/>
+    <w:rsid w:val="007160A0"/>
+  </w:style>
+  <w:style w:type="paragraph" w:styleId="Footer">
+    <w:name w:val="footer"/>
+    <w:basedOn w:val="Normal"/>
+    <w:link w:val="FooterChar"/>
+    <w:uiPriority w:val="99"/>
+    <w:unhideWhenUsed/>
+    <w:rsid w:val="007160A0"/>
+    <w:pPr>
+      <w:tabs>
+        <w:tab w:val="center" w:pos="4680"/>
+        <w:tab w:val="right" w:pos="9360"/>
+      </w:tabs>
+      <w:spacing w:after="0" w:line="240" w:lineRule="auto"/>
+    </w:pPr>
+  </w:style>
+  <w:style w:type="character" w:customStyle="1" w:styleId="FooterChar">
+    <w:name w:val="Footer Char"/>
+    <w:basedOn w:val="DefaultParagraphFont"/>
+    <w:link w:val="Footer"/>
+    <w:uiPriority w:val="99"/>
+    <w:rsid w:val="007160A0"/>
+  </w:style>
+  <w:style w:type="character" w:customStyle="1" w:styleId="Heading3Char">
+    <w:name w:val="Heading 3 Char"/>
+    <w:basedOn w:val="DefaultParagraphFont"/>
+    <w:link w:val="Heading3"/>
+    <w:uiPriority w:val="9"/>
+    <w:semiHidden/>
+    <w:rsid w:val="00B55C02"/>
+    <w:rPr>
+      <w:rFonts w:asciiTheme="majorHAnsi" w:eastAsiaTheme="majorEastAsia" w:hAnsiTheme="majorHAnsi" w:cstheme="majorBidi"/>
+      <w:color w:val="1F4D78" w:themeColor="accent1" w:themeShade="7F"/>
+      <w:sz w:val="24"/>
+      <w:szCs w:val="24"/>
     </w:rPr>
   </w:style>
 </w:styles>
@@ -3922,4 +5664,16 @@
     </a:ext>
   </a:extLst>
 </a:theme>
+</file>
+
+<file path=customXml/item1.xml><?xml version="1.0" encoding="utf-8"?>
+<b:Sources xmlns:b="http://schemas.openxmlformats.org/officeDocument/2006/bibliography" xmlns="http://schemas.openxmlformats.org/officeDocument/2006/bibliography" SelectedStyle="\APASixthEditionOfficeOnline.xsl" StyleName="APA" Version="6"/>
+</file>
+
+<file path=customXml/itemProps1.xml><?xml version="1.0" encoding="utf-8"?>
+<ds:datastoreItem xmlns:ds="http://schemas.openxmlformats.org/officeDocument/2006/customXml" ds:itemID="{BAD19A22-DC7D-4B14-BD45-0FF9EE0A9370}">
+  <ds:schemaRefs>
+    <ds:schemaRef ds:uri="http://schemas.openxmlformats.org/officeDocument/2006/bibliography"/>
+  </ds:schemaRefs>
+</ds:datastoreItem>
 </file>
</xml_diff>